<commit_message>
A few grammar changes and added github reference.
</commit_message>
<xml_diff>
--- a/Image Painter Description.docx
+++ b/Image Painter Description.docx
@@ -34,13 +34,23 @@
     </w:p>
     <w:p>
       <w:r>
-        <w:t>This design was inspired but not copied from the PixelStick commercial product. I have not owned, used or even touched an official PixelStick, I haven’t even read their manual. I did briefly look at the marketing material on their website to get an idea of</w:t>
-      </w:r>
-      <w:r>
-        <w:t xml:space="preserve"> how it worked. I was also inspired by the light wand developed by photographer Michael Ross. I started out building one of these. It used the Mega2560 Arduino and a 2 line display with some buttons. I started adding features and quickly ran out of memory.</w:t>
-      </w:r>
-      <w:r>
-        <w:t xml:space="preserve"> I also wanted to support a second 1 meter LED strip. At this point I decided to do a total rewrite and use the newer much faster esp32 modules. This let the feature list grow and the additionally the strip display speed was increased dramatically.</w:t>
+        <w:t xml:space="preserve">This design was inspired but not copied from the </w:t>
+      </w:r>
+      <w:proofErr w:type="spellStart"/>
+      <w:r>
+        <w:t>PixelStick</w:t>
+      </w:r>
+      <w:proofErr w:type="spellEnd"/>
+      <w:r>
+        <w:t xml:space="preserve"> commercial product. I have not owned, used or even touched an official </w:t>
+      </w:r>
+      <w:proofErr w:type="spellStart"/>
+      <w:r>
+        <w:t>PixelStick</w:t>
+      </w:r>
+      <w:proofErr w:type="spellEnd"/>
+      <w:r>
+        <w:t>, I haven’t even read their manual. I did briefly look at the marketing material on their website to get an idea of how it worked. I was also inspired by the light wand developed by photographer Michael Ross. I started out building one of these. It used the Mega2560 Arduino and a 2 line display with some buttons. I started adding features and quickly ran out of memory. I also wanted to support a second 1 meter LED strip. At this point I decided to do a total rewrite and use the newer much faster esp32 modules. This let the feature list grow and the additionally the strip display speed was increased dramatically.</w:t>
       </w:r>
     </w:p>
     <w:p>
@@ -61,10 +71,15 @@
     </w:p>
     <w:p>
       <w:r>
-        <w:t>Put your camera on a tripod and set it for a long enough time exposure so the shutter is open for the time it takes to display the image. Stand at your chosen starting position and open the camera shutter. Press the Image Painter start butt</w:t>
-      </w:r>
-      <w:r>
-        <w:t>on and walk from left to right (or right to left if if you prefer, it is adjustable from the menus). Walk smoothly or erratically and hold the wand in the same position or wave it around. Use your creativity and see what kinds of images you can create.</w:t>
+        <w:t xml:space="preserve">Put your camera on a tripod and set it for a long enough time exposure so the shutter is open for the time it takes to display the image. Stand at your chosen starting position and open the camera shutter. Press the Image Painter start button and walk from left to right (or right to left if </w:t>
+      </w:r>
+      <w:proofErr w:type="spellStart"/>
+      <w:r>
+        <w:t>if</w:t>
+      </w:r>
+      <w:proofErr w:type="spellEnd"/>
+      <w:r>
+        <w:t xml:space="preserve"> you prefer, it is adjustable from the menus). Walk smoothly or erratically and hold the wand in the same position or wave it around. Use your creativity and see what kinds of images you can create.</w:t>
       </w:r>
     </w:p>
     <w:p>
@@ -74,10 +89,7 @@
       <w:bookmarkStart w:id="4" w:name="_fozqbx59zeyo" w:colFirst="0" w:colLast="0"/>
       <w:bookmarkEnd w:id="4"/>
       <w:r>
-        <w:t>Des</w:t>
-      </w:r>
-      <w:r>
-        <w:t>cription</w:t>
+        <w:t>Description</w:t>
       </w:r>
     </w:p>
     <w:p>
@@ -93,10 +105,7 @@
         </w:numPr>
       </w:pPr>
       <w:r>
-        <w:t>LED strip. This is an aluminum extrusion wit</w:t>
-      </w:r>
-      <w:r>
-        <w:t>h 144 LEDs and a diffuser cover. The LEDs are available with an adhesive backing that is used to stick the strip inside the extrusion.</w:t>
+        <w:t>LED strip. This is an aluminum extrusion with 144 LEDs and a diffuser cover. The LEDs are available with an adhesive backing that is used to stick the strip inside the extrusion.</w:t>
       </w:r>
     </w:p>
     <w:p>
@@ -107,10 +116,7 @@
         </w:numPr>
       </w:pPr>
       <w:r>
-        <w:t>Fixed Handle. The rotary control button is on the handle which is used to hold the Image Painter. The button is under you</w:t>
-      </w:r>
-      <w:r>
-        <w:t>r thumb and can be pushed and rotated.</w:t>
+        <w:t>Fixed Handle. The rotary control button is on the handle which is used to hold the Image Painter. The button is under your thumb and can be pushed and rotated.</w:t>
       </w:r>
     </w:p>
     <w:p>
@@ -132,10 +138,7 @@
         </w:numPr>
       </w:pPr>
       <w:r>
-        <w:t>Control Unit. This box holds the ESP32 computer that runs the LED strips and reads the rotary button switch</w:t>
-      </w:r>
-      <w:r>
-        <w:t>.</w:t>
+        <w:t>Control Unit. This box holds the ESP32 computer that runs the LED strips and reads the rotary button switch.</w:t>
       </w:r>
     </w:p>
     <w:p>
@@ -158,10 +161,7 @@
       </w:pPr>
       <w:r>
         <w:lastRenderedPageBreak/>
-        <w:t>USB Battery. This is the rechargeable battery that runs the control uni</w:t>
-      </w:r>
-      <w:r>
-        <w:t>t and the LED strips.</w:t>
+        <w:t>USB Battery. This is the rechargeable battery that runs the control unit and the LED strips.</w:t>
       </w:r>
     </w:p>
     <w:p>
@@ -172,10 +172,7 @@
         </w:numPr>
       </w:pPr>
       <w:r>
-        <w:t>Roller Encoder Wheel. This wheel is used to control the display speed while rolling on the ground. It will allow for very exact image timing. The good news is the software supports it, the bad news is that the hardware mount for the w</w:t>
-      </w:r>
-      <w:r>
-        <w:t>heel has not been designed yet.</w:t>
+        <w:t>Roller Encoder Wheel. This wheel is used to control the display speed while rolling on the ground. It will allow for very exact image timing. The good news is the software supports it, the bad news is that the hardware mount for the wheel has not been designed yet.</w:t>
       </w:r>
     </w:p>
     <w:p>
@@ -190,10 +187,7 @@
     </w:p>
     <w:p>
       <w:r>
-        <w:t xml:space="preserve">The Image Painter uses one or two WS3812B pixel strips that have 144 pixels per meter. In actuality each meter strip is made from two 72 pixel strips. This results in a slight gap in the middle that can be </w:t>
-      </w:r>
-      <w:r>
-        <w:t>seen in some images. When the second strip is installed the power wires make it difficult to get the pixels really close. This also results in a dark gap in the middle of the two strips that can be seen with some images.</w:t>
+        <w:t>The Image Painter uses one or two WS3812B pixel strips that have 144 pixels per meter. In actuality each meter strip is made from two 72 pixel strips. This results in a slight gap in the middle that can be seen in some images. When the second strip is installed the power wires make it difficult to get the pixels really close. This also results in a dark gap in the middle of the two strips that can be seen with some images.</w:t>
       </w:r>
     </w:p>
     <w:p>
@@ -208,16 +202,7 @@
     </w:p>
     <w:p>
       <w:r>
-        <w:t>At full brightness each</w:t>
-      </w:r>
-      <w:r>
-        <w:t xml:space="preserve"> strip uses 43 Watts when all the LEDs are lit. Since the USB battery can only supply 35 Watts it is obvious that the display cannot be used at full brightness. However some images do not have all of the LEDs lit at the same time so the brightness can some</w:t>
-      </w:r>
-      <w:r>
-        <w:t xml:space="preserve">times be set to full power. For example if the never has more than half of the LEDs on then the power consumption is only 21 Watts. This will work. In practice however I have found that due to the long night exposures it is seldom necessary to go brighter </w:t>
-      </w:r>
-      <w:r>
-        <w:t>than about ¼ power.</w:t>
+        <w:t>At full brightness each strip uses 43 Watts when all the LEDs are lit. Since the USB battery can only supply 35 Watts it is obvious that the display cannot be used at full brightness. However some images do not have all of the LEDs lit at the same time so the brightness can sometimes be set to full power. For example if the never has more than half of the LEDs on then the power consumption is only 21 Watts. This will work. In practice however I have found that due to the long night exposures it is seldom necessary to go brighter than about ¼ power.</w:t>
       </w:r>
     </w:p>
     <w:p>
@@ -232,10 +217,15 @@
     </w:p>
     <w:p>
       <w:r>
-        <w:t>Here are a few example photos created with the Image Painter. People more creative than me will create much more interesting images. I’m including these just to illustrate a few simple examples. You can also go search the web f</w:t>
-      </w:r>
-      <w:r>
-        <w:t>or PixelStick images to get more inspiration.</w:t>
+        <w:t xml:space="preserve">Here are a few example photos created with the Image Painter. People more creative than me will create much more interesting images. I’m including these just to illustrate a few simple examples. You can also go search the web for </w:t>
+      </w:r>
+      <w:proofErr w:type="spellStart"/>
+      <w:r>
+        <w:t>PixelStick</w:t>
+      </w:r>
+      <w:proofErr w:type="spellEnd"/>
+      <w:r>
+        <w:t xml:space="preserve"> images to get more inspiration.</w:t>
       </w:r>
     </w:p>
     <w:p>
@@ -250,35 +240,17 @@
     </w:p>
     <w:p>
       <w:r>
-        <w:t xml:space="preserve">All operations can be controlled by the rotary push button on the handle, this makes the image painter usable with one hand. The display shows the options and settings and filenames. The dial </w:t>
-      </w:r>
-      <w:r>
-        <w:t>can be rotated left or right to choose items. The button is clicked to select the current item. A long press is used to access other options and is done by holding the button down for about a ½ second or longer. This long press time is also adjustable if a</w:t>
-      </w:r>
-      <w:r>
-        <w:t xml:space="preserve"> longer or shorter time is preferred. The system has two modes of operation. After booting the display shows the currently selected file. Rotating the dial left and right will move through the files on the SD card, or the internal patterns if they have bee</w:t>
-      </w:r>
-      <w:r>
-        <w:t xml:space="preserve">n selected. Clicking the button starts the LED strip display. At this point the user walks around with the wand or waves it around depending on what effect is desired. The display shows the progress of the file and how much time is remaining. Settings are </w:t>
-      </w:r>
-      <w:r>
-        <w:t xml:space="preserve">available to control the display speed, repeating the file, or even automatically skipping to </w:t>
+        <w:t xml:space="preserve">All operations can be controlled by the rotary push button on the handle, this makes the image painter usable with one hand. The display shows the options and settings and filenames. The dial can be rotated left or right to choose items. The button is clicked to select the current item. A long press is used to access other options and is done by holding the button down for about a ½ second or longer. This long press time is also adjustable if a longer or shorter time is preferred. The system has two modes of operation. After booting the display shows the currently selected file. Rotating the dial left and right will move through the files on the SD card, or the internal patterns if they have been selected. Clicking the button starts the LED strip display. At this point the user walks around with the wand or waves it around depending on what effect is desired. The display shows the progress of the file and how much time is remaining. Settings are available to control the display speed, repeating the file, or even automatically skipping to </w:t>
       </w:r>
       <w:r>
         <w:lastRenderedPageBreak/>
-        <w:t>the next file. The image can even be played twice, first forward and then backward for a mirror like effect. There is a chain option that will play all of the fil</w:t>
-      </w:r>
-      <w:r>
-        <w:t>es from the current selection to the final file in the current folder. The brightness of the LEDs are of course also adjustable to balance the lighting with the rest of the scene.</w:t>
+        <w:t>the next file. The image can even be played twice, first forward and then backward for a mirror like effect. There is a chain option that will play all of the files from the current selection to the final file in the current folder. The brightness of the LEDs are of course also adjustable to balance the lighting with the rest of the scene.</w:t>
       </w:r>
     </w:p>
     <w:p/>
     <w:p>
       <w:r>
-        <w:t xml:space="preserve">To adjust settings a long press is used which will open the last menu that </w:t>
-      </w:r>
-      <w:r>
-        <w:t>was used. A long press while in the menus returns to the normal play mode. Each menu except the main menu has an entry to return to the previous menu.</w:t>
+        <w:t>To adjust settings a long press is used which will open the last menu that was used. A long press while in the menus returns to the normal play mode. Each menu except the main menu has an entry to return to the previous menu.</w:t>
       </w:r>
     </w:p>
     <w:p>
@@ -293,10 +265,7 @@
     </w:p>
     <w:p>
       <w:r>
-        <w:t>There are more details below in the section on menus but here is a quick list of th</w:t>
-      </w:r>
-      <w:r>
-        <w:t>e things that can be changed for controlling the image display.</w:t>
+        <w:t>There are more details below in the section on menus but here is a quick list of the things that can be changed for controlling the image display.</w:t>
       </w:r>
     </w:p>
     <w:p>
@@ -351,10 +320,7 @@
         </w:numPr>
       </w:pPr>
       <w:r>
-        <w:t xml:space="preserve">Fixed display time. It is also possible to have the </w:t>
-      </w:r>
-      <w:r>
-        <w:t xml:space="preserve">system calculate the frame hold time. You just set how long in seconds you want the image to take and it will set the correct frame time based on the image size. </w:t>
+        <w:t xml:space="preserve">Fixed display time. It is also possible to have the system calculate the frame hold time. You just set how long in seconds you want the image to take and it will set the correct frame time based on the image size. </w:t>
       </w:r>
     </w:p>
     <w:p>
@@ -376,10 +342,7 @@
         </w:numPr>
       </w:pPr>
       <w:r>
-        <w:t xml:space="preserve">Upside Down. This allows the </w:t>
-      </w:r>
-      <w:r>
-        <w:t>user to hold the wand high in the air without modifying the image file.</w:t>
+        <w:t>Upside Down. This allows the user to hold the wand high in the air without modifying the image file.</w:t>
       </w:r>
     </w:p>
     <w:p>
@@ -401,10 +364,7 @@
         </w:numPr>
       </w:pPr>
       <w:r>
-        <w:t>Scaling. This will reduce a 288 pixel imag</w:t>
-      </w:r>
-      <w:r>
-        <w:t>e to 144 pixels.</w:t>
+        <w:t>Scaling. This will reduce a 288 pixel image to 144 pixels.</w:t>
       </w:r>
     </w:p>
     <w:p>
@@ -437,10 +397,7 @@
         </w:numPr>
       </w:pPr>
       <w:r>
-        <w:t>Start Delay. A wait after pressing the button</w:t>
-      </w:r>
-      <w:r>
-        <w:t xml:space="preserve"> until the file starts. All delays are specified in 1/10 seconds.</w:t>
+        <w:t>Start Delay. A wait after pressing the button until the file starts. All delays are specified in 1/10 seconds.</w:t>
       </w:r>
     </w:p>
     <w:p>
@@ -495,10 +452,7 @@
         </w:numPr>
       </w:pPr>
       <w:r>
-        <w:t>Bu</w:t>
-      </w:r>
-      <w:r>
-        <w:t>ilt-In or File. Choose files from the SD or from a set of built in patterns.</w:t>
+        <w:t>Built-In or File. Choose files from the SD or from a set of built in patterns.</w:t>
       </w:r>
     </w:p>
     <w:p>
@@ -531,10 +485,7 @@
         </w:numPr>
       </w:pPr>
       <w:r>
-        <w:t>Display Settings. Control some menu operations and display opti</w:t>
-      </w:r>
-      <w:r>
-        <w:t>ons.</w:t>
+        <w:t>Display Settings. Control some menu operations and display options.</w:t>
       </w:r>
     </w:p>
     <w:p>
@@ -545,10 +496,7 @@
         </w:numPr>
       </w:pPr>
       <w:r>
-        <w:t xml:space="preserve">IPC. Manages files that change settings for folders and files. These setting files are loaded when a folder is selected or when a file is run. The settings for a file revert to the original values after running the file. These files are also text and </w:t>
-      </w:r>
-      <w:r>
-        <w:t xml:space="preserve">can be edited if desired </w:t>
+        <w:t xml:space="preserve">IPC. Manages files that change settings for folders and files. These setting files are loaded when a folder is selected or when a file is run. The settings for a file revert to the original values after running the file. These files are also text and can be edited if desired </w:t>
       </w:r>
       <w:r>
         <w:lastRenderedPageBreak/>
@@ -563,10 +511,7 @@
         </w:numPr>
       </w:pPr>
       <w:r>
-        <w:t>Saved Settings. Change the settings that can be optionally loaded at boot ti</w:t>
-      </w:r>
-      <w:r>
-        <w:t>me. It is also possible to save the current settings and manually load them when needed.</w:t>
+        <w:t>Saved Settings. Change the settings that can be optionally loaded at boot time. It is also possible to save the current settings and manually load them when needed.</w:t>
       </w:r>
     </w:p>
     <w:p>
@@ -577,10 +522,7 @@
         </w:numPr>
       </w:pPr>
       <w:r>
-        <w:t>Macros. There are ten macro slots (0 to 9) available. Each of these can either load all of the settings or run a recorded sequence of operations. The record command re</w:t>
-      </w:r>
-      <w:r>
-        <w:t>cords the images as they are played and the same sequence can then be played again using the run command. The save command stores the current settings which can then be restored with the load command.</w:t>
+        <w:t>Macros. There are ten macro slots (0 to 9) available. Each of these can either load all of the settings or run a recorded sequence of operations. The record command records the images as they are played and the same sequence can then be played again using the run command. The save command stores the current settings which can then be restored with the load command.</w:t>
       </w:r>
     </w:p>
     <w:p>
@@ -591,10 +533,15 @@
         </w:numPr>
       </w:pPr>
       <w:r>
-        <w:t>BLE. Enable BlueTooth. There is an Android app that can</w:t>
-      </w:r>
-      <w:r>
-        <w:t xml:space="preserve"> monitor and control the Image Painter. An iOS one may come later.</w:t>
+        <w:t xml:space="preserve">BLE. Enable </w:t>
+      </w:r>
+      <w:proofErr w:type="spellStart"/>
+      <w:r>
+        <w:t>BlueTooth</w:t>
+      </w:r>
+      <w:proofErr w:type="spellEnd"/>
+      <w:r>
+        <w:t>. There is an Android app that can monitor and control the Image Painter. An iOS one may come later.</w:t>
       </w:r>
     </w:p>
     <w:p>
@@ -620,40 +567,27 @@
     </w:p>
     <w:p>
       <w:r>
-        <w:t xml:space="preserve">The handle button is rotated and clicked to select different files, menu items, and to change settings. In the menus boolean </w:t>
-      </w:r>
-      <w:r>
-        <w:t>values toggle with each click. Integer values go to another screen that shows the minimum and maximum values. Rotating the dial right increases the value while rotating to the left decreases it by the increment amount. The increment amount can be changed b</w:t>
-      </w:r>
-      <w:r>
-        <w:t>y clicking the button which will cycle between different values. One of the values will be a reset to the original value, activated with a long press. A long press is also used to accept the new value and return to the menu. A * indicates the active menu l</w:t>
-      </w:r>
-      <w:r>
-        <w:t>ine. A + in front of the menu means another menu will be activated. The “Return…” menu goes back to the previous menu when clicked. A long press will return to file select/run mode. The current menu entry is remembered so that it will return to the same pl</w:t>
-      </w:r>
-      <w:r>
-        <w:t>ace when the long press is done from the select/run screen.</w:t>
+        <w:t xml:space="preserve">The handle button is rotated and clicked to select different files, menu items, and to change settings. In the menus </w:t>
+      </w:r>
+      <w:proofErr w:type="spellStart"/>
+      <w:r>
+        <w:t>boolean</w:t>
+      </w:r>
+      <w:proofErr w:type="spellEnd"/>
+      <w:r>
+        <w:t xml:space="preserve"> values toggle with each click. Integer values go to another screen that shows the minimum and maximum values. Rotating the dial right increases the value while rotating to the left decreases it by the increment amount. The increment amount can be changed by clicking the button which will cycle between different values. One of the values will be a reset to the original value, activated with a long press. A long press is also used to accept the new value and return to the menu. A * indicates the active menu line. A + in front of the menu means another menu will be activated. The “Return…” menu goes back to the previous menu when clicked. A long press will return to file select/run mode. The current menu entry is remembered so that it will return to the same place when the long press is done from the select/run screen.</w:t>
       </w:r>
     </w:p>
     <w:p/>
     <w:p>
       <w:r>
-        <w:t>In select/run mode the current file is displayed on the top line. Optionally the next three files will be displayed below. Rotating the dial right moves the next file to the top line and rotating left moves the previous file back. By default it will stop a</w:t>
-      </w:r>
-      <w:r>
-        <w:t>t the first and the last file. An option allows rollover, so going left from the first file moves to the last file and moving right at the last file will display the first file again. This option also causes menus to behave similarly.</w:t>
+        <w:t>In select/run mode the current file is displayed on the top line. Optionally the next three files will be displayed below. Rotating the dial right moves the next file to the top line and rotating left moves the previous file back. By default it will stop at the first and the last file. An option allows rollover, so going left from the first file moves to the last file and moving right at the last file will display the first file again. This option also causes menus to behave similarly.</w:t>
       </w:r>
     </w:p>
     <w:p/>
     <w:p>
       <w:r>
-        <w:t>When a file is runni</w:t>
-      </w:r>
-      <w:r>
-        <w:t>ng after clicking the button the top of the display will show the progress of the file. The current filename is displayed. The line under the file will show the remaining seconds for the file. The rest of the screen will show the various delays, repeats, a</w:t>
-      </w:r>
-      <w:r>
-        <w:t>nd chain information when those options are activated.</w:t>
+        <w:t>When a file is running after clicking the button the top of the display will show the progress of the file. The current filename is displayed. The line under the file will show the remaining seconds for the file. The rest of the screen will show the various delays, repeats, and chain information when those options are activated.</w:t>
       </w:r>
     </w:p>
     <w:p>
@@ -729,10 +663,7 @@
         <w:ind w:left="1440"/>
       </w:pPr>
       <w:r>
-        <w:t>Ac</w:t>
-      </w:r>
-      <w:r>
-        <w:t>cept integer</w:t>
+        <w:t>Accept integer</w:t>
       </w:r>
     </w:p>
     <w:p>
@@ -764,8 +695,13 @@
         <w:ind w:left="1440"/>
       </w:pPr>
       <w:r>
-        <w:t>Toggle booleans</w:t>
-      </w:r>
+        <w:t xml:space="preserve">Toggle </w:t>
+      </w:r>
+      <w:proofErr w:type="spellStart"/>
+      <w:r>
+        <w:t>booleans</w:t>
+      </w:r>
+      <w:proofErr w:type="spellEnd"/>
     </w:p>
     <w:p>
       <w:pPr>
@@ -779,22 +715,13 @@
     </w:p>
     <w:p>
       <w:r>
-        <w:t xml:space="preserve">Following is a detailed list of all the menu entries and what they do. Menu items that open another menu (a submenu) start with a </w:t>
-      </w:r>
-      <w:r>
-        <w:t>‘+’. Most submenus also have a first and last menu entry that returns to the menu above. A ‘*’ is shown in front of the active menu line. The top menu will have a ‘-’ indicating that there are menu items that are not visible due to scrolling. Just keep rot</w:t>
-      </w:r>
-      <w:r>
-        <w:t>ating the knob to the left and they will appear. Similarly the last entry on the screen will have a ‘_’ if there are more menus below. Scroll right to make them visible as the ‘*’ indicator moves down.</w:t>
+        <w:t>Following is a detailed list of all the menu entries and what they do. Menu items that open another menu (a submenu) start with a ‘+’. Most submenus also have a first and last menu entry that returns to the menu above. A ‘*’ is shown in front of the active menu line. The top menu will have a ‘-’ indicating that there are menu items that are not visible due to scrolling. Just keep rotating the knob to the left and they will appear. Similarly the last entry on the screen will have a ‘_’ if there are more menus below. Scroll right to make them visible as the ‘*’ indicator moves down.</w:t>
       </w:r>
     </w:p>
     <w:p/>
     <w:p>
       <w:r>
-        <w:t>The submenu details are also described below after ea</w:t>
-      </w:r>
-      <w:r>
-        <w:t>ch menu item.</w:t>
+        <w:t>The submenu details are also described below after each menu item.</w:t>
       </w:r>
     </w:p>
     <w:p>
@@ -832,10 +759,7 @@
     </w:p>
     <w:p>
       <w:r>
-        <w:t xml:space="preserve">This submenu has the settings that control display attributes of the image files. The </w:t>
-      </w:r>
-      <w:r>
-        <w:t>frame hold time is also used by some of the built-in image functions.</w:t>
+        <w:t>This submenu has the settings that control display attributes of the image files. The frame hold time is also used by some of the built-in image functions.</w:t>
       </w:r>
     </w:p>
     <w:p>
@@ -848,13 +772,15 @@
     </w:p>
     <w:p>
       <w:r>
-        <w:t xml:space="preserve">This is a boolean that switches between using a set frame hold time for each column of the image file. It is often more convenient to set the total time that the image file is displayed. This mode will automatically calculate the frame hold time such that </w:t>
-      </w:r>
-      <w:r>
-        <w:t>the image will display for the chosen time. It is possible to request a time that is too fast for the image painter. If the calculated frame hold is less than about 4 mS the software cannot read the SD card fast enough to keep up. The image painter will tr</w:t>
-      </w:r>
-      <w:r>
-        <w:t>y to do the best it can and the actual time will be displayed on the screen as the image plays.</w:t>
+        <w:t xml:space="preserve">This is a </w:t>
+      </w:r>
+      <w:proofErr w:type="spellStart"/>
+      <w:r>
+        <w:t>boolean</w:t>
+      </w:r>
+      <w:proofErr w:type="spellEnd"/>
+      <w:r>
+        <w:t xml:space="preserve"> that switches between using a set frame hold time for each column of the image file. It is often more convenient to set the total time that the image file is displayed. This mode will automatically calculate the frame hold time such that the image will display for the chosen time. It is possible to request a time that is too fast for the image painter. If the calculated frame hold is less than about 4 mS the software cannot read the SD card fast enough to keep up. The image painter will try to do the best it can and the actual time will be displayed on the screen as the image plays.</w:t>
       </w:r>
     </w:p>
     <w:p>
@@ -870,10 +796,15 @@
     </w:p>
     <w:p>
       <w:r>
-        <w:t>When frame time is selected this is the time in mSecs that each line of information from the BMP file is displayed on the LED strip. It is commonly u</w:t>
-      </w:r>
-      <w:r>
-        <w:t>sed to adjust the walking time while the file is being displayed. It is only applicable when Frame Advance is set to auto.</w:t>
+        <w:t xml:space="preserve">When frame time is selected this is the time in </w:t>
+      </w:r>
+      <w:proofErr w:type="spellStart"/>
+      <w:r>
+        <w:t>mSecs</w:t>
+      </w:r>
+      <w:proofErr w:type="spellEnd"/>
+      <w:r>
+        <w:t xml:space="preserve"> that each line of information from the BMP file is displayed on the LED strip. It is commonly used to adjust the walking time while the file is being displayed. It is only applicable when Frame Advance is set to auto.</w:t>
       </w:r>
     </w:p>
     <w:p>
@@ -895,10 +826,7 @@
         <w:t>Fixed/Frame Time</w:t>
       </w:r>
       <w:r>
-        <w:t xml:space="preserve"> this menu item allows the time to be set in seconds tha</w:t>
-      </w:r>
-      <w:r>
-        <w:t>t the image will be displayed. The necessary frame hold time will be calculated and used while displaying the image file. This value will not be saved in the frame time so if frame hold is selected it will show the original value.</w:t>
+        <w:t xml:space="preserve"> this menu item allows the time to be set in seconds that the image will be displayed. The necessary frame hold time will be calculated and used while displaying the image file. This value will not be saved in the frame time so if frame hold is selected it will show the original value.</w:t>
       </w:r>
     </w:p>
     <w:p>
@@ -913,16 +841,7 @@
     </w:p>
     <w:p>
       <w:r>
-        <w:t>The options</w:t>
-      </w:r>
-      <w:r>
-        <w:t xml:space="preserve"> are “auto” and “manual”. In auto mode the frame hold time is used. In manual each line is displayed until the button is pressed, the dial is rotated, or the wheel pulse counter closes the contact. If the frame pulse counter is zero then the dial is used t</w:t>
-      </w:r>
-      <w:r>
-        <w:t>o advance frames. Rotating to the right or clicking will display the next frame from the file. Rotating to the left will display the previous frame. This enables some creative uses of image by rotating the wheel left and right. Note that the mechanical whe</w:t>
-      </w:r>
-      <w:r>
-        <w:t>el pulse counter has not been designed yet.</w:t>
+        <w:t>The options are “auto” and “manual”. In auto mode the frame hold time is used. In manual each line is displayed until the button is pressed, the dial is rotated, or the wheel pulse counter closes the contact. If the frame pulse counter is zero then the dial is used to advance frames. Rotating to the right or clicking will display the next frame from the file. Rotating to the left will display the previous frame. This enables some creative uses of image by rotating the wheel left and right. Note that the mechanical wheel pulse counter has not been designed yet.</w:t>
       </w:r>
     </w:p>
     <w:p>
@@ -948,10 +867,7 @@
     </w:p>
     <w:p>
       <w:r>
-        <w:t>This</w:t>
-      </w:r>
-      <w:r>
-        <w:t xml:space="preserve"> value delays the image display after the start button is pressed. It can be set in 1/10 seconds.</w:t>
+        <w:t>This value delays the image display after the start button is pressed. It can be set in 1/10 seconds.</w:t>
       </w:r>
     </w:p>
     <w:p>
@@ -985,10 +901,7 @@
         <w:pStyle w:val="Heading3"/>
       </w:pPr>
       <w:r>
-        <w:t>Play Mirror Imag</w:t>
-      </w:r>
-      <w:r>
-        <w:t>e</w:t>
+        <w:t>Play Mirror Image</w:t>
       </w:r>
     </w:p>
     <w:p>
@@ -1007,10 +920,7 @@
     </w:p>
     <w:p>
       <w:r>
-        <w:t>If the image is taller than 144/288 this option will ignore some pixels so that only 144/288 are actually displayed. It doesn’t do any fa</w:t>
-      </w:r>
-      <w:r>
-        <w:t>ncy scaling like Photoshop by looking at adjacent pixels, it simply ignores some of them so the image will fit.</w:t>
+        <w:t>If the image is taller than 144/288 this option will ignore some pixels so that only 144/288 are actually displayed. It doesn’t do any fancy scaling like Photoshop by looking at adjacent pixels, it simply ignores some of them so the image will fit.</w:t>
       </w:r>
     </w:p>
     <w:p>
@@ -1040,10 +950,7 @@
     </w:p>
     <w:p>
       <w:r>
-        <w:t>This submenu contains settings that are used to repea</w:t>
-      </w:r>
-      <w:r>
-        <w:t>t images. Except for the chaining option it also applies to built-in images.</w:t>
+        <w:t>This submenu contains settings that are used to repeat images. Except for the chaining option it also applies to built-in images.</w:t>
       </w:r>
     </w:p>
     <w:p>
@@ -1069,10 +976,7 @@
     </w:p>
     <w:p>
       <w:r>
-        <w:t>When repeat count is greater than one this value will cause a delay before the image starts again. It can</w:t>
-      </w:r>
-      <w:r>
-        <w:t xml:space="preserve"> be in 1/10’s seconds.</w:t>
+        <w:t>When repeat count is greater than one this value will cause a delay before the image starts again. It can be in 1/10’s seconds.</w:t>
       </w:r>
     </w:p>
     <w:p>
@@ -1085,10 +989,7 @@
     </w:p>
     <w:p>
       <w:r>
-        <w:t>When this option is on all the files from the current one to the end of the last file in the current folder will be displayed. Since filenames are always sorted alphabetically this option will show a sorted list of files.</w:t>
-      </w:r>
-      <w:r>
-        <w:t xml:space="preserve"> If some other order is desired it is also possible to use the macro command to record the file order for display.</w:t>
+        <w:t>When this option is on all the files from the current one to the end of the last file in the current folder will be displayed. Since filenames are always sorted alphabetically this option will show a sorted list of files. If some other order is desired it is also possible to use the macro command to record the file order for display.</w:t>
       </w:r>
     </w:p>
     <w:p>
@@ -1131,10 +1032,7 @@
     </w:p>
     <w:p>
       <w:r>
-        <w:t>This is the brightness from 1 to 255. It was originally from 1 to 100%, but it was found that this didn’t give very fine resolution of brightness on the low end, so it was decided to use the act</w:t>
-      </w:r>
-      <w:r>
-        <w:t>ual hardware value which has 255 level, not 100.</w:t>
+        <w:t>This is the brightness from 1 to 255. It was originally from 1 to 100%, but it was found that this didn’t give very fine resolution of brightness on the low end, so it was decided to use the actual hardware value which has 255 level, not 100.</w:t>
       </w:r>
     </w:p>
     <w:p>
@@ -1161,10 +1059,7 @@
     </w:p>
     <w:p>
       <w:r>
-        <w:t>This optio</w:t>
-      </w:r>
-      <w:r>
-        <w:t>n modifies the displayed colors at different brightness levels to more closely match our eyes color perception.</w:t>
+        <w:t>This option modifies the displayed colors at different brightness levels to more closely match our eyes color perception.</w:t>
       </w:r>
     </w:p>
     <w:p>
@@ -1203,10 +1098,7 @@
     </w:p>
     <w:p>
       <w:r>
-        <w:t>This</w:t>
-      </w:r>
-      <w:r>
-        <w:t xml:space="preserve"> manually sets the strip Blue brightness.</w:t>
+        <w:t>This manually sets the strip Blue brightness.</w:t>
       </w:r>
     </w:p>
     <w:p>
@@ -1236,19 +1128,13 @@
     </w:p>
     <w:p>
       <w:r>
-        <w:t>IPC files are files that can load settings and display images. They are text and can be modified</w:t>
-      </w:r>
-      <w:r>
-        <w:t xml:space="preserve"> by using any text editor on them. The extension is always IPC (Image Painter Command). There are menu items to create, run and delete them. Depending on the name some of them are automatically run under certain conditions as documented below.</w:t>
+        <w:t>IPC files are files that can load settings and display images. They are text and can be modified by using any text editor on them. The extension is always IPC (Image Painter Command). There are menu items to create, run and delete them. Depending on the name some of them are automatically run under certain conditions as documented below.</w:t>
       </w:r>
     </w:p>
     <w:p/>
     <w:p>
       <w:r>
-        <w:t>IPC file on</w:t>
-      </w:r>
-      <w:r>
-        <w:t>ly control the settings for files, none of the built-in image settings are saved in these files.</w:t>
+        <w:t>IPC file only control the settings for files, none of the built-in image settings are saved in these files.</w:t>
       </w:r>
     </w:p>
     <w:p>
@@ -1256,8 +1142,13 @@
         <w:pStyle w:val="Heading3"/>
       </w:pPr>
       <w:r>
-        <w:t>Save start.ipc</w:t>
-      </w:r>
+        <w:t xml:space="preserve">Save </w:t>
+      </w:r>
+      <w:proofErr w:type="spellStart"/>
+      <w:r>
+        <w:t>start.ipc</w:t>
+      </w:r>
+      <w:proofErr w:type="spellEnd"/>
     </w:p>
     <w:p>
       <w:r>
@@ -1269,15 +1160,17 @@
         <w:pStyle w:val="Heading3"/>
       </w:pPr>
       <w:r>
-        <w:t>Load start.ipc</w:t>
-      </w:r>
-    </w:p>
-    <w:p>
-      <w:r>
-        <w:t>This will manually run the file in the curr</w:t>
-      </w:r>
-      <w:r>
-        <w:t>ent folder.</w:t>
+        <w:t xml:space="preserve">Load </w:t>
+      </w:r>
+      <w:proofErr w:type="spellStart"/>
+      <w:r>
+        <w:t>start.ipc</w:t>
+      </w:r>
+      <w:proofErr w:type="spellEnd"/>
+    </w:p>
+    <w:p>
+      <w:r>
+        <w:t>This will manually run the file in the current folder.</w:t>
       </w:r>
     </w:p>
     <w:p>
@@ -1287,12 +1180,25 @@
       <w:bookmarkStart w:id="23" w:name="_m3ka487i9b" w:colFirst="0" w:colLast="0"/>
       <w:bookmarkEnd w:id="23"/>
       <w:r>
-        <w:t>Erase start.ipc</w:t>
-      </w:r>
-    </w:p>
-    <w:p>
-      <w:r>
-        <w:t>This does just what it says: removes the start.ipc file from the current folder.</w:t>
+        <w:t xml:space="preserve">Erase </w:t>
+      </w:r>
+      <w:proofErr w:type="spellStart"/>
+      <w:r>
+        <w:t>start.ipc</w:t>
+      </w:r>
+      <w:proofErr w:type="spellEnd"/>
+    </w:p>
+    <w:p>
+      <w:r>
+        <w:t xml:space="preserve">This does just what it says: removes the </w:t>
+      </w:r>
+      <w:proofErr w:type="spellStart"/>
+      <w:r>
+        <w:t>start.ipc</w:t>
+      </w:r>
+      <w:proofErr w:type="spellEnd"/>
+      <w:r>
+        <w:t xml:space="preserve"> file from the current folder.</w:t>
       </w:r>
     </w:p>
     <w:p>
@@ -1308,10 +1214,23 @@
     </w:p>
     <w:p>
       <w:r>
-        <w:t>These are command files just like the start.ipc file above, but they have the same name as a BMP file, but with the .ipc extension of course. The file is run when a BMP file is started for display. This allows specific settings to always be applied to a sp</w:t>
-      </w:r>
-      <w:r>
-        <w:t>ecified BMP file.</w:t>
+        <w:t xml:space="preserve">These are command files just like the </w:t>
+      </w:r>
+      <w:proofErr w:type="spellStart"/>
+      <w:r>
+        <w:t>start.ipc</w:t>
+      </w:r>
+      <w:proofErr w:type="spellEnd"/>
+      <w:r>
+        <w:t xml:space="preserve"> file above, but they have the same name as a BMP file, but with the .</w:t>
+      </w:r>
+      <w:proofErr w:type="spellStart"/>
+      <w:r>
+        <w:t>ipc</w:t>
+      </w:r>
+      <w:proofErr w:type="spellEnd"/>
+      <w:r>
+        <w:t xml:space="preserve"> extension of course. The file is run when a BMP file is started for display. This allows specific settings to always be applied to a specified BMP file.</w:t>
       </w:r>
     </w:p>
     <w:p>
@@ -1319,8 +1238,13 @@
         <w:pStyle w:val="Heading4"/>
       </w:pPr>
       <w:r>
-        <w:t>Save &lt;filename&gt;.ipc</w:t>
-      </w:r>
+        <w:t>Save &lt;filename&gt;.</w:t>
+      </w:r>
+      <w:proofErr w:type="spellStart"/>
+      <w:r>
+        <w:t>ipc</w:t>
+      </w:r>
+      <w:proofErr w:type="spellEnd"/>
     </w:p>
     <w:p>
       <w:r>
@@ -1332,8 +1256,13 @@
         <w:pStyle w:val="Heading4"/>
       </w:pPr>
       <w:r>
-        <w:t>Load &lt;filename&gt;.ipc</w:t>
-      </w:r>
+        <w:t>Load &lt;filename&gt;.</w:t>
+      </w:r>
+      <w:proofErr w:type="spellStart"/>
+      <w:r>
+        <w:t>ipc</w:t>
+      </w:r>
+      <w:proofErr w:type="spellEnd"/>
     </w:p>
     <w:p>
       <w:r>
@@ -1347,11 +1276,13 @@
       <w:bookmarkStart w:id="25" w:name="_crtw97r8ybrt" w:colFirst="0" w:colLast="0"/>
       <w:bookmarkEnd w:id="25"/>
       <w:r>
-        <w:t>Eras</w:t>
-      </w:r>
-      <w:r>
-        <w:t>e &lt;filename&gt;.ipc</w:t>
-      </w:r>
+        <w:t>Erase &lt;filename&gt;.</w:t>
+      </w:r>
+      <w:proofErr w:type="spellStart"/>
+      <w:r>
+        <w:t>ipc</w:t>
+      </w:r>
+      <w:proofErr w:type="spellEnd"/>
     </w:p>
     <w:p>
       <w:r>
@@ -1370,10 +1301,7 @@
     </w:p>
     <w:p>
       <w:r>
-        <w:t>Macro files are a powerful feature that can be used to record and run a set of images. There are 10 macro files allowed. They are named from 0.ipc to 9.ipc on</w:t>
-      </w:r>
-      <w:r>
-        <w:t xml:space="preserve"> the SD card in the root folder. They can also be edited on a computer by using a text editor if necessary. The easiest way to create one is to use the record menu entry as shown below.</w:t>
+        <w:t>Macro files are a powerful feature that can be used to record and run a set of images. There are 10 macro files allowed. They are named from 0.ipc to 9.ipc on the SD card in the root folder. They can also be edited on a computer by using a text editor if necessary. The easiest way to create one is to use the record menu entry as shown below.</w:t>
       </w:r>
     </w:p>
     <w:p>
@@ -1386,10 +1314,7 @@
     </w:p>
     <w:p>
       <w:r>
-        <w:t>This selects the current macro number. It shows a list of</w:t>
-      </w:r>
-      <w:r>
-        <w:t xml:space="preserve"> all the macros along with information on whether it already exists or not. Clicking on a line makes that macro # the active current macro # which is used by most of the following menu entries.</w:t>
+        <w:t>This selects the current macro number. It shows a list of all the macros along with information on whether it already exists or not. Clicking on a line makes that macro # the active current macro # which is used by most of the following menu entries.</w:t>
       </w:r>
     </w:p>
     <w:p>
@@ -1446,10 +1371,7 @@
     </w:p>
     <w:p>
       <w:r>
-        <w:t>When set to true the settings and displayed images will be appended to the currently selected macro number. It s</w:t>
-      </w:r>
-      <w:r>
-        <w:t>hould be turned off when all the actions have been recorded. Is the delete command if a sequence is to be started without appending.</w:t>
+        <w:t>When set to true the settings and displayed images will be appended to the currently selected macro number. It should be turned off when all the actions have been recorded. Is the delete command if a sequence is to be started without appending.</w:t>
       </w:r>
     </w:p>
     <w:p>
@@ -1475,10 +1397,7 @@
     </w:p>
     <w:p>
       <w:r>
-        <w:t>This saves the cur</w:t>
-      </w:r>
-      <w:r>
-        <w:t>rent settings in a macro file.</w:t>
+        <w:t>This saves the current settings in a macro file.</w:t>
       </w:r>
     </w:p>
     <w:p>
@@ -1508,10 +1427,7 @@
     </w:p>
     <w:p>
       <w:r>
-        <w:t>These settings are stored in the EEPROM section</w:t>
-      </w:r>
-      <w:r>
-        <w:t xml:space="preserve"> of the ESP32 and is a useful way to set all of the defaults during boot time.</w:t>
+        <w:t>These settings are stored in the EEPROM section of the ESP32 and is a useful way to set all of the defaults during boot time.</w:t>
       </w:r>
     </w:p>
     <w:p/>
@@ -1530,19 +1446,13 @@
     </w:p>
     <w:p>
       <w:r>
-        <w:t xml:space="preserve">This flag causes the EEPROM values to be loaded at boot time. If off </w:t>
-      </w:r>
-      <w:r>
-        <w:t>then the factory settings will be loaded instead. If factory settings are desired the button should be pressed during booting. This will ignore the setting of this flag.</w:t>
+        <w:t>This flag causes the EEPROM values to be loaded at boot time. If off then the factory settings will be loaded instead. If factory settings are desired the button should be pressed during booting. This will ignore the setting of this flag.</w:t>
       </w:r>
     </w:p>
     <w:p/>
     <w:p>
       <w:r>
-        <w:t>There is some quirkiness in the code that will not allow this flag to be turned off u</w:t>
-      </w:r>
-      <w:r>
-        <w:t>ntil the settings have been saved at least once. This only happens the first time the software is loaded on a new ESP32 board. Using the “save current settings” command will fix this forever.</w:t>
+        <w:t>There is some quirkiness in the code that will not allow this flag to be turned off until the settings have been saved at least once. This only happens the first time the software is loaded on a new ESP32 board. Using the “save current settings” command will fix this forever.</w:t>
       </w:r>
     </w:p>
     <w:p>
@@ -1555,10 +1465,7 @@
     </w:p>
     <w:p>
       <w:r>
-        <w:t xml:space="preserve">This saves the current settings. Built-in </w:t>
-      </w:r>
-      <w:r>
-        <w:t>options settings are also saved. Note that IPC files do note save any of the built-in settings.</w:t>
+        <w:t>This saves the current settings. Built-in options settings are also saved. Note that IPC files do note save any of the built-in settings.</w:t>
       </w:r>
     </w:p>
     <w:p>
@@ -1589,10 +1496,7 @@
     </w:p>
     <w:p>
       <w:r>
-        <w:t>Various system settings can be changed from this submenu. These include the di</w:t>
-      </w:r>
-      <w:r>
-        <w:t>splay and various operations.</w:t>
+        <w:t>Various system settings can be changed from this submenu. These include the display and various operations.</w:t>
       </w:r>
     </w:p>
     <w:p>
@@ -1618,10 +1522,7 @@
     </w:p>
     <w:p>
       <w:r>
-        <w:t>When this is off scrolling of both files and menu items is pinned at the top a</w:t>
-      </w:r>
-      <w:r>
-        <w:t>nd bottom of the list. If wrap is on then rotation the dial to the right when at the last entry will go to the first entry and rotation left from the first entry to move to the last entry.</w:t>
+        <w:t>When this is off scrolling of both files and menu items is pinned at the top and bottom of the list. If wrap is on then rotation the dial to the right when at the last entry will go to the first entry and rotation left from the first entry to move to the last entry.</w:t>
       </w:r>
     </w:p>
     <w:p>
@@ -1634,10 +1535,7 @@
     </w:p>
     <w:p>
       <w:r>
-        <w:t>In run mode the top line always shows the file to b</w:t>
-      </w:r>
-      <w:r>
-        <w:t>e displayed. When this flag is on the following lines on the display will show the next few files in the current folder.</w:t>
+        <w:t>In run mode the top line always shows the file to be displayed. When this flag is on the following lines on the display will show the next few files in the current folder.</w:t>
       </w:r>
     </w:p>
     <w:p>
@@ -1652,10 +1550,7 @@
     </w:p>
     <w:p>
       <w:r>
-        <w:t>The top line in run mode shows the current file to be run. If this flag is on it will include the folder path. It should be</w:t>
-      </w:r>
-      <w:r>
-        <w:t xml:space="preserve"> turned off if the folder path is too long.</w:t>
+        <w:t>The top line in run mode shows the current file to be run. If this flag is on it will include the folder path. It should be turned off if the folder path is too long.</w:t>
       </w:r>
     </w:p>
     <w:p>
@@ -1677,16 +1572,26 @@
       <w:pPr>
         <w:pStyle w:val="Heading3"/>
       </w:pPr>
-      <w:r>
-        <w:t>BlueTooth Link (On/Off)</w:t>
-      </w:r>
-    </w:p>
-    <w:p>
-      <w:r>
-        <w:t>This enables the BlueTooth link to be used with the phone</w:t>
-      </w:r>
-      <w:r>
-        <w:t xml:space="preserve"> app for control of the Image Painter.</w:t>
+      <w:proofErr w:type="spellStart"/>
+      <w:r>
+        <w:t>BlueTooth</w:t>
+      </w:r>
+      <w:proofErr w:type="spellEnd"/>
+      <w:r>
+        <w:t xml:space="preserve"> Link (On/Off)</w:t>
+      </w:r>
+    </w:p>
+    <w:p>
+      <w:r>
+        <w:t xml:space="preserve">This enables the </w:t>
+      </w:r>
+      <w:proofErr w:type="spellStart"/>
+      <w:r>
+        <w:t>BlueTooth</w:t>
+      </w:r>
+      <w:proofErr w:type="spellEnd"/>
+      <w:r>
+        <w:t xml:space="preserve"> link to be used with the phone app for control of the Image Painter.</w:t>
       </w:r>
     </w:p>
     <w:p>
@@ -1701,19 +1606,13 @@
     </w:p>
     <w:p>
       <w:r>
-        <w:t xml:space="preserve">This selection turns the Image Painter into an adjust LED light source. All of the LED’s are turned on. The menu can then be used to change the Hue, saturation, and brightness levels. The maximum brightness </w:t>
-      </w:r>
-      <w:r>
-        <w:t>is limited by the strip brightness that is set in the strip menu. This may be changed in the future so it will be possible to increase the brightness beyond that setting. Anybody have any strong thoughts on that?</w:t>
+        <w:t>This selection turns the Image Painter into an adjust LED light source. All of the LED’s are turned on. The menu can then be used to change the Hue, saturation, and brightness levels. The maximum brightness is limited by the strip brightness that is set in the strip menu. This may be changed in the future so it will be possible to increase the brightness beyond that setting. Anybody have any strong thoughts on that?</w:t>
       </w:r>
     </w:p>
     <w:p/>
     <w:p>
       <w:r>
-        <w:t>The default allows setting the brightness,</w:t>
-      </w:r>
-      <w:r>
-        <w:t xml:space="preserve"> hue and saturation, but it can also be changed to use RGB values. The default increment unit is 10 for each click of the dial but that can also be adjust for finer resolution.</w:t>
+        <w:t>The default allows setting the brightness, hue and saturation, but it can also be changed to use RGB values. The default increment unit is 10 for each click of the dial but that can also be adjust for finer resolution.</w:t>
       </w:r>
     </w:p>
     <w:p/>
@@ -1749,10 +1648,7 @@
     </w:p>
     <w:p>
       <w:r>
-        <w:t>There are a number of built-in pattern generators. Some of them have settings that can be adjusted from the entry that appears on the first menu when a particular built-in is selecte</w:t>
-      </w:r>
-      <w:r>
-        <w:t>d. The available built-ins are listed below.</w:t>
+        <w:t>There are a number of built-in pattern generators. Some of them have settings that can be adjusted from the entry that appears on the first menu when a particular built-in is selected. The available built-ins are listed below.</w:t>
       </w:r>
     </w:p>
     <w:p>
@@ -1797,10 +1693,7 @@
     </w:p>
     <w:p>
       <w:r>
-        <w:t xml:space="preserve">This uses physics calculations to simulate some colored bouncing balls. The number of balls can be set up to 8, each will have its own color. The speed can be changed using the same built-in menu. The frame hold time is not used. On an image it makes some </w:t>
-      </w:r>
-      <w:r>
-        <w:t>interesting decaying inverted second order polynomial traces. Sorry about the math terms! Play with it.</w:t>
+        <w:t>This uses physics calculations to simulate some colored bouncing balls. The number of balls can be set up to 8, each will have its own color. The speed can be changed using the same built-in menu. The frame hold time is not used. On an image it makes some interesting decaying inverted second order polynomial traces. Sorry about the math terms! Play with it.</w:t>
       </w:r>
     </w:p>
     <w:p>
@@ -1830,10 +1723,7 @@
     </w:p>
     <w:p>
       <w:r>
-        <w:t>Interesting color dots</w:t>
-      </w:r>
-      <w:r>
-        <w:t xml:space="preserve"> that appear and then fade out.</w:t>
+        <w:t>Interesting color dots that appear and then fade out.</w:t>
       </w:r>
     </w:p>
     <w:p>
@@ -1842,13 +1732,34 @@
       </w:pPr>
       <w:bookmarkStart w:id="43" w:name="_s3whr291r8s" w:colFirst="0" w:colLast="0"/>
       <w:bookmarkEnd w:id="43"/>
-      <w:r>
-        <w:t>Cylon Eye</w:t>
-      </w:r>
-    </w:p>
-    <w:p>
-      <w:r>
-        <w:t>This was inspired from the BattleStar Galactica movies, the evil Cylon eyes.</w:t>
+      <w:proofErr w:type="spellStart"/>
+      <w:r>
+        <w:t>Cylon</w:t>
+      </w:r>
+      <w:proofErr w:type="spellEnd"/>
+      <w:r>
+        <w:t xml:space="preserve"> Eye</w:t>
+      </w:r>
+    </w:p>
+    <w:p>
+      <w:r>
+        <w:t xml:space="preserve">This was inspired from the </w:t>
+      </w:r>
+      <w:proofErr w:type="spellStart"/>
+      <w:r>
+        <w:t>BattleStar</w:t>
+      </w:r>
+      <w:proofErr w:type="spellEnd"/>
+      <w:r>
+        <w:t xml:space="preserve"> Galactica movies, the evil </w:t>
+      </w:r>
+      <w:proofErr w:type="spellStart"/>
+      <w:r>
+        <w:t>Cylon</w:t>
+      </w:r>
+      <w:proofErr w:type="spellEnd"/>
+      <w:r>
+        <w:t xml:space="preserve"> eyes.</w:t>
       </w:r>
     </w:p>
     <w:p>
@@ -1879,10 +1790,7 @@
     </w:p>
     <w:p>
       <w:r>
-        <w:t>This looks kind of like a meteor moving from on</w:t>
-      </w:r>
-      <w:r>
-        <w:t>e end of the strip to the other.</w:t>
+        <w:t>This looks kind of like a meteor moving from one end of the strip to the other.</w:t>
       </w:r>
     </w:p>
     <w:p>
@@ -1897,13 +1805,7 @@
     </w:p>
     <w:p>
       <w:r>
-        <w:t xml:space="preserve">Actually, this is four dots, red, green, blue and white. They move one at a time from </w:t>
-      </w:r>
-      <w:r>
-        <w:t>one</w:t>
-      </w:r>
-      <w:r>
-        <w:t xml:space="preserve"> end to the other. It is probably mostly useful for testing the wand. That’s why it was written originally.</w:t>
+        <w:t>Actually, this is four dots, red, green, blue and white. They move one at a time from one end to the other. It is probably mostly useful for testing the wand. That’s why it was written originally.</w:t>
       </w:r>
     </w:p>
     <w:p>
@@ -1918,10 +1820,7 @@
     </w:p>
     <w:p>
       <w:r>
-        <w:t>The c</w:t>
-      </w:r>
-      <w:r>
-        <w:t>olor, number of repeats, and color cycling can be controlled. It is even possible to add random sparkles to add a bit more interest. Try moving the wand in an arc for interesting rainbow-like patterns.</w:t>
+        <w:t>The color, number of repeats, and color cycling can be controlled. It is even possible to add random sparkles to add a bit more interest. Try moving the wand in an arc for interesting rainbow-like patterns.</w:t>
       </w:r>
     </w:p>
     <w:p>
@@ -1936,10 +1835,7 @@
     </w:p>
     <w:p>
       <w:r>
-        <w:t xml:space="preserve">This produces solid colors that alternate </w:t>
-      </w:r>
-      <w:r>
-        <w:t>randomly. An option sets black in between each color bar. Waving the wand can make some interesting patterns in the air.</w:t>
+        <w:t>This produces solid colors that alternate randomly. An option sets black in between each color bar. Waving the wand can make some interesting patterns in the air.</w:t>
       </w:r>
     </w:p>
     <w:p>
@@ -1969,10 +1865,7 @@
     </w:p>
     <w:p>
       <w:r>
-        <w:t>This is probably one of the more useful patterns. It allows the LED strip to be used as a light source. The color can be controlled with the dial as well as the saturation and brightness. A setting allows the RGB values to be entered if that is desired. Th</w:t>
-      </w:r>
-      <w:r>
-        <w:t>e brightness value is limited by the LED strip brightness setting from the main LED settings menu. So if more brightness is needed that value must be changed. The LED strip will stay on until a long press turns it off.</w:t>
+        <w:t>This is probably one of the more useful patterns. It allows the LED strip to be used as a light source. The color can be controlled with the dial as well as the saturation and brightness. A setting allows the RGB values to be entered if that is desired. The brightness value is limited by the LED strip brightness setting from the main LED settings menu. So if more brightness is needed that value must be changed. The LED strip will stay on until a long press turns it off.</w:t>
       </w:r>
     </w:p>
     <w:p>
@@ -1987,10 +1880,7 @@
     </w:p>
     <w:p>
       <w:r>
-        <w:t xml:space="preserve">A display of dots of various </w:t>
-      </w:r>
-      <w:r>
-        <w:t>colors that change color randomly.</w:t>
+        <w:t>A display of dots of various colors that change color randomly.</w:t>
       </w:r>
     </w:p>
     <w:p>
@@ -2021,10 +1911,7 @@
     </w:p>
     <w:p>
       <w:r>
-        <w:t>Here is</w:t>
-      </w:r>
-      <w:r>
-        <w:t xml:space="preserve"> a chart of the menus.</w:t>
+        <w:t>Here is a chart of the menus.</w:t>
       </w:r>
       <w:r>
         <w:t xml:space="preserve"> Note that menus that are not applicable will not be displayed. For </w:t>
@@ -2040,7 +1927,6 @@
       </w:r>
     </w:p>
     <w:p>
-      <w:bookmarkStart w:id="54" w:name="_GoBack"/>
       <w:r>
         <w:rPr>
           <w:noProof/>
@@ -2059,14 +1945,13 @@
           </wp:inline>
         </w:drawing>
       </w:r>
+    </w:p>
+    <w:p>
+      <w:pPr>
+        <w:pStyle w:val="Heading1"/>
+      </w:pPr>
+      <w:bookmarkStart w:id="54" w:name="_w460vx756vby" w:colFirst="0" w:colLast="0"/>
       <w:bookmarkEnd w:id="54"/>
-    </w:p>
-    <w:p>
-      <w:pPr>
-        <w:pStyle w:val="Heading1"/>
-      </w:pPr>
-      <w:bookmarkStart w:id="55" w:name="_w460vx756vby" w:colFirst="0" w:colLast="0"/>
-      <w:bookmarkEnd w:id="55"/>
       <w:r>
         <w:t>Construction</w:t>
       </w:r>
@@ -2079,19 +1964,13 @@
         <w:t>few</w:t>
       </w:r>
       <w:r>
-        <w:t xml:space="preserve"> parts and a fair amount of wiring and soldering to do. If you aren’t comfortable soldering, find someone who is! The wiring harnesses are probably the most work to make, but they are essential in</w:t>
-      </w:r>
-      <w:r>
-        <w:t xml:space="preserve"> order to hook everything up. I will include a photo of the ones I make that should make it easier to duplicate.</w:t>
+        <w:t xml:space="preserve"> parts and a fair amount of wiring and soldering to do. If you aren’t comfortable soldering, find someone who is! The wiring harnesses are probably the most work to make, but they are essential in order to hook everything up. I will include a photo of the ones I make that should make it easier to duplicate.</w:t>
       </w:r>
       <w:r>
         <w:t xml:space="preserve"> Looking at the schematic will help understanding what is connected to what.</w:t>
       </w:r>
       <w:r>
-        <w:t xml:space="preserve"> The 3D printed parts can be purchased from me if you can’t find anybody else to make them from the STL files. I print currently using PLA, so p</w:t>
-      </w:r>
-      <w:r>
-        <w:t>lease don’t leave them in the sun, they will melt and deform if it gets too hot!</w:t>
+        <w:t xml:space="preserve"> The 3D printed parts can be purchased from me if you can’t find anybody else to make them from the STL files. I print currently using PLA, so please don’t leave them in the sun, they will melt and deform if it gets too hot!</w:t>
       </w:r>
     </w:p>
     <w:p/>
@@ -2109,10 +1988,7 @@
     <w:p/>
     <w:p>
       <w:r>
-        <w:t>All of the electronic components and the aluminum chan</w:t>
-      </w:r>
-      <w:r>
-        <w:t>nel are available from Amazon. They are likely also available from other vendors.</w:t>
+        <w:t>All of the electronic components and the aluminum channel are available from Amazon. They are likely also available from other vendors.</w:t>
       </w:r>
       <w:r>
         <w:t xml:space="preserve"> I bought the aluminum shiny ones because I didn’t </w:t>
@@ -2152,10 +2028,7 @@
     <w:p/>
     <w:p>
       <w:r>
-        <w:t xml:space="preserve"> I am considering making a parts bag avail</w:t>
-      </w:r>
-      <w:r>
-        <w:t xml:space="preserve">able </w:t>
+        <w:t xml:space="preserve"> I am considering making a parts bag available </w:t>
       </w:r>
       <w:r>
         <w:t>with</w:t>
@@ -2167,10 +2040,15 @@
     <w:p/>
     <w:p>
       <w:r>
-        <w:t>You can solder up a bunch of wires and connectors to connect everything inside the cpu/display box like I did for my first prototype, but I h</w:t>
-      </w:r>
-      <w:r>
-        <w:t>ave designed a printed circuit holding all the parts and I can sell those for $10+shipping. It does make the assembly much less painful.</w:t>
+        <w:t xml:space="preserve">You can solder up a bunch of wires and connectors to connect everything inside the </w:t>
+      </w:r>
+      <w:proofErr w:type="spellStart"/>
+      <w:r>
+        <w:t>cpu</w:t>
+      </w:r>
+      <w:proofErr w:type="spellEnd"/>
+      <w:r>
+        <w:t>/display box like I did for my first prototype, but I have designed a printed circuit holding all the parts and I can sell those for $10+shipping. It does make the assembly much less painful.</w:t>
       </w:r>
       <w:r>
         <w:t xml:space="preserve"> I can also make the PCB version available with the ESP32 already soldered and programmed.</w:t>
@@ -2180,18 +2058,18 @@
       <w:pPr>
         <w:pStyle w:val="Heading2"/>
       </w:pPr>
-      <w:bookmarkStart w:id="56" w:name="_sm830bt3s6bx" w:colFirst="0" w:colLast="0"/>
+      <w:bookmarkStart w:id="55" w:name="_sm830bt3s6bx" w:colFirst="0" w:colLast="0"/>
+      <w:bookmarkEnd w:id="55"/>
+      <w:r>
+        <w:t>Parts List</w:t>
+      </w:r>
+    </w:p>
+    <w:p>
+      <w:pPr>
+        <w:pStyle w:val="Heading3"/>
+      </w:pPr>
+      <w:bookmarkStart w:id="56" w:name="_9glt38kp9z5j" w:colFirst="0" w:colLast="0"/>
       <w:bookmarkEnd w:id="56"/>
-      <w:r>
-        <w:t>Parts List</w:t>
-      </w:r>
-    </w:p>
-    <w:p>
-      <w:pPr>
-        <w:pStyle w:val="Heading3"/>
-      </w:pPr>
-      <w:bookmarkStart w:id="57" w:name="_9glt38kp9z5j" w:colFirst="0" w:colLast="0"/>
-      <w:bookmarkEnd w:id="57"/>
       <w:r>
         <w:t>Electronic Parts</w:t>
       </w:r>
@@ -2203,8 +2081,13 @@
           <w:numId w:val="6"/>
         </w:numPr>
       </w:pPr>
-      <w:r>
-        <w:t xml:space="preserve">Heltec ESP32 Devkit32. </w:t>
+      <w:proofErr w:type="spellStart"/>
+      <w:r>
+        <w:t>Heltec</w:t>
+      </w:r>
+      <w:proofErr w:type="spellEnd"/>
+      <w:r>
+        <w:t xml:space="preserve"> ESP32 Devkit32. </w:t>
       </w:r>
       <w:hyperlink r:id="rId10">
         <w:r>
@@ -2252,14 +2135,7 @@
             <w:color w:val="1155CC"/>
             <w:u w:val="single"/>
           </w:rPr>
-          <w:t>https://www.amazon.</w:t>
-        </w:r>
-        <w:r>
-          <w:rPr>
-            <w:color w:val="1155CC"/>
-            <w:u w:val="single"/>
-          </w:rPr>
-          <w:t>com/gp/product/B07DM2YMT4/ref=ppx_yo_dt_b_search_asin_title?ie=UTF8&amp;psc=1</w:t>
+          <w:t>https://www.amazon.com/gp/product/B07DM2YMT4/ref=ppx_yo_dt_b_search_asin_title?ie=UTF8&amp;psc=1</w:t>
         </w:r>
       </w:hyperlink>
     </w:p>
@@ -2299,14 +2175,7 @@
             <w:color w:val="1155CC"/>
             <w:u w:val="single"/>
           </w:rPr>
-          <w:t>https://www.amazon.com/gp/product/B</w:t>
-        </w:r>
-        <w:r>
-          <w:rPr>
-            <w:color w:val="1155CC"/>
-            <w:u w:val="single"/>
-          </w:rPr>
-          <w:t>072DWP59M/ref=ppx_yo_dt_b_search_asin_title?ie=UTF8&amp;psc=1</w:t>
+          <w:t>https://www.amazon.com/gp/product/B072DWP59M/ref=ppx_yo_dt_b_search_asin_title?ie=UTF8&amp;psc=1</w:t>
         </w:r>
       </w:hyperlink>
     </w:p>
@@ -2326,14 +2195,7 @@
             <w:color w:val="1155CC"/>
             <w:u w:val="single"/>
           </w:rPr>
-          <w:t>https://www.amazon.com/gp/product/B07LG646VS/ref=ppx_yo_dt_b_sear</w:t>
-        </w:r>
-        <w:r>
-          <w:rPr>
-            <w:color w:val="1155CC"/>
-            <w:u w:val="single"/>
-          </w:rPr>
-          <w:t>ch_asin_title?ie=UTF8&amp;psc=1</w:t>
+          <w:t>https://www.amazon.com/gp/product/B07LG646VS/ref=ppx_yo_dt_b_search_asin_title?ie=UTF8&amp;psc=1</w:t>
         </w:r>
       </w:hyperlink>
     </w:p>
@@ -2353,14 +2215,7 @@
             <w:color w:val="1155CC"/>
             <w:u w:val="single"/>
           </w:rPr>
-          <w:t>https://www.amazon.com/gp/product/B07GGPQXFC/ref=ppx_yo_dt_b_search_asin_title?i</w:t>
-        </w:r>
-        <w:r>
-          <w:rPr>
-            <w:color w:val="1155CC"/>
-            <w:u w:val="single"/>
-          </w:rPr>
-          <w:t>e=UTF8&amp;psc=1</w:t>
+          <w:t>https://www.amazon.com/gp/product/B07GGPQXFC/ref=ppx_yo_dt_b_search_asin_title?ie=UTF8&amp;psc=1</w:t>
         </w:r>
       </w:hyperlink>
       <w:r>
@@ -2433,8 +2288,8 @@
       <w:pPr>
         <w:pStyle w:val="Heading3"/>
       </w:pPr>
-      <w:bookmarkStart w:id="58" w:name="_pwkp5k504nxs" w:colFirst="0" w:colLast="0"/>
-      <w:bookmarkEnd w:id="58"/>
+      <w:bookmarkStart w:id="57" w:name="_pwkp5k504nxs" w:colFirst="0" w:colLast="0"/>
+      <w:bookmarkEnd w:id="57"/>
       <w:r>
         <w:t>3D Printed Parts</w:t>
       </w:r>
@@ -2458,10 +2313,7 @@
         </w:numPr>
       </w:pPr>
       <w:r>
-        <w:t>Rotating handle base</w:t>
-      </w:r>
-      <w:r>
-        <w:t>.</w:t>
+        <w:t>Rotating handle base.</w:t>
       </w:r>
     </w:p>
     <w:p>
@@ -2485,6 +2337,9 @@
       <w:r>
         <w:t>Electronics box.</w:t>
       </w:r>
+      <w:r>
+        <w:t xml:space="preserve"> There are two of these, one for the PCB, and one for discrete parts.</w:t>
+      </w:r>
     </w:p>
     <w:p>
       <w:pPr>
@@ -2512,21 +2367,46 @@
       <w:pPr>
         <w:pStyle w:val="Heading3"/>
       </w:pPr>
-      <w:bookmarkStart w:id="59" w:name="_tsbums7ob6ni" w:colFirst="0" w:colLast="0"/>
+      <w:bookmarkStart w:id="58" w:name="_tsbums7ob6ni" w:colFirst="0" w:colLast="0"/>
+      <w:bookmarkEnd w:id="58"/>
+      <w:r>
+        <w:t>Software and Libraries</w:t>
+      </w:r>
+    </w:p>
+    <w:p>
+      <w:r>
+        <w:t xml:space="preserve">I will make a compiled binary available on the </w:t>
+      </w:r>
+      <w:proofErr w:type="spellStart"/>
+      <w:r>
+        <w:t>github</w:t>
+      </w:r>
+      <w:proofErr w:type="spellEnd"/>
+      <w:r>
+        <w:t xml:space="preserve"> entry for this project if you don’t want to collect all these files and compile the code. It can be built with the Arduino IDE, but</w:t>
+      </w:r>
+      <w:r>
+        <w:t xml:space="preserve"> I</w:t>
+      </w:r>
+      <w:r>
+        <w:t xml:space="preserve"> personally prefer Microsoft Visual Studio Community version along with the Visual Micro extension for Arduino, which is a bargain at $19/year.</w:t>
+      </w:r>
+    </w:p>
+    <w:p/>
+    <w:p>
+      <w:hyperlink r:id="rId21" w:history="1">
+        <w:r>
+          <w:rPr>
+            <w:rStyle w:val="Hyperlink"/>
+          </w:rPr>
+          <w:t>https://github.com/MartinNohr/LedImagePainter</w:t>
+        </w:r>
+      </w:hyperlink>
+    </w:p>
+    <w:p>
+      <w:bookmarkStart w:id="59" w:name="_GoBack"/>
       <w:bookmarkEnd w:id="59"/>
-      <w:r>
-        <w:t>Software and Libraries</w:t>
-      </w:r>
-    </w:p>
-    <w:p>
-      <w:r>
-        <w:t>I will make a compiled binary available on the github entry for this project if you don’t want to collect all these files and compile the code. It can be built wit</w:t>
-      </w:r>
-      <w:r>
-        <w:t>h the Arduino IDE, but personally prefer Microsoft Visual Studio Community version along with the Visual Micro extension for Arduino, which is a bargain at $19/year.</w:t>
-      </w:r>
-    </w:p>
-    <w:p/>
+    </w:p>
     <w:p>
       <w:pPr>
         <w:numPr>
@@ -2546,10 +2426,26 @@
         </w:numPr>
       </w:pPr>
       <w:r>
-        <w:t>ESP32 support libraries for Hel</w:t>
-      </w:r>
-      <w:r>
-        <w:t>tec devkit32</w:t>
+        <w:t xml:space="preserve">ESP32 support libraries for </w:t>
+      </w:r>
+      <w:proofErr w:type="spellStart"/>
+      <w:r>
+        <w:t>Heltec</w:t>
+      </w:r>
+      <w:proofErr w:type="spellEnd"/>
+      <w:r>
+        <w:t xml:space="preserve"> </w:t>
+      </w:r>
+      <w:proofErr w:type="spellStart"/>
+      <w:r>
+        <w:t>wifi</w:t>
+      </w:r>
+      <w:proofErr w:type="spellEnd"/>
+      <w:r>
+        <w:t xml:space="preserve"> </w:t>
+      </w:r>
+      <w:r>
+        <w:t>devkit32</w:t>
       </w:r>
     </w:p>
     <w:p>
@@ -2570,8 +2466,13 @@
           <w:numId w:val="1"/>
         </w:numPr>
       </w:pPr>
-      <w:r>
-        <w:t>FastLED library</w:t>
+      <w:proofErr w:type="spellStart"/>
+      <w:r>
+        <w:t>FastLED</w:t>
+      </w:r>
+      <w:proofErr w:type="spellEnd"/>
+      <w:r>
+        <w:t xml:space="preserve"> library</w:t>
       </w:r>
     </w:p>
     <w:p>
@@ -2581,8 +2482,13 @@
           <w:numId w:val="1"/>
         </w:numPr>
       </w:pPr>
-      <w:r>
-        <w:t>Ringbufcpp library</w:t>
+      <w:proofErr w:type="spellStart"/>
+      <w:r>
+        <w:t>Ringbufcpp</w:t>
+      </w:r>
+      <w:proofErr w:type="spellEnd"/>
+      <w:r>
+        <w:t xml:space="preserve"> library</w:t>
       </w:r>
     </w:p>
     <w:p>
@@ -2592,8 +2498,13 @@
           <w:numId w:val="1"/>
         </w:numPr>
       </w:pPr>
-      <w:r>
-        <w:t>Stackarray library</w:t>
+      <w:proofErr w:type="spellStart"/>
+      <w:r>
+        <w:t>Stackarray</w:t>
+      </w:r>
+      <w:proofErr w:type="spellEnd"/>
+      <w:r>
+        <w:t xml:space="preserve"> library</w:t>
       </w:r>
     </w:p>
     <w:p>
@@ -2620,10 +2531,7 @@
         </w:numPr>
       </w:pPr>
       <w:r>
-        <w:t>Internal, for SD card reader, level shifter, L</w:t>
-      </w:r>
-      <w:r>
-        <w:t>ED/Power, and rotating button.</w:t>
+        <w:t>Internal, for SD card reader, level shifter, LED/Power, and rotating button.</w:t>
       </w:r>
     </w:p>
     <w:p>
@@ -3927,6 +3835,29 @@
       <w:color w:val="666666"/>
       <w:sz w:val="30"/>
       <w:szCs w:val="30"/>
+    </w:rPr>
+  </w:style>
+  <w:style w:type="character" w:styleId="Hyperlink">
+    <w:name w:val="Hyperlink"/>
+    <w:basedOn w:val="DefaultParagraphFont"/>
+    <w:uiPriority w:val="99"/>
+    <w:unhideWhenUsed/>
+    <w:rsid w:val="00C11A61"/>
+    <w:rPr>
+      <w:color w:val="0000FF" w:themeColor="hyperlink"/>
+      <w:u w:val="single"/>
+    </w:rPr>
+  </w:style>
+  <w:style w:type="character" w:styleId="UnresolvedMention">
+    <w:name w:val="Unresolved Mention"/>
+    <w:basedOn w:val="DefaultParagraphFont"/>
+    <w:uiPriority w:val="99"/>
+    <w:semiHidden/>
+    <w:unhideWhenUsed/>
+    <w:rsid w:val="00C11A61"/>
+    <w:rPr>
+      <w:color w:val="605E5C"/>
+      <w:shd w:val="clear" w:color="auto" w:fill="E1DFDD"/>
     </w:rPr>
   </w:style>
 </w:styles>

</xml_diff>

<commit_message>
pinMode(14, PULLUP) doesn't seem to work, so changed to the gpio calls, working now. This code includes the rotary button class now.
</commit_message>
<xml_diff>
--- a/Image Painter Description.docx
+++ b/Image Painter Description.docx
@@ -1,6 +1,6 @@
 
 <file path=word/document.xml><?xml version="1.0" encoding="utf-8"?>
-<w:document xmlns:wpc="http://schemas.microsoft.com/office/word/2010/wordprocessingCanvas" xmlns:cx="http://schemas.microsoft.com/office/drawing/2014/chartex" xmlns:cx1="http://schemas.microsoft.com/office/drawing/2015/9/8/chartex" xmlns:cx2="http://schemas.microsoft.com/office/drawing/2015/10/21/chartex" xmlns:cx3="http://schemas.microsoft.com/office/drawing/2016/5/9/chartex" xmlns:cx4="http://schemas.microsoft.com/office/drawing/2016/5/10/chartex" xmlns:cx5="http://schemas.microsoft.com/office/drawing/2016/5/11/chartex" xmlns:cx6="http://schemas.microsoft.com/office/drawing/2016/5/12/chartex" xmlns:cx7="http://schemas.microsoft.com/office/drawing/2016/5/13/chartex" xmlns:cx8="http://schemas.microsoft.com/office/drawing/2016/5/14/chartex" xmlns:mc="http://schemas.openxmlformats.org/markup-compatibility/2006" xmlns:aink="http://schemas.microsoft.com/office/drawing/2016/ink" xmlns:am3d="http://schemas.microsoft.com/office/drawing/2017/model3d" xmlns:o="urn:schemas-microsoft-com:office:office" xmlns:r="http://schemas.openxmlformats.org/officeDocument/2006/relationships" xmlns:m="http://schemas.openxmlformats.org/officeDocument/2006/math" xmlns:v="urn:schemas-microsoft-com:vml" xmlns:wp14="http://schemas.microsoft.com/office/word/2010/wordprocessingDrawing" xmlns:wp="http://schemas.openxmlformats.org/drawingml/2006/wordprocessingDrawing" xmlns:w10="urn:schemas-microsoft-com:office:word" xmlns:w="http://schemas.openxmlformats.org/wordprocessingml/2006/main" xmlns:w14="http://schemas.microsoft.com/office/word/2010/wordml" xmlns:w15="http://schemas.microsoft.com/office/word/2012/wordml" xmlns:w16cid="http://schemas.microsoft.com/office/word/2016/wordml/cid" xmlns:w16se="http://schemas.microsoft.com/office/word/2015/wordml/symex" xmlns:wpg="http://schemas.microsoft.com/office/word/2010/wordprocessingGroup" xmlns:wpi="http://schemas.microsoft.com/office/word/2010/wordprocessingInk" xmlns:wne="http://schemas.microsoft.com/office/word/2006/wordml" xmlns:wps="http://schemas.microsoft.com/office/word/2010/wordprocessingShape" mc:Ignorable="w14 w15 w16se w16cid wp14">
+<w:document xmlns:wpc="http://schemas.microsoft.com/office/word/2010/wordprocessingCanvas" xmlns:cx="http://schemas.microsoft.com/office/drawing/2014/chartex" xmlns:cx1="http://schemas.microsoft.com/office/drawing/2015/9/8/chartex" xmlns:cx2="http://schemas.microsoft.com/office/drawing/2015/10/21/chartex" xmlns:cx3="http://schemas.microsoft.com/office/drawing/2016/5/9/chartex" xmlns:cx4="http://schemas.microsoft.com/office/drawing/2016/5/10/chartex" xmlns:cx5="http://schemas.microsoft.com/office/drawing/2016/5/11/chartex" xmlns:cx6="http://schemas.microsoft.com/office/drawing/2016/5/12/chartex" xmlns:cx7="http://schemas.microsoft.com/office/drawing/2016/5/13/chartex" xmlns:cx8="http://schemas.microsoft.com/office/drawing/2016/5/14/chartex" xmlns:mc="http://schemas.openxmlformats.org/markup-compatibility/2006" xmlns:aink="http://schemas.microsoft.com/office/drawing/2016/ink" xmlns:am3d="http://schemas.microsoft.com/office/drawing/2017/model3d" xmlns:o="urn:schemas-microsoft-com:office:office" xmlns:r="http://schemas.openxmlformats.org/officeDocument/2006/relationships" xmlns:m="http://schemas.openxmlformats.org/officeDocument/2006/math" xmlns:v="urn:schemas-microsoft-com:vml" xmlns:wp14="http://schemas.microsoft.com/office/word/2010/wordprocessingDrawing" xmlns:wp="http://schemas.openxmlformats.org/drawingml/2006/wordprocessingDrawing" xmlns:w10="urn:schemas-microsoft-com:office:word" xmlns:w="http://schemas.openxmlformats.org/wordprocessingml/2006/main" xmlns:w14="http://schemas.microsoft.com/office/word/2010/wordml" xmlns:w15="http://schemas.microsoft.com/office/word/2012/wordml" xmlns:w16cex="http://schemas.microsoft.com/office/word/2018/wordml/cex" xmlns:w16cid="http://schemas.microsoft.com/office/word/2016/wordml/cid" xmlns:w16="http://schemas.microsoft.com/office/word/2018/wordml" xmlns:w16se="http://schemas.microsoft.com/office/word/2015/wordml/symex" xmlns:wpg="http://schemas.microsoft.com/office/word/2010/wordprocessingGroup" xmlns:wpi="http://schemas.microsoft.com/office/word/2010/wordprocessingInk" xmlns:wne="http://schemas.microsoft.com/office/word/2006/wordml" xmlns:wps="http://schemas.microsoft.com/office/word/2010/wordprocessingShape" mc:Ignorable="w14 w15 w16se w16cid w16 w16cex wp14">
   <w:body>
     <w:p>
       <w:pPr>
@@ -50,7 +50,19 @@
       </w:r>
       <w:proofErr w:type="spellEnd"/>
       <w:r>
-        <w:t>, I haven’t even read their manual. I did briefly look at the marketing material on their website to get an idea of how it worked. I was also inspired by the light wand developed by photographer Michael Ross. I started out building one of these. It used the Mega2560 Arduino and a 2 line display with some buttons. I started adding features and quickly ran out of memory. I also wanted to support a second 1 meter LED strip. At this point I decided to do a total rewrite and use the newer much faster esp32 modules. This let the feature list grow and the additionally the strip display speed was increased dramatically.</w:t>
+        <w:t xml:space="preserve">, I haven’t even read their manual. I did briefly look at the marketing material on their website to get an idea of how it worked. I was also inspired by the light wand developed by photographer Michael Ross. I started out building one of these. It used the Mega2560 Arduino and a </w:t>
+      </w:r>
+      <w:r>
+        <w:t>2-line</w:t>
+      </w:r>
+      <w:r>
+        <w:t xml:space="preserve"> display with some buttons. I started adding features and quickly ran out of memory. I also wanted to support a second </w:t>
+      </w:r>
+      <w:r>
+        <w:t>1-meter</w:t>
+      </w:r>
+      <w:r>
+        <w:t xml:space="preserve"> LED strip. At this point I decided to do a total rewrite and use the newer much faster esp32 modules. This let the feature list grow and the additionally the strip display speed was increased dramatically.</w:t>
       </w:r>
     </w:p>
     <w:p>
@@ -172,7 +184,15 @@
         </w:numPr>
       </w:pPr>
       <w:r>
-        <w:t>Roller Encoder Wheel. This wheel is used to control the display speed while rolling on the ground. It will allow for very exact image timing. The good news is the software supports it, the bad news is that the hardware mount for the wheel has not been designed yet.</w:t>
+        <w:t xml:space="preserve">Roller Encoder Wheel. This wheel is used to control the display speed while rolling on the ground. It will allow for very exact image timing. The good news is the software supports </w:t>
+      </w:r>
+      <w:proofErr w:type="gramStart"/>
+      <w:r>
+        <w:t>it,</w:t>
+      </w:r>
+      <w:proofErr w:type="gramEnd"/>
+      <w:r>
+        <w:t xml:space="preserve"> the bad news is that the hardware mount for the wheel has not been designed yet.</w:t>
       </w:r>
     </w:p>
     <w:p>
@@ -187,7 +207,23 @@
     </w:p>
     <w:p>
       <w:r>
-        <w:t>The Image Painter uses one or two WS3812B pixel strips that have 144 pixels per meter. In actuality each meter strip is made from two 72 pixel strips. This results in a slight gap in the middle that can be seen in some images. When the second strip is installed the power wires make it difficult to get the pixels really close. This also results in a dark gap in the middle of the two strips that can be seen with some images.</w:t>
+        <w:t xml:space="preserve">The Image Painter uses one or two WS3812B pixel strips that have 144 pixels per meter. In actuality each meter strip is made from two </w:t>
+      </w:r>
+      <w:proofErr w:type="gramStart"/>
+      <w:r>
+        <w:t>72 pixel</w:t>
+      </w:r>
+      <w:proofErr w:type="gramEnd"/>
+      <w:r>
+        <w:t xml:space="preserve"> strips. This results in a slight gap in the middle that can be seen in some images. When the second strip is installed the </w:t>
+      </w:r>
+      <w:proofErr w:type="gramStart"/>
+      <w:r>
+        <w:t>power</w:t>
+      </w:r>
+      <w:proofErr w:type="gramEnd"/>
+      <w:r>
+        <w:t xml:space="preserve"> wires make it difficult to get the pixels really close. This also results in a dark gap in the middle of the two strips that can be seen with some images.</w:t>
       </w:r>
     </w:p>
     <w:p>
@@ -202,7 +238,25 @@
     </w:p>
     <w:p>
       <w:r>
-        <w:t>At full brightness each strip uses 43 Watts when all the LEDs are lit. Since the USB battery can only supply 35 Watts it is obvious that the display cannot be used at full brightness. However some images do not have all of the LEDs lit at the same time so the brightness can sometimes be set to full power. For example if the never has more than half of the LEDs on then the power consumption is only 21 Watts. This will work. In practice however I have found that due to the long night exposures it is seldom necessary to go brighter than about ¼ power.</w:t>
+        <w:t xml:space="preserve">At full brightness each strip uses 43 Watts when all the LEDs are lit. Since the USB battery can only supply 35 Watts it is obvious that the display cannot be used at full brightness. </w:t>
+      </w:r>
+      <w:r>
+        <w:t>However,</w:t>
+      </w:r>
+      <w:r>
+        <w:t xml:space="preserve"> some images do not have all of the LEDs lit at the same time so the brightness can sometimes be set to full power. For </w:t>
+      </w:r>
+      <w:r>
+        <w:t>example,</w:t>
+      </w:r>
+      <w:r>
+        <w:t xml:space="preserve"> if the </w:t>
+      </w:r>
+      <w:r>
+        <w:t xml:space="preserve">strip </w:t>
+      </w:r>
+      <w:r>
+        <w:t>never has more than half of the LEDs on then the power consumption is only 21 Watts. This will work. In practice however I have found that due to the long night exposures it is seldom necessary to go brighter than about ¼ power.</w:t>
       </w:r>
     </w:p>
     <w:p>
@@ -244,7 +298,15 @@
       </w:r>
       <w:r>
         <w:lastRenderedPageBreak/>
-        <w:t>the next file. The image can even be played twice, first forward and then backward for a mirror like effect. There is a chain option that will play all of the files from the current selection to the final file in the current folder. The brightness of the LEDs are of course also adjustable to balance the lighting with the rest of the scene.</w:t>
+        <w:t xml:space="preserve">the next file. The image can even be played twice, first forward and then backward for a mirror like effect. There is a chain option that will play all of the files from the current selection to the final file in the current folder. The brightness of the LEDs </w:t>
+      </w:r>
+      <w:proofErr w:type="gramStart"/>
+      <w:r>
+        <w:t>are</w:t>
+      </w:r>
+      <w:proofErr w:type="gramEnd"/>
+      <w:r>
+        <w:t xml:space="preserve"> of course also adjustable to balance the lighting with the rest of the scene.</w:t>
       </w:r>
     </w:p>
     <w:p/>
@@ -309,7 +371,25 @@
         </w:numPr>
       </w:pPr>
       <w:r>
-        <w:t>Frame hold time, how long each frame is displayed. This can also be set to manual so the frame only changes when the button is pressed.</w:t>
+        <w:t>Frame hold time, how long each frame is displayed.</w:t>
+      </w:r>
+      <w:r>
+        <w:t xml:space="preserve"> Note that even when set to 0 there is a minimum frame time which is determined by the amount of time used to load the LED’s. See the menu section below for more details.</w:t>
+      </w:r>
+      <w:r>
+        <w:t xml:space="preserve"> </w:t>
+      </w:r>
+      <w:r>
+        <w:t>Frame advance</w:t>
+      </w:r>
+      <w:r>
+        <w:t xml:space="preserve"> can also be set to manual so the frame only changes when the button is pressed</w:t>
+      </w:r>
+      <w:r>
+        <w:t xml:space="preserve"> or the dial is rotated</w:t>
+      </w:r>
+      <w:r>
+        <w:t>.</w:t>
       </w:r>
     </w:p>
     <w:p>
@@ -331,7 +411,15 @@
         </w:numPr>
       </w:pPr>
       <w:r>
-        <w:t>Reverse. So the user can walk from left to right or vice versa.</w:t>
+        <w:t xml:space="preserve">Reverse. </w:t>
+      </w:r>
+      <w:proofErr w:type="gramStart"/>
+      <w:r>
+        <w:t>So</w:t>
+      </w:r>
+      <w:proofErr w:type="gramEnd"/>
+      <w:r>
+        <w:t xml:space="preserve"> the user can walk from left to right or vice versa.</w:t>
       </w:r>
     </w:p>
     <w:p>
@@ -353,7 +441,15 @@
         </w:numPr>
       </w:pPr>
       <w:r>
-        <w:t>Pixel Double. This uses two pixels for each one so a 144 pixel image can be displayed on the entire 288 pixels when two strips are installed.</w:t>
+        <w:t xml:space="preserve">Pixel Double. This uses two pixels for each one so a </w:t>
+      </w:r>
+      <w:proofErr w:type="gramStart"/>
+      <w:r>
+        <w:t>144 pixel</w:t>
+      </w:r>
+      <w:proofErr w:type="gramEnd"/>
+      <w:r>
+        <w:t xml:space="preserve"> image can be displayed on the entire 288 pixels when two strips are installed.</w:t>
       </w:r>
     </w:p>
     <w:p>
@@ -364,7 +460,15 @@
         </w:numPr>
       </w:pPr>
       <w:r>
-        <w:t>Scaling. This will reduce a 288 pixel image to 144 pixels.</w:t>
+        <w:t xml:space="preserve">Scaling. This will reduce a </w:t>
+      </w:r>
+      <w:proofErr w:type="gramStart"/>
+      <w:r>
+        <w:t>288 pixel</w:t>
+      </w:r>
+      <w:proofErr w:type="gramEnd"/>
+      <w:r>
+        <w:t xml:space="preserve"> image to 144 pixels.</w:t>
       </w:r>
     </w:p>
     <w:p>
@@ -452,7 +556,15 @@
         </w:numPr>
       </w:pPr>
       <w:r>
-        <w:t>Built-In or File. Choose files from the SD or from a set of built in patterns.</w:t>
+        <w:t xml:space="preserve">Built-In or File. Choose files from the SD or from a set of </w:t>
+      </w:r>
+      <w:proofErr w:type="gramStart"/>
+      <w:r>
+        <w:t>built in</w:t>
+      </w:r>
+      <w:proofErr w:type="gramEnd"/>
+      <w:r>
+        <w:t xml:space="preserve"> patterns.</w:t>
       </w:r>
     </w:p>
     <w:p>
@@ -496,11 +608,11 @@
         </w:numPr>
       </w:pPr>
       <w:r>
-        <w:t xml:space="preserve">IPC. Manages files that change settings for folders and files. These setting files are loaded when a folder is selected or when a file is run. The settings for a file revert to the original values after running the file. These files are also text and can be edited if desired </w:t>
+        <w:t xml:space="preserve">IPC. Manages files that change settings for folders and files. These setting files are loaded when a folder is selected or when a file is run. The settings for a file revert to the </w:t>
       </w:r>
       <w:r>
         <w:lastRenderedPageBreak/>
-        <w:t>for special operations. The file version will apply the settings when the named file is displayed. The folder version is loaded when a folder is selected.</w:t>
+        <w:t>original values after running the file. These files are also text and can be edited if desired for special operations. The file version will apply the settings when the named file is displayed. The folder version is loaded when a folder is selected.</w:t>
       </w:r>
     </w:p>
     <w:p>
@@ -581,7 +693,15 @@
     <w:p/>
     <w:p>
       <w:r>
-        <w:t>In select/run mode the current file is displayed on the top line. Optionally the next three files will be displayed below. Rotating the dial right moves the next file to the top line and rotating left moves the previous file back. By default it will stop at the first and the last file. An option allows rollover, so going left from the first file moves to the last file and moving right at the last file will display the first file again. This option also causes menus to behave similarly.</w:t>
+        <w:t xml:space="preserve">In select/run mode the current file is displayed on the top line. Optionally the next three files will be displayed below. Rotating the dial right moves the next file to the top line and rotating left moves the previous file back. By </w:t>
+      </w:r>
+      <w:proofErr w:type="gramStart"/>
+      <w:r>
+        <w:t>default</w:t>
+      </w:r>
+      <w:proofErr w:type="gramEnd"/>
+      <w:r>
+        <w:t xml:space="preserve"> it will stop at the first and the last file. An option allows rollover, so going left from the first file moves to the last file and moving right at the last file will display the first file again. This option also causes menus to behave similarly.</w:t>
       </w:r>
     </w:p>
     <w:p/>
@@ -614,6 +734,7 @@
         <w:ind w:left="1440"/>
       </w:pPr>
       <w:r>
+        <w:lastRenderedPageBreak/>
         <w:t xml:space="preserve">Select menu </w:t>
       </w:r>
     </w:p>
@@ -622,7 +743,6 @@
         <w:ind w:left="1440"/>
       </w:pPr>
       <w:r>
-        <w:lastRenderedPageBreak/>
         <w:t>Select file</w:t>
       </w:r>
     </w:p>
@@ -715,7 +835,15 @@
     </w:p>
     <w:p>
       <w:r>
-        <w:t>Following is a detailed list of all the menu entries and what they do. Menu items that open another menu (a submenu) start with a ‘+’. Most submenus also have a first and last menu entry that returns to the menu above. A ‘*’ is shown in front of the active menu line. The top menu will have a ‘-’ indicating that there are menu items that are not visible due to scrolling. Just keep rotating the knob to the left and they will appear. Similarly the last entry on the screen will have a ‘_’ if there are more menus below. Scroll right to make them visible as the ‘*’ indicator moves down.</w:t>
+        <w:t xml:space="preserve">Following is a detailed list of all the menu entries and what they do. Menu items that open another menu (a submenu) start with a ‘+’. Most submenus also have a first and last menu entry that returns to the menu above. A ‘*’ is shown in front of the active menu line. The top menu will have a ‘-’ indicating that there are menu items that are not visible due to scrolling. Just keep rotating the knob to the left and they will appear. </w:t>
+      </w:r>
+      <w:proofErr w:type="gramStart"/>
+      <w:r>
+        <w:t>Similarly</w:t>
+      </w:r>
+      <w:proofErr w:type="gramEnd"/>
+      <w:r>
+        <w:t xml:space="preserve"> the last entry on the screen will have a ‘_’ if there are more menus below. Scroll right to make them visible as the ‘*’ indicator moves down.</w:t>
       </w:r>
     </w:p>
     <w:p/>
@@ -744,7 +872,15 @@
     </w:p>
     <w:p>
       <w:r>
-        <w:t>Clicking this toggles between running files from the SD card or using the built-in patterns.</w:t>
+        <w:t xml:space="preserve">Clicking </w:t>
+      </w:r>
+      <w:proofErr w:type="gramStart"/>
+      <w:r>
+        <w:t>this toggles</w:t>
+      </w:r>
+      <w:proofErr w:type="gramEnd"/>
+      <w:r>
+        <w:t xml:space="preserve"> between running files from the SD card or using the built-in patterns.</w:t>
       </w:r>
     </w:p>
     <w:p>
@@ -767,20 +903,34 @@
         <w:pStyle w:val="Heading3"/>
       </w:pPr>
       <w:r>
-        <w:t>Fixed/Frame Time</w:t>
+        <w:t>Timing Type (Column or Image)</w:t>
       </w:r>
     </w:p>
     <w:p>
       <w:r>
         <w:t xml:space="preserve">This is a </w:t>
       </w:r>
-      <w:proofErr w:type="spellStart"/>
-      <w:r>
-        <w:t>boolean</w:t>
-      </w:r>
-      <w:proofErr w:type="spellEnd"/>
-      <w:r>
-        <w:t xml:space="preserve"> that switches between using a set frame hold time for each column of the image file. It is often more convenient to set the total time that the image file is displayed. This mode will automatically calculate the frame hold time such that the image will display for the chosen time. It is possible to request a time that is too fast for the image painter. If the calculated frame hold is less than about 4 mS the software cannot read the SD card fast enough to keep up. The image painter will try to do the best it can and the actual time will be displayed on the screen as the image plays.</w:t>
+      <w:r>
+        <w:t>Boolean</w:t>
+      </w:r>
+      <w:r>
+        <w:t xml:space="preserve"> that switches between using a set frame hold time for each column of the image file</w:t>
+      </w:r>
+      <w:r>
+        <w:t xml:space="preserve"> or a calculated time based on the desired total display time</w:t>
+      </w:r>
+      <w:r>
+        <w:t xml:space="preserve">. It is </w:t>
+      </w:r>
+      <w:r>
+        <w:t>sometimes</w:t>
+      </w:r>
+      <w:r>
+        <w:t xml:space="preserve"> more convenient to set the total time that the image file is displayed. This mode will automatically calculate the frame hold time such that the image will display for the chosen time. It is possible to request a time that is too fast for the image painter. If the calculated frame hold is less than about 4 mS the software cannot read the SD card fast enough to keep up. The image painter </w:t>
+      </w:r>
+      <w:r>
+        <w:lastRenderedPageBreak/>
+        <w:t>will try to do the best it can and the actual time will be displayed on the screen as the image plays.</w:t>
       </w:r>
     </w:p>
     <w:p>
@@ -790,7 +940,6 @@
       <w:bookmarkStart w:id="15" w:name="_4nlmpjgpjcl2" w:colFirst="0" w:colLast="0"/>
       <w:bookmarkEnd w:id="15"/>
       <w:r>
-        <w:lastRenderedPageBreak/>
         <w:t>Frame Hold</w:t>
       </w:r>
     </w:p>
@@ -804,7 +953,74 @@
       </w:r>
       <w:proofErr w:type="spellEnd"/>
       <w:r>
+        <w:t xml:space="preserve"> (see note below)</w:t>
+      </w:r>
+      <w:r>
         <w:t xml:space="preserve"> that each line of information from the BMP file is displayed on the LED strip. It is commonly used to adjust the walking time while the file is being displayed. It is only applicable when Frame Advance is set to auto.</w:t>
+      </w:r>
+    </w:p>
+    <w:p>
+      <w:r>
+        <w:t xml:space="preserve">Note: This time is actually added to the minimum time that it takes to update the LED’s in the strip. Each bit of information takes 1.2 </w:t>
+      </w:r>
+      <w:proofErr w:type="spellStart"/>
+      <w:r>
+        <w:t>uS</w:t>
+      </w:r>
+      <w:proofErr w:type="spellEnd"/>
+      <w:r>
+        <w:t xml:space="preserve"> and each LED needs 24 bits. If there are 144 LED’s then the total time to load the data is 1.2 </w:t>
+      </w:r>
+      <w:proofErr w:type="spellStart"/>
+      <w:r>
+        <w:t>uS</w:t>
+      </w:r>
+      <w:proofErr w:type="spellEnd"/>
+      <w:r>
+        <w:t xml:space="preserve"> x 24 x 144 = 4.32</w:t>
+      </w:r>
+      <w:r>
+        <w:t xml:space="preserve"> </w:t>
+      </w:r>
+      <w:proofErr w:type="spellStart"/>
+      <w:r>
+        <w:t>mS.</w:t>
+      </w:r>
+      <w:proofErr w:type="spellEnd"/>
+      <w:r>
+        <w:t xml:space="preserve"> There is also a reset time at the end that loads the data into the LED’s of &gt;50 </w:t>
+      </w:r>
+      <w:proofErr w:type="spellStart"/>
+      <w:r>
+        <w:t>uS</w:t>
+      </w:r>
+      <w:proofErr w:type="spellEnd"/>
+      <w:r>
+        <w:t xml:space="preserve">. Some brands require up to 1 mS so it is safest to assume that the column update time is about 5 </w:t>
+      </w:r>
+      <w:proofErr w:type="spellStart"/>
+      <w:r>
+        <w:t>mS.</w:t>
+      </w:r>
+      <w:proofErr w:type="spellEnd"/>
+      <w:r>
+        <w:t xml:space="preserve"> This time is added to the time set in the frame hold value, </w:t>
+      </w:r>
+      <w:proofErr w:type="gramStart"/>
+      <w:r>
+        <w:t>I.E.</w:t>
+      </w:r>
+      <w:proofErr w:type="gramEnd"/>
+      <w:r>
+        <w:t xml:space="preserve"> a hold value of 0 will still have a 5 mS frame time. There might also be additional time required for reading slower SD cards. Also be aware that displaying the file in reverse will slow down due to reading the SD file in the reverse order. A </w:t>
+      </w:r>
+      <w:proofErr w:type="gramStart"/>
+      <w:r>
+        <w:t>900 column</w:t>
+      </w:r>
+      <w:proofErr w:type="gramEnd"/>
+      <w:r>
+        <w:t xml:space="preserve"> image would in theory take about 3.9 S. In testing we have found that reading the SD card actually slows this down to about 6 Seconds. Work is being done to try and improve this.</w:t>
       </w:r>
     </w:p>
     <w:p>
@@ -854,7 +1070,15 @@
     </w:p>
     <w:p>
       <w:r>
-        <w:t>This value is the number of wheel pulses that will advance to the next frame when manual frame advance is set. Note that this disables using the rotary dial to advance frames.</w:t>
+        <w:t xml:space="preserve">This value is the number of wheel pulses that will advance to the next frame when manual frame advance is set. Note that </w:t>
+      </w:r>
+      <w:proofErr w:type="gramStart"/>
+      <w:r>
+        <w:t>this disables</w:t>
+      </w:r>
+      <w:proofErr w:type="gramEnd"/>
+      <w:r>
+        <w:t xml:space="preserve"> using the rotary dial to advance frames.</w:t>
       </w:r>
     </w:p>
     <w:p>
@@ -875,6 +1099,7 @@
         <w:pStyle w:val="Heading3"/>
       </w:pPr>
       <w:r>
+        <w:lastRenderedPageBreak/>
         <w:t>Upside Down Image</w:t>
       </w:r>
     </w:p>
@@ -914,7 +1139,6 @@
         <w:pStyle w:val="Heading3"/>
       </w:pPr>
       <w:r>
-        <w:lastRenderedPageBreak/>
         <w:t>Scale Height to Fit</w:t>
       </w:r>
     </w:p>
@@ -935,7 +1159,23 @@
     </w:p>
     <w:p>
       <w:r>
-        <w:t>This doubles every pixel so a 144 pixel image will fill all 288 pixels. Of course there isn’t any increase in resolution, but it does fill two strips if you don’t have a 288 pixel image.</w:t>
+        <w:t xml:space="preserve">This doubles every pixel so a </w:t>
+      </w:r>
+      <w:proofErr w:type="gramStart"/>
+      <w:r>
+        <w:t>144 pixel</w:t>
+      </w:r>
+      <w:proofErr w:type="gramEnd"/>
+      <w:r>
+        <w:t xml:space="preserve"> image will fill all 288 pixels. </w:t>
+      </w:r>
+      <w:proofErr w:type="gramStart"/>
+      <w:r>
+        <w:t>Of course</w:t>
+      </w:r>
+      <w:proofErr w:type="gramEnd"/>
+      <w:r>
+        <w:t xml:space="preserve"> there isn’t any increase in resolution, but it does fill two strips if you don’t have a 288 pixel image.</w:t>
       </w:r>
     </w:p>
     <w:p>
@@ -999,6 +1239,7 @@
       <w:bookmarkStart w:id="19" w:name="_uyalhqh0922h" w:colFirst="0" w:colLast="0"/>
       <w:bookmarkEnd w:id="19"/>
       <w:r>
+        <w:lastRenderedPageBreak/>
         <w:t>Chain Repeats (only when chain files on)</w:t>
       </w:r>
     </w:p>
@@ -1040,7 +1281,6 @@
         <w:pStyle w:val="Heading3"/>
       </w:pPr>
       <w:r>
-        <w:lastRenderedPageBreak/>
         <w:t>LED Strips</w:t>
       </w:r>
     </w:p>
@@ -1134,7 +1374,16 @@
     <w:p/>
     <w:p>
       <w:r>
-        <w:t>IPC file only control the settings for files, none of the built-in image settings are saved in these files.</w:t>
+        <w:lastRenderedPageBreak/>
+        <w:t xml:space="preserve">IPC file only </w:t>
+      </w:r>
+      <w:proofErr w:type="gramStart"/>
+      <w:r>
+        <w:t>control</w:t>
+      </w:r>
+      <w:proofErr w:type="gramEnd"/>
+      <w:r>
+        <w:t xml:space="preserve"> the settings for files, none of the built-in image settings are saved in these files.</w:t>
       </w:r>
     </w:p>
     <w:p>
@@ -1208,7 +1457,6 @@
       <w:bookmarkStart w:id="24" w:name="_5afy8pzidsad" w:colFirst="0" w:colLast="0"/>
       <w:bookmarkEnd w:id="24"/>
       <w:r>
-        <w:lastRenderedPageBreak/>
         <w:t>Associated Files</w:t>
       </w:r>
     </w:p>
@@ -1222,13 +1470,18 @@
       </w:r>
       <w:proofErr w:type="spellEnd"/>
       <w:r>
-        <w:t xml:space="preserve"> file above, but they have the same name as a BMP file, but with the .</w:t>
+        <w:t xml:space="preserve"> file above, but they have the same name as a BMP file, but with </w:t>
+      </w:r>
+      <w:proofErr w:type="gramStart"/>
+      <w:r>
+        <w:t>the .</w:t>
       </w:r>
       <w:proofErr w:type="spellStart"/>
       <w:r>
         <w:t>ipc</w:t>
       </w:r>
       <w:proofErr w:type="spellEnd"/>
+      <w:proofErr w:type="gramEnd"/>
       <w:r>
         <w:t xml:space="preserve"> extension of course. The file is run when a BMP file is started for display. This allows specific settings to always be applied to a specified BMP file.</w:t>
       </w:r>
@@ -1238,13 +1491,18 @@
         <w:pStyle w:val="Heading4"/>
       </w:pPr>
       <w:r>
-        <w:t>Save &lt;filename&gt;.</w:t>
+        <w:t>Save &lt;filename</w:t>
+      </w:r>
+      <w:proofErr w:type="gramStart"/>
+      <w:r>
+        <w:t>&gt;.</w:t>
       </w:r>
       <w:proofErr w:type="spellStart"/>
       <w:r>
         <w:t>ipc</w:t>
       </w:r>
       <w:proofErr w:type="spellEnd"/>
+      <w:proofErr w:type="gramEnd"/>
     </w:p>
     <w:p>
       <w:r>
@@ -1256,13 +1514,18 @@
         <w:pStyle w:val="Heading4"/>
       </w:pPr>
       <w:r>
-        <w:t>Load &lt;filename&gt;.</w:t>
+        <w:t>Load &lt;filename</w:t>
+      </w:r>
+      <w:proofErr w:type="gramStart"/>
+      <w:r>
+        <w:t>&gt;.</w:t>
       </w:r>
       <w:proofErr w:type="spellStart"/>
       <w:r>
         <w:t>ipc</w:t>
       </w:r>
       <w:proofErr w:type="spellEnd"/>
+      <w:proofErr w:type="gramEnd"/>
     </w:p>
     <w:p>
       <w:r>
@@ -1276,13 +1539,18 @@
       <w:bookmarkStart w:id="25" w:name="_crtw97r8ybrt" w:colFirst="0" w:colLast="0"/>
       <w:bookmarkEnd w:id="25"/>
       <w:r>
-        <w:t>Erase &lt;filename&gt;.</w:t>
+        <w:t>Erase &lt;filename</w:t>
+      </w:r>
+      <w:proofErr w:type="gramStart"/>
+      <w:r>
+        <w:t>&gt;.</w:t>
       </w:r>
       <w:proofErr w:type="spellStart"/>
       <w:r>
         <w:t>ipc</w:t>
       </w:r>
       <w:proofErr w:type="spellEnd"/>
+      <w:proofErr w:type="gramEnd"/>
     </w:p>
     <w:p>
       <w:r>
@@ -1309,7 +1577,15 @@
         <w:pStyle w:val="Heading3"/>
       </w:pPr>
       <w:r>
-        <w:t>Macro #(0-9)</w:t>
+        <w:t xml:space="preserve">Macro </w:t>
+      </w:r>
+      <w:proofErr w:type="gramStart"/>
+      <w:r>
+        <w:t>#(</w:t>
+      </w:r>
+      <w:proofErr w:type="gramEnd"/>
+      <w:r>
+        <w:t>0-9)</w:t>
       </w:r>
     </w:p>
     <w:p>
@@ -1322,6 +1598,7 @@
         <w:pStyle w:val="Heading3"/>
       </w:pPr>
       <w:r>
+        <w:lastRenderedPageBreak/>
         <w:t>Run</w:t>
       </w:r>
     </w:p>
@@ -1365,7 +1642,6 @@
       <w:bookmarkStart w:id="28" w:name="_a2tq8c61f9p5" w:colFirst="0" w:colLast="0"/>
       <w:bookmarkEnd w:id="28"/>
       <w:r>
-        <w:lastRenderedPageBreak/>
         <w:t>Recording</w:t>
       </w:r>
     </w:p>
@@ -1452,6 +1728,7 @@
     <w:p/>
     <w:p>
       <w:r>
+        <w:lastRenderedPageBreak/>
         <w:t>There is some quirkiness in the code that will not allow this flag to be turned off until the settings have been saved at least once. This only happens the first time the software is loaded on a new ESP32 board. Using the “save current settings” command will fix this forever.</w:t>
       </w:r>
     </w:p>
@@ -1490,7 +1767,6 @@
       <w:bookmarkStart w:id="32" w:name="_as6mqmwyy7gk" w:colFirst="0" w:colLast="0"/>
       <w:bookmarkEnd w:id="32"/>
       <w:r>
-        <w:lastRenderedPageBreak/>
         <w:t>System Settings</w:t>
       </w:r>
     </w:p>
@@ -1510,6 +1786,19 @@
     <w:p>
       <w:r>
         <w:t>This is the OLED display brightness from 1 to 100%. It is often desirable to lower it when working in strong darkness.</w:t>
+      </w:r>
+    </w:p>
+    <w:p>
+      <w:pPr>
+        <w:pStyle w:val="Heading3"/>
+      </w:pPr>
+      <w:r>
+        <w:t>Display (Normal or Reverse)</w:t>
+      </w:r>
+    </w:p>
+    <w:p>
+      <w:r>
+        <w:t>This option reverses the colors on the display.</w:t>
       </w:r>
     </w:p>
     <w:p>
@@ -1572,6 +1861,54 @@
       <w:pPr>
         <w:pStyle w:val="Heading3"/>
       </w:pPr>
+      <w:r>
+        <w:lastRenderedPageBreak/>
+        <w:t>Dial (Normal or Reverse)</w:t>
+      </w:r>
+    </w:p>
+    <w:p>
+      <w:r>
+        <w:t>This sets the direction of the dial that moves forward or backward through choices.</w:t>
+      </w:r>
+    </w:p>
+    <w:p>
+      <w:pPr>
+        <w:pStyle w:val="Heading3"/>
+      </w:pPr>
+      <w:r>
+        <w:t>Dial Sensitivity</w:t>
+      </w:r>
+    </w:p>
+    <w:p>
+      <w:r>
+        <w:t>It is sometimes desirable to reduce the sensitivity of the dial to rotation. Wearing gloves or shivering fingers is an example. This allows a counter to be set such that more than one rotation detent will be required to produce a dial motion. For example, setting this to 2 means that the dial has to be moved two clicks before it would change the selection. Values from 1 to 5 can be set.</w:t>
+      </w:r>
+    </w:p>
+    <w:p>
+      <w:pPr>
+        <w:pStyle w:val="Heading3"/>
+      </w:pPr>
+      <w:r>
+        <w:t>Dial Speed</w:t>
+      </w:r>
+    </w:p>
+    <w:p>
+      <w:r>
+        <w:t xml:space="preserve">This value adjusts how fast the dial needs to be moved to work with the dial sensitivity setting. It is effectively the time between clicks. It can set from 100 to 1000 and is approximately a time value in </w:t>
+      </w:r>
+      <w:proofErr w:type="spellStart"/>
+      <w:r>
+        <w:t>mSeconds</w:t>
+      </w:r>
+      <w:proofErr w:type="spellEnd"/>
+      <w:r>
+        <w:t>. If you have the sensitivity set to a number greater than 1 then you have to rotate the dial faster than this number allows in order to cause the selection to change.</w:t>
+      </w:r>
+    </w:p>
+    <w:p>
+      <w:pPr>
+        <w:pStyle w:val="Heading3"/>
+      </w:pPr>
       <w:proofErr w:type="spellStart"/>
       <w:r>
         <w:t>BlueTooth</w:t>
@@ -1643,6 +1980,7 @@
       <w:bookmarkStart w:id="37" w:name="_xkza0twu0ius" w:colFirst="0" w:colLast="0"/>
       <w:bookmarkEnd w:id="37"/>
       <w:r>
+        <w:lastRenderedPageBreak/>
         <w:t>Built-In Patterns</w:t>
       </w:r>
     </w:p>
@@ -1769,7 +2107,6 @@
       <w:bookmarkStart w:id="44" w:name="_utxphz1zmtlq" w:colFirst="0" w:colLast="0"/>
       <w:bookmarkEnd w:id="44"/>
       <w:r>
-        <w:lastRenderedPageBreak/>
         <w:t>Juggle</w:t>
       </w:r>
     </w:p>
@@ -1800,6 +2137,7 @@
       <w:bookmarkStart w:id="46" w:name="_v0of84qvvw90" w:colFirst="0" w:colLast="0"/>
       <w:bookmarkEnd w:id="46"/>
       <w:r>
+        <w:lastRenderedPageBreak/>
         <w:t>One Dot</w:t>
       </w:r>
     </w:p>
@@ -1845,6 +2183,19 @@
       <w:bookmarkStart w:id="49" w:name="_uxtzbyb4yko1" w:colFirst="0" w:colLast="0"/>
       <w:bookmarkEnd w:id="49"/>
       <w:r>
+        <w:t>Rainbow Pulse</w:t>
+      </w:r>
+    </w:p>
+    <w:p>
+      <w:r>
+        <w:t>This is rainbow that starts from the bottom, sweeps up, and then back down again until it is gone.</w:t>
+      </w:r>
+    </w:p>
+    <w:p>
+      <w:pPr>
+        <w:pStyle w:val="Heading2"/>
+      </w:pPr>
+      <w:r>
         <w:t>Sine Trails</w:t>
       </w:r>
     </w:p>
@@ -1865,7 +2216,15 @@
     </w:p>
     <w:p>
       <w:r>
-        <w:t>This is probably one of the more useful patterns. It allows the LED strip to be used as a light source. The color can be controlled with the dial as well as the saturation and brightness. A setting allows the RGB values to be entered if that is desired. The brightness value is limited by the LED strip brightness setting from the main LED settings menu. So if more brightness is needed that value must be changed. The LED strip will stay on until a long press turns it off.</w:t>
+        <w:t xml:space="preserve">This is probably one of the more useful patterns. It allows the LED strip to be used as a light source. The color can be controlled with the dial as well as the saturation and brightness. A setting allows the RGB values to be entered if that is desired. The brightness value is limited by the LED strip brightness setting from the main LED settings menu. </w:t>
+      </w:r>
+      <w:proofErr w:type="gramStart"/>
+      <w:r>
+        <w:t>So</w:t>
+      </w:r>
+      <w:proofErr w:type="gramEnd"/>
+      <w:r>
+        <w:t xml:space="preserve"> if more brightness is needed that value must be changed. The LED strip will stay on until a long press turns it off.</w:t>
       </w:r>
     </w:p>
     <w:p>
@@ -1890,7 +2249,6 @@
       <w:bookmarkStart w:id="52" w:name="_uqqb84ryzgbi" w:colFirst="0" w:colLast="0"/>
       <w:bookmarkEnd w:id="52"/>
       <w:r>
-        <w:lastRenderedPageBreak/>
         <w:t>Two Dots</w:t>
       </w:r>
     </w:p>
@@ -1906,6 +2264,7 @@
       <w:bookmarkStart w:id="53" w:name="_uq8yao8ngb5b" w:colFirst="0" w:colLast="0"/>
       <w:bookmarkEnd w:id="53"/>
       <w:r>
+        <w:lastRenderedPageBreak/>
         <w:t>Menu structure</w:t>
       </w:r>
     </w:p>
@@ -1932,7 +2291,7 @@
           <w:noProof/>
         </w:rPr>
         <w:drawing>
-          <wp:inline distT="0" distB="0" distL="0" distR="0" wp14:anchorId="4A188814" wp14:editId="155B5C36">
+          <wp:inline distT="0" distB="0" distL="0" distR="0" wp14:anchorId="4A188814" wp14:editId="5686E7B4">
             <wp:extent cx="5791200" cy="3200400"/>
             <wp:effectExtent l="0" t="0" r="0" b="19050"/>
             <wp:docPr id="1" name="Diagram 1"/>
@@ -1991,11 +2350,7 @@
         <w:t>All of the electronic components and the aluminum channel are available from Amazon. They are likely also available from other vendors.</w:t>
       </w:r>
       <w:r>
-        <w:t xml:space="preserve"> I bought the aluminum shiny ones because I didn’t </w:t>
-      </w:r>
-      <w:r>
-        <w:lastRenderedPageBreak/>
-        <w:t>find the black anodized ones until later. Some people worry that the shiny aluminum will show in the final image. In practice I haven’t seen this, but I do plan to start using the black one after I finish using all the shiny ones I have in a box!</w:t>
+        <w:t xml:space="preserve"> I bought the aluminum shiny ones because I didn’t find the black anodized ones until later. Some people worry that the shiny aluminum will show in the final image. In practice I haven’t seen this, but I do plan to start using the black one after I finish using all the shiny ones I have in a box!</w:t>
       </w:r>
       <w:r>
         <w:t xml:space="preserve"> I got the WS2812</w:t>
@@ -2251,7 +2606,6 @@
         </w:numPr>
       </w:pPr>
       <w:r>
-        <w:lastRenderedPageBreak/>
         <w:t xml:space="preserve">LED channel. </w:t>
       </w:r>
       <w:hyperlink r:id="rId19">
@@ -2272,7 +2626,13 @@
         </w:numPr>
       </w:pPr>
       <w:r>
-        <w:t xml:space="preserve">WS2812 LED strips. </w:t>
+        <w:t>WS2812</w:t>
+      </w:r>
+      <w:r>
+        <w:t>B</w:t>
+      </w:r>
+      <w:r>
+        <w:t xml:space="preserve"> LED strips. </w:t>
       </w:r>
       <w:hyperlink r:id="rId20">
         <w:r>
@@ -2291,6 +2651,7 @@
       <w:bookmarkStart w:id="57" w:name="_pwkp5k504nxs" w:colFirst="0" w:colLast="0"/>
       <w:bookmarkEnd w:id="57"/>
       <w:r>
+        <w:lastRenderedPageBreak/>
         <w:t>3D Printed Parts</w:t>
       </w:r>
     </w:p>
@@ -2403,10 +2764,7 @@
         </w:r>
       </w:hyperlink>
     </w:p>
-    <w:p>
-      <w:bookmarkStart w:id="59" w:name="_GoBack"/>
-      <w:bookmarkEnd w:id="59"/>
-    </w:p>
+    <w:p/>
     <w:p>
       <w:pPr>
         <w:numPr>
@@ -2415,7 +2773,16 @@
         </w:numPr>
       </w:pPr>
       <w:r>
-        <w:t>Arduino IDE, or Microsoft Visual Studio with Visual Micro</w:t>
+        <w:t>Arduino IDE,</w:t>
+      </w:r>
+      <w:r>
+        <w:t xml:space="preserve"> Visual Studio Code,</w:t>
+      </w:r>
+      <w:r>
+        <w:t xml:space="preserve"> or Microsoft Visual Studio with Visual Micro</w:t>
+      </w:r>
+      <w:r>
+        <w:t xml:space="preserve"> or any other development system that can compile the C and C++ code for the ESP32.</w:t>
       </w:r>
     </w:p>
     <w:p>
@@ -2455,8 +2822,30 @@
           <w:numId w:val="1"/>
         </w:numPr>
       </w:pPr>
-      <w:r>
-        <w:t>JSON library</w:t>
+      <w:proofErr w:type="spellStart"/>
+      <w:r>
+        <w:t>Arduino</w:t>
+      </w:r>
+      <w:r>
+        <w:t>JSON</w:t>
+      </w:r>
+      <w:proofErr w:type="spellEnd"/>
+      <w:r>
+        <w:t xml:space="preserve"> library</w:t>
+      </w:r>
+      <w:r>
+        <w:t xml:space="preserve"> (the one by </w:t>
+      </w:r>
+      <w:r>
+        <w:t xml:space="preserve">Benoit </w:t>
+      </w:r>
+      <w:proofErr w:type="spellStart"/>
+      <w:r>
+        <w:t>Blanchon</w:t>
+      </w:r>
+      <w:proofErr w:type="spellEnd"/>
+      <w:r>
+        <w:t>)</w:t>
       </w:r>
     </w:p>
     <w:p>
@@ -2490,6 +2879,9 @@
       <w:r>
         <w:t xml:space="preserve"> library</w:t>
       </w:r>
+      <w:r>
+        <w:t xml:space="preserve"> (this is not used in the latest version of the software)</w:t>
+      </w:r>
     </w:p>
     <w:p>
       <w:pPr>
@@ -2511,8 +2903,8 @@
       <w:pPr>
         <w:pStyle w:val="Heading3"/>
       </w:pPr>
-      <w:bookmarkStart w:id="60" w:name="_5xys9sqi4mxb" w:colFirst="0" w:colLast="0"/>
-      <w:bookmarkEnd w:id="60"/>
+      <w:bookmarkStart w:id="59" w:name="_5xys9sqi4mxb" w:colFirst="0" w:colLast="0"/>
+      <w:bookmarkEnd w:id="59"/>
       <w:r>
         <w:t>Wiring Harnesses</w:t>
       </w:r>
@@ -2568,7 +2960,7 @@
 </file>
 
 <file path=word/numbering.xml><?xml version="1.0" encoding="utf-8"?>
-<w:numbering xmlns:wpc="http://schemas.microsoft.com/office/word/2010/wordprocessingCanvas" xmlns:cx="http://schemas.microsoft.com/office/drawing/2014/chartex" xmlns:cx1="http://schemas.microsoft.com/office/drawing/2015/9/8/chartex" xmlns:cx2="http://schemas.microsoft.com/office/drawing/2015/10/21/chartex" xmlns:cx3="http://schemas.microsoft.com/office/drawing/2016/5/9/chartex" xmlns:cx4="http://schemas.microsoft.com/office/drawing/2016/5/10/chartex" xmlns:cx5="http://schemas.microsoft.com/office/drawing/2016/5/11/chartex" xmlns:cx6="http://schemas.microsoft.com/office/drawing/2016/5/12/chartex" xmlns:cx7="http://schemas.microsoft.com/office/drawing/2016/5/13/chartex" xmlns:cx8="http://schemas.microsoft.com/office/drawing/2016/5/14/chartex" xmlns:mc="http://schemas.openxmlformats.org/markup-compatibility/2006" xmlns:aink="http://schemas.microsoft.com/office/drawing/2016/ink" xmlns:am3d="http://schemas.microsoft.com/office/drawing/2017/model3d" xmlns:o="urn:schemas-microsoft-com:office:office" xmlns:r="http://schemas.openxmlformats.org/officeDocument/2006/relationships" xmlns:m="http://schemas.openxmlformats.org/officeDocument/2006/math" xmlns:v="urn:schemas-microsoft-com:vml" xmlns:wp14="http://schemas.microsoft.com/office/word/2010/wordprocessingDrawing" xmlns:wp="http://schemas.openxmlformats.org/drawingml/2006/wordprocessingDrawing" xmlns:w10="urn:schemas-microsoft-com:office:word" xmlns:w="http://schemas.openxmlformats.org/wordprocessingml/2006/main" xmlns:w14="http://schemas.microsoft.com/office/word/2010/wordml" xmlns:w15="http://schemas.microsoft.com/office/word/2012/wordml" xmlns:w16cid="http://schemas.microsoft.com/office/word/2016/wordml/cid" xmlns:w16se="http://schemas.microsoft.com/office/word/2015/wordml/symex" xmlns:wpg="http://schemas.microsoft.com/office/word/2010/wordprocessingGroup" xmlns:wpi="http://schemas.microsoft.com/office/word/2010/wordprocessingInk" xmlns:wne="http://schemas.microsoft.com/office/word/2006/wordml" xmlns:wps="http://schemas.microsoft.com/office/word/2010/wordprocessingShape" mc:Ignorable="w14 w15 w16se w16cid wp14">
+<w:numbering xmlns:wpc="http://schemas.microsoft.com/office/word/2010/wordprocessingCanvas" xmlns:cx="http://schemas.microsoft.com/office/drawing/2014/chartex" xmlns:cx1="http://schemas.microsoft.com/office/drawing/2015/9/8/chartex" xmlns:cx2="http://schemas.microsoft.com/office/drawing/2015/10/21/chartex" xmlns:cx3="http://schemas.microsoft.com/office/drawing/2016/5/9/chartex" xmlns:cx4="http://schemas.microsoft.com/office/drawing/2016/5/10/chartex" xmlns:cx5="http://schemas.microsoft.com/office/drawing/2016/5/11/chartex" xmlns:cx6="http://schemas.microsoft.com/office/drawing/2016/5/12/chartex" xmlns:cx7="http://schemas.microsoft.com/office/drawing/2016/5/13/chartex" xmlns:cx8="http://schemas.microsoft.com/office/drawing/2016/5/14/chartex" xmlns:mc="http://schemas.openxmlformats.org/markup-compatibility/2006" xmlns:aink="http://schemas.microsoft.com/office/drawing/2016/ink" xmlns:am3d="http://schemas.microsoft.com/office/drawing/2017/model3d" xmlns:o="urn:schemas-microsoft-com:office:office" xmlns:r="http://schemas.openxmlformats.org/officeDocument/2006/relationships" xmlns:m="http://schemas.openxmlformats.org/officeDocument/2006/math" xmlns:v="urn:schemas-microsoft-com:vml" xmlns:wp14="http://schemas.microsoft.com/office/word/2010/wordprocessingDrawing" xmlns:wp="http://schemas.openxmlformats.org/drawingml/2006/wordprocessingDrawing" xmlns:w10="urn:schemas-microsoft-com:office:word" xmlns:w="http://schemas.openxmlformats.org/wordprocessingml/2006/main" xmlns:w14="http://schemas.microsoft.com/office/word/2010/wordml" xmlns:w15="http://schemas.microsoft.com/office/word/2012/wordml" xmlns:w16cex="http://schemas.microsoft.com/office/word/2018/wordml/cex" xmlns:w16cid="http://schemas.microsoft.com/office/word/2016/wordml/cid" xmlns:w16="http://schemas.microsoft.com/office/word/2018/wordml" xmlns:w16se="http://schemas.microsoft.com/office/word/2015/wordml/symex" xmlns:wpg="http://schemas.microsoft.com/office/word/2010/wordprocessingGroup" xmlns:wpi="http://schemas.microsoft.com/office/word/2010/wordprocessingInk" xmlns:wne="http://schemas.microsoft.com/office/word/2006/wordml" xmlns:wps="http://schemas.microsoft.com/office/word/2010/wordprocessingShape" mc:Ignorable="w14 w15 w16se w16cid w16 w16cex wp14">
   <w:abstractNum w:abstractNumId="0" w15:restartNumberingAfterBreak="0">
     <w:nsid w:val="086D7EA6"/>
     <w:multiLevelType w:val="multilevel"/>
@@ -3269,7 +3661,7 @@
 </file>
 
 <file path=word/styles.xml><?xml version="1.0" encoding="utf-8"?>
-<w:styles xmlns:mc="http://schemas.openxmlformats.org/markup-compatibility/2006" xmlns:r="http://schemas.openxmlformats.org/officeDocument/2006/relationships" xmlns:w="http://schemas.openxmlformats.org/wordprocessingml/2006/main" xmlns:w14="http://schemas.microsoft.com/office/word/2010/wordml" xmlns:w15="http://schemas.microsoft.com/office/word/2012/wordml" xmlns:w16cid="http://schemas.microsoft.com/office/word/2016/wordml/cid" xmlns:w16se="http://schemas.microsoft.com/office/word/2015/wordml/symex" mc:Ignorable="w14 w15 w16se w16cid">
+<w:styles xmlns:mc="http://schemas.openxmlformats.org/markup-compatibility/2006" xmlns:r="http://schemas.openxmlformats.org/officeDocument/2006/relationships" xmlns:w="http://schemas.openxmlformats.org/wordprocessingml/2006/main" xmlns:w14="http://schemas.microsoft.com/office/word/2010/wordml" xmlns:w15="http://schemas.microsoft.com/office/word/2012/wordml" xmlns:w16cex="http://schemas.microsoft.com/office/word/2018/wordml/cex" xmlns:w16cid="http://schemas.microsoft.com/office/word/2016/wordml/cid" xmlns:w16="http://schemas.microsoft.com/office/word/2018/wordml" xmlns:w16se="http://schemas.microsoft.com/office/word/2015/wordml/symex" mc:Ignorable="w14 w15 w16se w16cid w16 w16cex">
   <w:docDefaults>
     <w:rPrDefault>
       <w:rPr>
@@ -6496,6 +6888,72 @@
         </a:p>
       </dgm:t>
     </dgm:pt>
+    <dgm:pt modelId="{CCBBFFB6-F1A9-443D-8334-3F114775B334}">
+      <dgm:prSet phldrT="[Text]"/>
+      <dgm:spPr/>
+      <dgm:t>
+        <a:bodyPr/>
+        <a:lstStyle/>
+        <a:p>
+          <a:r>
+            <a:rPr lang="en-US"/>
+            <a:t>Dial Direction</a:t>
+          </a:r>
+        </a:p>
+      </dgm:t>
+    </dgm:pt>
+    <dgm:pt modelId="{DC690A8B-C5CC-4D90-9221-5023C1B8E22C}" type="parTrans" cxnId="{28641947-97F2-44DB-B346-1902120EF9CA}">
+      <dgm:prSet/>
+      <dgm:spPr/>
+    </dgm:pt>
+    <dgm:pt modelId="{EC8A4E16-4CA7-44EE-AFAF-E7034DD06105}" type="sibTrans" cxnId="{28641947-97F2-44DB-B346-1902120EF9CA}">
+      <dgm:prSet/>
+      <dgm:spPr/>
+    </dgm:pt>
+    <dgm:pt modelId="{A3F42E35-A7BA-426A-8459-A15BCA56CAD4}">
+      <dgm:prSet phldrT="[Text]"/>
+      <dgm:spPr/>
+      <dgm:t>
+        <a:bodyPr/>
+        <a:lstStyle/>
+        <a:p>
+          <a:r>
+            <a:rPr lang="en-US"/>
+            <a:t>Dial Sensitivity</a:t>
+          </a:r>
+        </a:p>
+      </dgm:t>
+    </dgm:pt>
+    <dgm:pt modelId="{7E72306A-AAE1-4195-885E-7B99027A370A}" type="parTrans" cxnId="{DCBD3C9D-FED1-4759-9754-695BFA72CA5C}">
+      <dgm:prSet/>
+      <dgm:spPr/>
+    </dgm:pt>
+    <dgm:pt modelId="{07E1904B-1A49-4C07-9D77-C7E31EAF2E18}" type="sibTrans" cxnId="{DCBD3C9D-FED1-4759-9754-695BFA72CA5C}">
+      <dgm:prSet/>
+      <dgm:spPr/>
+    </dgm:pt>
+    <dgm:pt modelId="{DB516021-8C5E-4D5C-B35E-013F1C714556}">
+      <dgm:prSet phldrT="[Text]"/>
+      <dgm:spPr/>
+      <dgm:t>
+        <a:bodyPr/>
+        <a:lstStyle/>
+        <a:p>
+          <a:r>
+            <a:rPr lang="en-US"/>
+            <a:t>Dial Speed</a:t>
+          </a:r>
+        </a:p>
+      </dgm:t>
+    </dgm:pt>
+    <dgm:pt modelId="{77397C4A-B6E5-469A-B7D5-1711900047F5}" type="parTrans" cxnId="{C5EAABA9-6EAC-40FD-939C-8086F59C935E}">
+      <dgm:prSet/>
+      <dgm:spPr/>
+    </dgm:pt>
+    <dgm:pt modelId="{E74197F0-36B6-48D2-BEB7-5FC62F27E5B4}" type="sibTrans" cxnId="{C5EAABA9-6EAC-40FD-939C-8086F59C935E}">
+      <dgm:prSet/>
+      <dgm:spPr/>
+    </dgm:pt>
     <dgm:pt modelId="{3B61AA67-5917-4B75-81E7-E093B1AF709A}" type="pres">
       <dgm:prSet presAssocID="{EBBA42C9-1D4F-44BD-8956-30D7112F806F}" presName="hierChild1" presStyleCnt="0">
         <dgm:presLayoutVars>
@@ -6570,7 +7028,7 @@
       <dgm:spPr/>
     </dgm:pt>
     <dgm:pt modelId="{B8391E82-4DE1-493F-A21A-701B7EDE96A0}" type="pres">
-      <dgm:prSet presAssocID="{3B5B4DD2-E5FC-4D9A-A8DB-277064ADD657}" presName="Name37" presStyleLbl="parChTrans1D3" presStyleIdx="0" presStyleCnt="39"/>
+      <dgm:prSet presAssocID="{3B5B4DD2-E5FC-4D9A-A8DB-277064ADD657}" presName="Name37" presStyleLbl="parChTrans1D3" presStyleIdx="0" presStyleCnt="42"/>
       <dgm:spPr/>
     </dgm:pt>
     <dgm:pt modelId="{B4FACCB3-2140-4DB9-86B1-B910FB5E2747}" type="pres">
@@ -6586,7 +7044,7 @@
       <dgm:spPr/>
     </dgm:pt>
     <dgm:pt modelId="{CD7CFE21-DA91-45D6-9FB7-F6FC7CFE659E}" type="pres">
-      <dgm:prSet presAssocID="{5BB89271-DD0B-4D04-9AA8-379F492E4EA1}" presName="rootText" presStyleLbl="node3" presStyleIdx="0" presStyleCnt="39">
+      <dgm:prSet presAssocID="{5BB89271-DD0B-4D04-9AA8-379F492E4EA1}" presName="rootText" presStyleLbl="node3" presStyleIdx="0" presStyleCnt="42">
         <dgm:presLayoutVars>
           <dgm:chPref val="3"/>
         </dgm:presLayoutVars>
@@ -6594,7 +7052,7 @@
       <dgm:spPr/>
     </dgm:pt>
     <dgm:pt modelId="{C376C0E2-00D2-414E-A2F4-AE36B65773B5}" type="pres">
-      <dgm:prSet presAssocID="{5BB89271-DD0B-4D04-9AA8-379F492E4EA1}" presName="rootConnector" presStyleLbl="node3" presStyleIdx="0" presStyleCnt="39"/>
+      <dgm:prSet presAssocID="{5BB89271-DD0B-4D04-9AA8-379F492E4EA1}" presName="rootConnector" presStyleLbl="node3" presStyleIdx="0" presStyleCnt="42"/>
       <dgm:spPr/>
     </dgm:pt>
     <dgm:pt modelId="{E8A0BA09-8337-4B2B-B724-A9C22B5FA225}" type="pres">
@@ -6606,7 +7064,7 @@
       <dgm:spPr/>
     </dgm:pt>
     <dgm:pt modelId="{17337A55-CF2B-4A58-B285-3E75CE6123F3}" type="pres">
-      <dgm:prSet presAssocID="{00E8D541-397E-48CC-974D-F70EC89B4BB8}" presName="Name37" presStyleLbl="parChTrans1D3" presStyleIdx="1" presStyleCnt="39"/>
+      <dgm:prSet presAssocID="{00E8D541-397E-48CC-974D-F70EC89B4BB8}" presName="Name37" presStyleLbl="parChTrans1D3" presStyleIdx="1" presStyleCnt="42"/>
       <dgm:spPr/>
     </dgm:pt>
     <dgm:pt modelId="{5B352B6E-7EEE-4316-8486-34B132FC7A7F}" type="pres">
@@ -6622,7 +7080,7 @@
       <dgm:spPr/>
     </dgm:pt>
     <dgm:pt modelId="{55DE8A58-8E5B-4C98-ACD7-257FDCFA846B}" type="pres">
-      <dgm:prSet presAssocID="{1F89051E-7F28-4534-A61C-8F09B6A07BFB}" presName="rootText" presStyleLbl="node3" presStyleIdx="1" presStyleCnt="39">
+      <dgm:prSet presAssocID="{1F89051E-7F28-4534-A61C-8F09B6A07BFB}" presName="rootText" presStyleLbl="node3" presStyleIdx="1" presStyleCnt="42">
         <dgm:presLayoutVars>
           <dgm:chPref val="3"/>
         </dgm:presLayoutVars>
@@ -6630,7 +7088,7 @@
       <dgm:spPr/>
     </dgm:pt>
     <dgm:pt modelId="{B6168AD2-CDD4-4FB6-88EC-561527928392}" type="pres">
-      <dgm:prSet presAssocID="{1F89051E-7F28-4534-A61C-8F09B6A07BFB}" presName="rootConnector" presStyleLbl="node3" presStyleIdx="1" presStyleCnt="39"/>
+      <dgm:prSet presAssocID="{1F89051E-7F28-4534-A61C-8F09B6A07BFB}" presName="rootConnector" presStyleLbl="node3" presStyleIdx="1" presStyleCnt="42"/>
       <dgm:spPr/>
     </dgm:pt>
     <dgm:pt modelId="{EC2F7949-A906-46DA-B3C1-5B3852078EB6}" type="pres">
@@ -6642,7 +7100,7 @@
       <dgm:spPr/>
     </dgm:pt>
     <dgm:pt modelId="{5FCD3BB3-EA84-4440-BC25-0193A73F170C}" type="pres">
-      <dgm:prSet presAssocID="{B2C4915E-0FE8-474A-AC3F-F4001DD6A30A}" presName="Name37" presStyleLbl="parChTrans1D3" presStyleIdx="2" presStyleCnt="39"/>
+      <dgm:prSet presAssocID="{B2C4915E-0FE8-474A-AC3F-F4001DD6A30A}" presName="Name37" presStyleLbl="parChTrans1D3" presStyleIdx="2" presStyleCnt="42"/>
       <dgm:spPr/>
     </dgm:pt>
     <dgm:pt modelId="{B23816F4-8038-4F6F-A5F4-47824D34CE3B}" type="pres">
@@ -6658,7 +7116,7 @@
       <dgm:spPr/>
     </dgm:pt>
     <dgm:pt modelId="{15783440-0AE6-49F3-A85E-1708D1C4FA2F}" type="pres">
-      <dgm:prSet presAssocID="{D2267218-6601-464B-A591-6C9360ED0082}" presName="rootText" presStyleLbl="node3" presStyleIdx="2" presStyleCnt="39">
+      <dgm:prSet presAssocID="{D2267218-6601-464B-A591-6C9360ED0082}" presName="rootText" presStyleLbl="node3" presStyleIdx="2" presStyleCnt="42">
         <dgm:presLayoutVars>
           <dgm:chPref val="3"/>
         </dgm:presLayoutVars>
@@ -6666,7 +7124,7 @@
       <dgm:spPr/>
     </dgm:pt>
     <dgm:pt modelId="{95A89D0A-74D0-4A9E-B65D-2A132C9B9471}" type="pres">
-      <dgm:prSet presAssocID="{D2267218-6601-464B-A591-6C9360ED0082}" presName="rootConnector" presStyleLbl="node3" presStyleIdx="2" presStyleCnt="39"/>
+      <dgm:prSet presAssocID="{D2267218-6601-464B-A591-6C9360ED0082}" presName="rootConnector" presStyleLbl="node3" presStyleIdx="2" presStyleCnt="42"/>
       <dgm:spPr/>
     </dgm:pt>
     <dgm:pt modelId="{073F7DC4-7AC7-4680-8746-F7016B0F3C5A}" type="pres">
@@ -6678,7 +7136,7 @@
       <dgm:spPr/>
     </dgm:pt>
     <dgm:pt modelId="{C83D6565-A463-4072-836B-6DE1E4EF18C0}" type="pres">
-      <dgm:prSet presAssocID="{9AEAA04B-EC16-4AC5-B4F3-1133D0F4FFBA}" presName="Name37" presStyleLbl="parChTrans1D3" presStyleIdx="3" presStyleCnt="39"/>
+      <dgm:prSet presAssocID="{9AEAA04B-EC16-4AC5-B4F3-1133D0F4FFBA}" presName="Name37" presStyleLbl="parChTrans1D3" presStyleIdx="3" presStyleCnt="42"/>
       <dgm:spPr/>
     </dgm:pt>
     <dgm:pt modelId="{0B1EDECF-4232-428B-8D39-CC52031FF2DE}" type="pres">
@@ -6694,7 +7152,7 @@
       <dgm:spPr/>
     </dgm:pt>
     <dgm:pt modelId="{5A69C745-777E-43CB-85DC-207633729928}" type="pres">
-      <dgm:prSet presAssocID="{0CA791C6-7206-4133-9E5B-DFFDCC1FF0C9}" presName="rootText" presStyleLbl="node3" presStyleIdx="3" presStyleCnt="39">
+      <dgm:prSet presAssocID="{0CA791C6-7206-4133-9E5B-DFFDCC1FF0C9}" presName="rootText" presStyleLbl="node3" presStyleIdx="3" presStyleCnt="42">
         <dgm:presLayoutVars>
           <dgm:chPref val="3"/>
         </dgm:presLayoutVars>
@@ -6702,7 +7160,7 @@
       <dgm:spPr/>
     </dgm:pt>
     <dgm:pt modelId="{79070E88-CA3B-40F8-B380-F80E2976187D}" type="pres">
-      <dgm:prSet presAssocID="{0CA791C6-7206-4133-9E5B-DFFDCC1FF0C9}" presName="rootConnector" presStyleLbl="node3" presStyleIdx="3" presStyleCnt="39"/>
+      <dgm:prSet presAssocID="{0CA791C6-7206-4133-9E5B-DFFDCC1FF0C9}" presName="rootConnector" presStyleLbl="node3" presStyleIdx="3" presStyleCnt="42"/>
       <dgm:spPr/>
     </dgm:pt>
     <dgm:pt modelId="{2E0BEF8F-815F-4DAB-AD6F-B9D10AE4DDB1}" type="pres">
@@ -6714,7 +7172,7 @@
       <dgm:spPr/>
     </dgm:pt>
     <dgm:pt modelId="{B0A22AA7-535F-4F1D-9AF6-ECCB8C4537BD}" type="pres">
-      <dgm:prSet presAssocID="{6E58D1D0-EB2A-41E0-9D0D-4807D6F09E67}" presName="Name37" presStyleLbl="parChTrans1D3" presStyleIdx="4" presStyleCnt="39"/>
+      <dgm:prSet presAssocID="{6E58D1D0-EB2A-41E0-9D0D-4807D6F09E67}" presName="Name37" presStyleLbl="parChTrans1D3" presStyleIdx="4" presStyleCnt="42"/>
       <dgm:spPr/>
     </dgm:pt>
     <dgm:pt modelId="{B0DA769B-FAD4-4150-9574-79DC77D9A979}" type="pres">
@@ -6730,7 +7188,7 @@
       <dgm:spPr/>
     </dgm:pt>
     <dgm:pt modelId="{F7BDC1FB-6C00-408D-B54B-6D1F0ADE0979}" type="pres">
-      <dgm:prSet presAssocID="{2268E15D-6513-4EDC-B4D0-9F2D8ED0460D}" presName="rootText" presStyleLbl="node3" presStyleIdx="4" presStyleCnt="39">
+      <dgm:prSet presAssocID="{2268E15D-6513-4EDC-B4D0-9F2D8ED0460D}" presName="rootText" presStyleLbl="node3" presStyleIdx="4" presStyleCnt="42">
         <dgm:presLayoutVars>
           <dgm:chPref val="3"/>
         </dgm:presLayoutVars>
@@ -6738,7 +7196,7 @@
       <dgm:spPr/>
     </dgm:pt>
     <dgm:pt modelId="{761120D7-BFA6-476D-B426-C34B03255F1C}" type="pres">
-      <dgm:prSet presAssocID="{2268E15D-6513-4EDC-B4D0-9F2D8ED0460D}" presName="rootConnector" presStyleLbl="node3" presStyleIdx="4" presStyleCnt="39"/>
+      <dgm:prSet presAssocID="{2268E15D-6513-4EDC-B4D0-9F2D8ED0460D}" presName="rootConnector" presStyleLbl="node3" presStyleIdx="4" presStyleCnt="42"/>
       <dgm:spPr/>
     </dgm:pt>
     <dgm:pt modelId="{A7C54705-9942-4B1E-85A0-497A6B0E73A7}" type="pres">
@@ -6750,7 +7208,7 @@
       <dgm:spPr/>
     </dgm:pt>
     <dgm:pt modelId="{A8B08E47-0225-4B56-AEDC-402B9A97371A}" type="pres">
-      <dgm:prSet presAssocID="{FB9363D3-3F2D-4BD9-A98C-C0B2D5C6CD4B}" presName="Name37" presStyleLbl="parChTrans1D3" presStyleIdx="5" presStyleCnt="39"/>
+      <dgm:prSet presAssocID="{FB9363D3-3F2D-4BD9-A98C-C0B2D5C6CD4B}" presName="Name37" presStyleLbl="parChTrans1D3" presStyleIdx="5" presStyleCnt="42"/>
       <dgm:spPr/>
     </dgm:pt>
     <dgm:pt modelId="{CC6822F7-2514-4BAC-83DE-6DA08CB880E0}" type="pres">
@@ -6766,7 +7224,7 @@
       <dgm:spPr/>
     </dgm:pt>
     <dgm:pt modelId="{E24A2805-EEAE-4531-BCD2-AA2FB64FD462}" type="pres">
-      <dgm:prSet presAssocID="{48D04769-5EC8-4F67-AFD4-719D532F5D1D}" presName="rootText" presStyleLbl="node3" presStyleIdx="5" presStyleCnt="39">
+      <dgm:prSet presAssocID="{48D04769-5EC8-4F67-AFD4-719D532F5D1D}" presName="rootText" presStyleLbl="node3" presStyleIdx="5" presStyleCnt="42">
         <dgm:presLayoutVars>
           <dgm:chPref val="3"/>
         </dgm:presLayoutVars>
@@ -6774,7 +7232,7 @@
       <dgm:spPr/>
     </dgm:pt>
     <dgm:pt modelId="{ED515164-AA01-4958-B54D-C32A7F4547E2}" type="pres">
-      <dgm:prSet presAssocID="{48D04769-5EC8-4F67-AFD4-719D532F5D1D}" presName="rootConnector" presStyleLbl="node3" presStyleIdx="5" presStyleCnt="39"/>
+      <dgm:prSet presAssocID="{48D04769-5EC8-4F67-AFD4-719D532F5D1D}" presName="rootConnector" presStyleLbl="node3" presStyleIdx="5" presStyleCnt="42"/>
       <dgm:spPr/>
     </dgm:pt>
     <dgm:pt modelId="{C3FB759C-4BA5-430A-A4EB-7B4471A58F51}" type="pres">
@@ -6786,7 +7244,7 @@
       <dgm:spPr/>
     </dgm:pt>
     <dgm:pt modelId="{157A4FA2-AC20-46A4-9B68-C79E04C38EC9}" type="pres">
-      <dgm:prSet presAssocID="{634C87F1-4E9B-4F85-883A-CDEAD09817E5}" presName="Name37" presStyleLbl="parChTrans1D3" presStyleIdx="6" presStyleCnt="39"/>
+      <dgm:prSet presAssocID="{634C87F1-4E9B-4F85-883A-CDEAD09817E5}" presName="Name37" presStyleLbl="parChTrans1D3" presStyleIdx="6" presStyleCnt="42"/>
       <dgm:spPr/>
     </dgm:pt>
     <dgm:pt modelId="{744C4E9E-A3F5-4734-9FE2-75CFF49E74AE}" type="pres">
@@ -6802,7 +7260,7 @@
       <dgm:spPr/>
     </dgm:pt>
     <dgm:pt modelId="{CB50DC7A-4A4C-410D-BF1B-3B6CC5BCC072}" type="pres">
-      <dgm:prSet presAssocID="{201DE63C-3150-4A3B-99AD-F2163A34B893}" presName="rootText" presStyleLbl="node3" presStyleIdx="6" presStyleCnt="39">
+      <dgm:prSet presAssocID="{201DE63C-3150-4A3B-99AD-F2163A34B893}" presName="rootText" presStyleLbl="node3" presStyleIdx="6" presStyleCnt="42">
         <dgm:presLayoutVars>
           <dgm:chPref val="3"/>
         </dgm:presLayoutVars>
@@ -6810,7 +7268,7 @@
       <dgm:spPr/>
     </dgm:pt>
     <dgm:pt modelId="{BB6276E0-AEF6-41F0-A646-9FB8E6752A57}" type="pres">
-      <dgm:prSet presAssocID="{201DE63C-3150-4A3B-99AD-F2163A34B893}" presName="rootConnector" presStyleLbl="node3" presStyleIdx="6" presStyleCnt="39"/>
+      <dgm:prSet presAssocID="{201DE63C-3150-4A3B-99AD-F2163A34B893}" presName="rootConnector" presStyleLbl="node3" presStyleIdx="6" presStyleCnt="42"/>
       <dgm:spPr/>
     </dgm:pt>
     <dgm:pt modelId="{03F5A43A-5243-43CD-B2A4-1004A9746248}" type="pres">
@@ -6822,7 +7280,7 @@
       <dgm:spPr/>
     </dgm:pt>
     <dgm:pt modelId="{93EB7F27-B21C-4181-846F-8A8659B4FE38}" type="pres">
-      <dgm:prSet presAssocID="{8F4AE5D2-E950-4E95-9B4D-998AB80C54D5}" presName="Name37" presStyleLbl="parChTrans1D3" presStyleIdx="7" presStyleCnt="39"/>
+      <dgm:prSet presAssocID="{8F4AE5D2-E950-4E95-9B4D-998AB80C54D5}" presName="Name37" presStyleLbl="parChTrans1D3" presStyleIdx="7" presStyleCnt="42"/>
       <dgm:spPr/>
     </dgm:pt>
     <dgm:pt modelId="{F9F48E0A-2739-47F9-81FD-7848DBEABD81}" type="pres">
@@ -6838,7 +7296,7 @@
       <dgm:spPr/>
     </dgm:pt>
     <dgm:pt modelId="{146CE186-BD03-4E5D-9001-9D1D5D8D6ACF}" type="pres">
-      <dgm:prSet presAssocID="{74FED873-35B1-47EC-A0B8-AF96FD3A5AA3}" presName="rootText" presStyleLbl="node3" presStyleIdx="7" presStyleCnt="39">
+      <dgm:prSet presAssocID="{74FED873-35B1-47EC-A0B8-AF96FD3A5AA3}" presName="rootText" presStyleLbl="node3" presStyleIdx="7" presStyleCnt="42">
         <dgm:presLayoutVars>
           <dgm:chPref val="3"/>
         </dgm:presLayoutVars>
@@ -6846,7 +7304,7 @@
       <dgm:spPr/>
     </dgm:pt>
     <dgm:pt modelId="{DDEF1E08-3E1C-49B2-80CD-3572491141F7}" type="pres">
-      <dgm:prSet presAssocID="{74FED873-35B1-47EC-A0B8-AF96FD3A5AA3}" presName="rootConnector" presStyleLbl="node3" presStyleIdx="7" presStyleCnt="39"/>
+      <dgm:prSet presAssocID="{74FED873-35B1-47EC-A0B8-AF96FD3A5AA3}" presName="rootConnector" presStyleLbl="node3" presStyleIdx="7" presStyleCnt="42"/>
       <dgm:spPr/>
     </dgm:pt>
     <dgm:pt modelId="{BFE7B35C-3F74-40B9-8A11-6FCF7DED551A}" type="pres">
@@ -6858,7 +7316,7 @@
       <dgm:spPr/>
     </dgm:pt>
     <dgm:pt modelId="{578DCA4C-C6DF-4405-AF58-BEB7A34DC490}" type="pres">
-      <dgm:prSet presAssocID="{B320CCAF-602B-4D89-944A-1FEABA03E39C}" presName="Name37" presStyleLbl="parChTrans1D3" presStyleIdx="8" presStyleCnt="39"/>
+      <dgm:prSet presAssocID="{B320CCAF-602B-4D89-944A-1FEABA03E39C}" presName="Name37" presStyleLbl="parChTrans1D3" presStyleIdx="8" presStyleCnt="42"/>
       <dgm:spPr/>
     </dgm:pt>
     <dgm:pt modelId="{511B8485-7BED-456B-BA0F-A108701A3B85}" type="pres">
@@ -6874,7 +7332,7 @@
       <dgm:spPr/>
     </dgm:pt>
     <dgm:pt modelId="{8B73F24F-1CBC-4467-B54E-53AB90FA4D13}" type="pres">
-      <dgm:prSet presAssocID="{C8B94B85-3A83-4572-B14A-D84B7BF111BD}" presName="rootText" presStyleLbl="node3" presStyleIdx="8" presStyleCnt="39">
+      <dgm:prSet presAssocID="{C8B94B85-3A83-4572-B14A-D84B7BF111BD}" presName="rootText" presStyleLbl="node3" presStyleIdx="8" presStyleCnt="42">
         <dgm:presLayoutVars>
           <dgm:chPref val="3"/>
         </dgm:presLayoutVars>
@@ -6882,7 +7340,7 @@
       <dgm:spPr/>
     </dgm:pt>
     <dgm:pt modelId="{A7AEEBAA-E111-4F04-81C7-0B7CCF72FACB}" type="pres">
-      <dgm:prSet presAssocID="{C8B94B85-3A83-4572-B14A-D84B7BF111BD}" presName="rootConnector" presStyleLbl="node3" presStyleIdx="8" presStyleCnt="39"/>
+      <dgm:prSet presAssocID="{C8B94B85-3A83-4572-B14A-D84B7BF111BD}" presName="rootConnector" presStyleLbl="node3" presStyleIdx="8" presStyleCnt="42"/>
       <dgm:spPr/>
     </dgm:pt>
     <dgm:pt modelId="{22716231-9697-464D-84C0-CE54FBA01DF6}" type="pres">
@@ -6894,7 +7352,7 @@
       <dgm:spPr/>
     </dgm:pt>
     <dgm:pt modelId="{E68BDEA2-519D-4AB8-A780-79430A535C6A}" type="pres">
-      <dgm:prSet presAssocID="{30C299C5-F9FC-418F-81A8-264BA544D722}" presName="Name37" presStyleLbl="parChTrans1D3" presStyleIdx="9" presStyleCnt="39"/>
+      <dgm:prSet presAssocID="{30C299C5-F9FC-418F-81A8-264BA544D722}" presName="Name37" presStyleLbl="parChTrans1D3" presStyleIdx="9" presStyleCnt="42"/>
       <dgm:spPr/>
     </dgm:pt>
     <dgm:pt modelId="{E9A72685-6ADA-466F-9557-69C74BA52E07}" type="pres">
@@ -6910,7 +7368,7 @@
       <dgm:spPr/>
     </dgm:pt>
     <dgm:pt modelId="{427803C5-0796-45BA-A15C-5D9B6989406C}" type="pres">
-      <dgm:prSet presAssocID="{1B3CDDE1-014D-4FD3-BF61-63B6952BA61F}" presName="rootText" presStyleLbl="node3" presStyleIdx="9" presStyleCnt="39">
+      <dgm:prSet presAssocID="{1B3CDDE1-014D-4FD3-BF61-63B6952BA61F}" presName="rootText" presStyleLbl="node3" presStyleIdx="9" presStyleCnt="42">
         <dgm:presLayoutVars>
           <dgm:chPref val="3"/>
         </dgm:presLayoutVars>
@@ -6918,7 +7376,7 @@
       <dgm:spPr/>
     </dgm:pt>
     <dgm:pt modelId="{3CDEFEBF-E3EB-4C02-99A7-57A71691D693}" type="pres">
-      <dgm:prSet presAssocID="{1B3CDDE1-014D-4FD3-BF61-63B6952BA61F}" presName="rootConnector" presStyleLbl="node3" presStyleIdx="9" presStyleCnt="39"/>
+      <dgm:prSet presAssocID="{1B3CDDE1-014D-4FD3-BF61-63B6952BA61F}" presName="rootConnector" presStyleLbl="node3" presStyleIdx="9" presStyleCnt="42"/>
       <dgm:spPr/>
     </dgm:pt>
     <dgm:pt modelId="{010B6034-3239-4ABB-929C-A5EE9CDD0CEC}" type="pres">
@@ -6930,7 +7388,7 @@
       <dgm:spPr/>
     </dgm:pt>
     <dgm:pt modelId="{42510D99-986D-4A90-BCBA-B1786A65F1F0}" type="pres">
-      <dgm:prSet presAssocID="{E200E546-E23B-46FF-AF7C-5981B7A054F6}" presName="Name37" presStyleLbl="parChTrans1D3" presStyleIdx="10" presStyleCnt="39"/>
+      <dgm:prSet presAssocID="{E200E546-E23B-46FF-AF7C-5981B7A054F6}" presName="Name37" presStyleLbl="parChTrans1D3" presStyleIdx="10" presStyleCnt="42"/>
       <dgm:spPr/>
     </dgm:pt>
     <dgm:pt modelId="{B73C0B6E-0B78-4B55-B6FA-9DCD093D02B7}" type="pres">
@@ -6946,7 +7404,7 @@
       <dgm:spPr/>
     </dgm:pt>
     <dgm:pt modelId="{DC6F7FB7-97E6-41FB-B891-0A1AA5802758}" type="pres">
-      <dgm:prSet presAssocID="{EB20F65D-CDDB-4F7B-ABF6-DFD09CF35FEB}" presName="rootText" presStyleLbl="node3" presStyleIdx="10" presStyleCnt="39">
+      <dgm:prSet presAssocID="{EB20F65D-CDDB-4F7B-ABF6-DFD09CF35FEB}" presName="rootText" presStyleLbl="node3" presStyleIdx="10" presStyleCnt="42">
         <dgm:presLayoutVars>
           <dgm:chPref val="3"/>
         </dgm:presLayoutVars>
@@ -6954,7 +7412,7 @@
       <dgm:spPr/>
     </dgm:pt>
     <dgm:pt modelId="{BC419D93-E1CC-4079-848C-FAF362DFD2BE}" type="pres">
-      <dgm:prSet presAssocID="{EB20F65D-CDDB-4F7B-ABF6-DFD09CF35FEB}" presName="rootConnector" presStyleLbl="node3" presStyleIdx="10" presStyleCnt="39"/>
+      <dgm:prSet presAssocID="{EB20F65D-CDDB-4F7B-ABF6-DFD09CF35FEB}" presName="rootConnector" presStyleLbl="node3" presStyleIdx="10" presStyleCnt="42"/>
       <dgm:spPr/>
     </dgm:pt>
     <dgm:pt modelId="{9C636C19-D267-4187-89BF-5DD3594D1A43}" type="pres">
@@ -7002,7 +7460,7 @@
       <dgm:spPr/>
     </dgm:pt>
     <dgm:pt modelId="{5E201F50-3F59-45EF-BDE3-27506BF5F3B7}" type="pres">
-      <dgm:prSet presAssocID="{9C46B290-1522-4775-8CC2-28736FB54E67}" presName="Name37" presStyleLbl="parChTrans1D3" presStyleIdx="11" presStyleCnt="39"/>
+      <dgm:prSet presAssocID="{9C46B290-1522-4775-8CC2-28736FB54E67}" presName="Name37" presStyleLbl="parChTrans1D3" presStyleIdx="11" presStyleCnt="42"/>
       <dgm:spPr/>
     </dgm:pt>
     <dgm:pt modelId="{4E8CA528-A471-4BFC-9D4A-3E0F1C19351D}" type="pres">
@@ -7018,7 +7476,7 @@
       <dgm:spPr/>
     </dgm:pt>
     <dgm:pt modelId="{47411F9A-6D3B-4DCA-9E37-4CDDE42427B7}" type="pres">
-      <dgm:prSet presAssocID="{850186C7-70D0-43AE-BBC8-2D749A09761C}" presName="rootText" presStyleLbl="node3" presStyleIdx="11" presStyleCnt="39">
+      <dgm:prSet presAssocID="{850186C7-70D0-43AE-BBC8-2D749A09761C}" presName="rootText" presStyleLbl="node3" presStyleIdx="11" presStyleCnt="42">
         <dgm:presLayoutVars>
           <dgm:chPref val="3"/>
         </dgm:presLayoutVars>
@@ -7026,7 +7484,7 @@
       <dgm:spPr/>
     </dgm:pt>
     <dgm:pt modelId="{094876B0-2146-40DE-AF4E-CDF965D608B5}" type="pres">
-      <dgm:prSet presAssocID="{850186C7-70D0-43AE-BBC8-2D749A09761C}" presName="rootConnector" presStyleLbl="node3" presStyleIdx="11" presStyleCnt="39"/>
+      <dgm:prSet presAssocID="{850186C7-70D0-43AE-BBC8-2D749A09761C}" presName="rootConnector" presStyleLbl="node3" presStyleIdx="11" presStyleCnt="42"/>
       <dgm:spPr/>
     </dgm:pt>
     <dgm:pt modelId="{32391BB6-5346-4D35-B5D4-F4BA34378245}" type="pres">
@@ -7038,7 +7496,7 @@
       <dgm:spPr/>
     </dgm:pt>
     <dgm:pt modelId="{605E2BC3-DFC7-4438-8747-989277DD3357}" type="pres">
-      <dgm:prSet presAssocID="{6B708CF5-A837-454E-84A0-49612E6A0894}" presName="Name37" presStyleLbl="parChTrans1D3" presStyleIdx="12" presStyleCnt="39"/>
+      <dgm:prSet presAssocID="{6B708CF5-A837-454E-84A0-49612E6A0894}" presName="Name37" presStyleLbl="parChTrans1D3" presStyleIdx="12" presStyleCnt="42"/>
       <dgm:spPr/>
     </dgm:pt>
     <dgm:pt modelId="{A92F6E04-4880-4C2A-9DA0-996DA38FAD8F}" type="pres">
@@ -7054,7 +7512,7 @@
       <dgm:spPr/>
     </dgm:pt>
     <dgm:pt modelId="{CE304DF7-BEA5-4981-9B82-6B6FD6DA4C5C}" type="pres">
-      <dgm:prSet presAssocID="{2F53DBF0-F566-4589-B53B-DC770FEA8ECF}" presName="rootText" presStyleLbl="node3" presStyleIdx="12" presStyleCnt="39">
+      <dgm:prSet presAssocID="{2F53DBF0-F566-4589-B53B-DC770FEA8ECF}" presName="rootText" presStyleLbl="node3" presStyleIdx="12" presStyleCnt="42">
         <dgm:presLayoutVars>
           <dgm:chPref val="3"/>
         </dgm:presLayoutVars>
@@ -7062,7 +7520,7 @@
       <dgm:spPr/>
     </dgm:pt>
     <dgm:pt modelId="{F58DC10B-F4DF-4D44-920F-0FA0D0BBD610}" type="pres">
-      <dgm:prSet presAssocID="{2F53DBF0-F566-4589-B53B-DC770FEA8ECF}" presName="rootConnector" presStyleLbl="node3" presStyleIdx="12" presStyleCnt="39"/>
+      <dgm:prSet presAssocID="{2F53DBF0-F566-4589-B53B-DC770FEA8ECF}" presName="rootConnector" presStyleLbl="node3" presStyleIdx="12" presStyleCnt="42"/>
       <dgm:spPr/>
     </dgm:pt>
     <dgm:pt modelId="{F34DC44C-81AA-4653-971D-64AF22A60F68}" type="pres">
@@ -7074,7 +7532,7 @@
       <dgm:spPr/>
     </dgm:pt>
     <dgm:pt modelId="{6F69378A-7481-4FC8-AC56-F95C9C5C9E8D}" type="pres">
-      <dgm:prSet presAssocID="{51A7B78C-EE78-44CF-992C-A24C7535615B}" presName="Name37" presStyleLbl="parChTrans1D3" presStyleIdx="13" presStyleCnt="39"/>
+      <dgm:prSet presAssocID="{51A7B78C-EE78-44CF-992C-A24C7535615B}" presName="Name37" presStyleLbl="parChTrans1D3" presStyleIdx="13" presStyleCnt="42"/>
       <dgm:spPr/>
     </dgm:pt>
     <dgm:pt modelId="{998A418C-A588-4C82-9550-00F1941DBA70}" type="pres">
@@ -7090,7 +7548,7 @@
       <dgm:spPr/>
     </dgm:pt>
     <dgm:pt modelId="{377FAF0C-B258-4354-8297-0C6DA606676E}" type="pres">
-      <dgm:prSet presAssocID="{205093FC-AC0C-43A0-8991-84577DE85C42}" presName="rootText" presStyleLbl="node3" presStyleIdx="13" presStyleCnt="39">
+      <dgm:prSet presAssocID="{205093FC-AC0C-43A0-8991-84577DE85C42}" presName="rootText" presStyleLbl="node3" presStyleIdx="13" presStyleCnt="42">
         <dgm:presLayoutVars>
           <dgm:chPref val="3"/>
         </dgm:presLayoutVars>
@@ -7098,7 +7556,7 @@
       <dgm:spPr/>
     </dgm:pt>
     <dgm:pt modelId="{7C16F29D-B18E-4036-872F-6FBA3933CB22}" type="pres">
-      <dgm:prSet presAssocID="{205093FC-AC0C-43A0-8991-84577DE85C42}" presName="rootConnector" presStyleLbl="node3" presStyleIdx="13" presStyleCnt="39"/>
+      <dgm:prSet presAssocID="{205093FC-AC0C-43A0-8991-84577DE85C42}" presName="rootConnector" presStyleLbl="node3" presStyleIdx="13" presStyleCnt="42"/>
       <dgm:spPr/>
     </dgm:pt>
     <dgm:pt modelId="{F7D2F34F-E6F9-4CA7-BFA4-F1E194D2B1D5}" type="pres">
@@ -7110,7 +7568,7 @@
       <dgm:spPr/>
     </dgm:pt>
     <dgm:pt modelId="{809E485C-109D-4F95-9A0E-CFD0F22E6E6D}" type="pres">
-      <dgm:prSet presAssocID="{A372DFE5-A2FC-40B0-89F4-BB8E7429DE13}" presName="Name37" presStyleLbl="parChTrans1D3" presStyleIdx="14" presStyleCnt="39"/>
+      <dgm:prSet presAssocID="{A372DFE5-A2FC-40B0-89F4-BB8E7429DE13}" presName="Name37" presStyleLbl="parChTrans1D3" presStyleIdx="14" presStyleCnt="42"/>
       <dgm:spPr/>
     </dgm:pt>
     <dgm:pt modelId="{0091A1E4-2F3D-4A09-8422-D8B12D832040}" type="pres">
@@ -7126,7 +7584,7 @@
       <dgm:spPr/>
     </dgm:pt>
     <dgm:pt modelId="{23CFAA6C-352A-4D7D-A2CB-9BA517BE12D4}" type="pres">
-      <dgm:prSet presAssocID="{45DBEED3-AFCC-4F75-A69D-1D46B19C9511}" presName="rootText" presStyleLbl="node3" presStyleIdx="14" presStyleCnt="39">
+      <dgm:prSet presAssocID="{45DBEED3-AFCC-4F75-A69D-1D46B19C9511}" presName="rootText" presStyleLbl="node3" presStyleIdx="14" presStyleCnt="42">
         <dgm:presLayoutVars>
           <dgm:chPref val="3"/>
         </dgm:presLayoutVars>
@@ -7134,7 +7592,7 @@
       <dgm:spPr/>
     </dgm:pt>
     <dgm:pt modelId="{6B64B582-88F4-422C-B761-9E2B8CAE4BBD}" type="pres">
-      <dgm:prSet presAssocID="{45DBEED3-AFCC-4F75-A69D-1D46B19C9511}" presName="rootConnector" presStyleLbl="node3" presStyleIdx="14" presStyleCnt="39"/>
+      <dgm:prSet presAssocID="{45DBEED3-AFCC-4F75-A69D-1D46B19C9511}" presName="rootConnector" presStyleLbl="node3" presStyleIdx="14" presStyleCnt="42"/>
       <dgm:spPr/>
     </dgm:pt>
     <dgm:pt modelId="{D5111661-D994-4F1B-B67F-ACBC4E9B60AF}" type="pres">
@@ -7182,7 +7640,7 @@
       <dgm:spPr/>
     </dgm:pt>
     <dgm:pt modelId="{6B901699-4DEB-4957-BB3B-95181C009C37}" type="pres">
-      <dgm:prSet presAssocID="{80F48289-AC4C-41AC-9302-7AC00EF4E483}" presName="Name37" presStyleLbl="parChTrans1D3" presStyleIdx="15" presStyleCnt="39"/>
+      <dgm:prSet presAssocID="{80F48289-AC4C-41AC-9302-7AC00EF4E483}" presName="Name37" presStyleLbl="parChTrans1D3" presStyleIdx="15" presStyleCnt="42"/>
       <dgm:spPr/>
     </dgm:pt>
     <dgm:pt modelId="{DCF7E1DD-FD74-4EA4-A5B8-3E341B4FBC12}" type="pres">
@@ -7198,7 +7656,7 @@
       <dgm:spPr/>
     </dgm:pt>
     <dgm:pt modelId="{651716A4-277A-4738-9C5A-CACA3AD429C3}" type="pres">
-      <dgm:prSet presAssocID="{9DE4C152-4B17-4883-83A0-103D8C7CE8D7}" presName="rootText" presStyleLbl="node3" presStyleIdx="15" presStyleCnt="39">
+      <dgm:prSet presAssocID="{9DE4C152-4B17-4883-83A0-103D8C7CE8D7}" presName="rootText" presStyleLbl="node3" presStyleIdx="15" presStyleCnt="42">
         <dgm:presLayoutVars>
           <dgm:chPref val="3"/>
         </dgm:presLayoutVars>
@@ -7206,7 +7664,7 @@
       <dgm:spPr/>
     </dgm:pt>
     <dgm:pt modelId="{90C064BB-8294-482A-B607-A29E4E2C471C}" type="pres">
-      <dgm:prSet presAssocID="{9DE4C152-4B17-4883-83A0-103D8C7CE8D7}" presName="rootConnector" presStyleLbl="node3" presStyleIdx="15" presStyleCnt="39"/>
+      <dgm:prSet presAssocID="{9DE4C152-4B17-4883-83A0-103D8C7CE8D7}" presName="rootConnector" presStyleLbl="node3" presStyleIdx="15" presStyleCnt="42"/>
       <dgm:spPr/>
     </dgm:pt>
     <dgm:pt modelId="{6A49F9C9-5F79-4CEF-BA17-8BAF58FE64A6}" type="pres">
@@ -7218,7 +7676,7 @@
       <dgm:spPr/>
     </dgm:pt>
     <dgm:pt modelId="{FE936C90-A96C-4C0E-B8A3-5EC19AD89F0E}" type="pres">
-      <dgm:prSet presAssocID="{71187F6B-E09A-4C86-86FD-9AC1F913A820}" presName="Name37" presStyleLbl="parChTrans1D3" presStyleIdx="16" presStyleCnt="39"/>
+      <dgm:prSet presAssocID="{71187F6B-E09A-4C86-86FD-9AC1F913A820}" presName="Name37" presStyleLbl="parChTrans1D3" presStyleIdx="16" presStyleCnt="42"/>
       <dgm:spPr/>
     </dgm:pt>
     <dgm:pt modelId="{856E29D1-F9A6-4EA6-9CF3-D341345A2F68}" type="pres">
@@ -7234,7 +7692,7 @@
       <dgm:spPr/>
     </dgm:pt>
     <dgm:pt modelId="{719C689C-4560-4635-8241-F69BABD5EAE1}" type="pres">
-      <dgm:prSet presAssocID="{C3B9BAA7-6909-4DEF-911F-8BFF8FD9B183}" presName="rootText" presStyleLbl="node3" presStyleIdx="16" presStyleCnt="39">
+      <dgm:prSet presAssocID="{C3B9BAA7-6909-4DEF-911F-8BFF8FD9B183}" presName="rootText" presStyleLbl="node3" presStyleIdx="16" presStyleCnt="42">
         <dgm:presLayoutVars>
           <dgm:chPref val="3"/>
         </dgm:presLayoutVars>
@@ -7242,7 +7700,7 @@
       <dgm:spPr/>
     </dgm:pt>
     <dgm:pt modelId="{DDB82C4C-52E3-4588-9F07-D48FAFF4400A}" type="pres">
-      <dgm:prSet presAssocID="{C3B9BAA7-6909-4DEF-911F-8BFF8FD9B183}" presName="rootConnector" presStyleLbl="node3" presStyleIdx="16" presStyleCnt="39"/>
+      <dgm:prSet presAssocID="{C3B9BAA7-6909-4DEF-911F-8BFF8FD9B183}" presName="rootConnector" presStyleLbl="node3" presStyleIdx="16" presStyleCnt="42"/>
       <dgm:spPr/>
     </dgm:pt>
     <dgm:pt modelId="{6798FEDF-BFCD-49E3-A7EF-266B559A0B89}" type="pres">
@@ -7254,7 +7712,7 @@
       <dgm:spPr/>
     </dgm:pt>
     <dgm:pt modelId="{D8F89D9B-325E-4DBC-9347-CCEA96A5C994}" type="pres">
-      <dgm:prSet presAssocID="{313C17BC-04F0-4670-922A-810EC02D08E7}" presName="Name37" presStyleLbl="parChTrans1D3" presStyleIdx="17" presStyleCnt="39"/>
+      <dgm:prSet presAssocID="{313C17BC-04F0-4670-922A-810EC02D08E7}" presName="Name37" presStyleLbl="parChTrans1D3" presStyleIdx="17" presStyleCnt="42"/>
       <dgm:spPr/>
     </dgm:pt>
     <dgm:pt modelId="{E3E4C7E7-F238-4D98-B5A8-3BEAE55AB46B}" type="pres">
@@ -7270,7 +7728,7 @@
       <dgm:spPr/>
     </dgm:pt>
     <dgm:pt modelId="{86181A4A-5F19-42F3-8857-686B7CD8CA21}" type="pres">
-      <dgm:prSet presAssocID="{B89D9460-2634-400C-92E8-6E27B8BC2356}" presName="rootText" presStyleLbl="node3" presStyleIdx="17" presStyleCnt="39">
+      <dgm:prSet presAssocID="{B89D9460-2634-400C-92E8-6E27B8BC2356}" presName="rootText" presStyleLbl="node3" presStyleIdx="17" presStyleCnt="42">
         <dgm:presLayoutVars>
           <dgm:chPref val="3"/>
         </dgm:presLayoutVars>
@@ -7278,7 +7736,7 @@
       <dgm:spPr/>
     </dgm:pt>
     <dgm:pt modelId="{0BC24AAC-953C-491D-AE0A-798698DE18BF}" type="pres">
-      <dgm:prSet presAssocID="{B89D9460-2634-400C-92E8-6E27B8BC2356}" presName="rootConnector" presStyleLbl="node3" presStyleIdx="17" presStyleCnt="39"/>
+      <dgm:prSet presAssocID="{B89D9460-2634-400C-92E8-6E27B8BC2356}" presName="rootConnector" presStyleLbl="node3" presStyleIdx="17" presStyleCnt="42"/>
       <dgm:spPr/>
     </dgm:pt>
     <dgm:pt modelId="{E0FB28EE-B505-4176-920B-6971B7264048}" type="pres">
@@ -7326,7 +7784,7 @@
       <dgm:spPr/>
     </dgm:pt>
     <dgm:pt modelId="{20D496D2-BE88-4CFA-BB4B-1EE139F7EBF3}" type="pres">
-      <dgm:prSet presAssocID="{DDD142FB-3BF1-4EC8-8D5E-9E7BBEB8E647}" presName="Name37" presStyleLbl="parChTrans1D3" presStyleIdx="18" presStyleCnt="39"/>
+      <dgm:prSet presAssocID="{DDD142FB-3BF1-4EC8-8D5E-9E7BBEB8E647}" presName="Name37" presStyleLbl="parChTrans1D3" presStyleIdx="18" presStyleCnt="42"/>
       <dgm:spPr/>
     </dgm:pt>
     <dgm:pt modelId="{87790E34-5691-4C49-9129-619005B76356}" type="pres">
@@ -7342,7 +7800,7 @@
       <dgm:spPr/>
     </dgm:pt>
     <dgm:pt modelId="{C595D08F-57CE-47D5-A048-0867CCD788A4}" type="pres">
-      <dgm:prSet presAssocID="{CC599D97-2706-4812-8B69-3A9923E9CE22}" presName="rootText" presStyleLbl="node3" presStyleIdx="18" presStyleCnt="39">
+      <dgm:prSet presAssocID="{CC599D97-2706-4812-8B69-3A9923E9CE22}" presName="rootText" presStyleLbl="node3" presStyleIdx="18" presStyleCnt="42">
         <dgm:presLayoutVars>
           <dgm:chPref val="3"/>
         </dgm:presLayoutVars>
@@ -7350,7 +7808,7 @@
       <dgm:spPr/>
     </dgm:pt>
     <dgm:pt modelId="{2018E819-1643-4070-8DD5-4A31E69A9E13}" type="pres">
-      <dgm:prSet presAssocID="{CC599D97-2706-4812-8B69-3A9923E9CE22}" presName="rootConnector" presStyleLbl="node3" presStyleIdx="18" presStyleCnt="39"/>
+      <dgm:prSet presAssocID="{CC599D97-2706-4812-8B69-3A9923E9CE22}" presName="rootConnector" presStyleLbl="node3" presStyleIdx="18" presStyleCnt="42"/>
       <dgm:spPr/>
     </dgm:pt>
     <dgm:pt modelId="{7B20BD18-C574-4B96-8FFB-EEFDAF3638F5}" type="pres">
@@ -7362,7 +7820,7 @@
       <dgm:spPr/>
     </dgm:pt>
     <dgm:pt modelId="{BC607AE8-5C65-4881-B7A6-25368DC207A3}" type="pres">
-      <dgm:prSet presAssocID="{059D749D-8711-4927-BCFF-490369B72C5A}" presName="Name37" presStyleLbl="parChTrans1D3" presStyleIdx="19" presStyleCnt="39"/>
+      <dgm:prSet presAssocID="{059D749D-8711-4927-BCFF-490369B72C5A}" presName="Name37" presStyleLbl="parChTrans1D3" presStyleIdx="19" presStyleCnt="42"/>
       <dgm:spPr/>
     </dgm:pt>
     <dgm:pt modelId="{E8335F0B-551A-4784-B925-B90796BBBDC4}" type="pres">
@@ -7378,7 +7836,7 @@
       <dgm:spPr/>
     </dgm:pt>
     <dgm:pt modelId="{3E54E2B6-BD51-4AC6-A0F4-E0ED94F5F62A}" type="pres">
-      <dgm:prSet presAssocID="{350739C4-E1B6-4707-8CBC-CAC84FFEDF4D}" presName="rootText" presStyleLbl="node3" presStyleIdx="19" presStyleCnt="39">
+      <dgm:prSet presAssocID="{350739C4-E1B6-4707-8CBC-CAC84FFEDF4D}" presName="rootText" presStyleLbl="node3" presStyleIdx="19" presStyleCnt="42">
         <dgm:presLayoutVars>
           <dgm:chPref val="3"/>
         </dgm:presLayoutVars>
@@ -7386,7 +7844,7 @@
       <dgm:spPr/>
     </dgm:pt>
     <dgm:pt modelId="{5B172547-6FC6-4572-AB5D-A9F349CDE93E}" type="pres">
-      <dgm:prSet presAssocID="{350739C4-E1B6-4707-8CBC-CAC84FFEDF4D}" presName="rootConnector" presStyleLbl="node3" presStyleIdx="19" presStyleCnt="39"/>
+      <dgm:prSet presAssocID="{350739C4-E1B6-4707-8CBC-CAC84FFEDF4D}" presName="rootConnector" presStyleLbl="node3" presStyleIdx="19" presStyleCnt="42"/>
       <dgm:spPr/>
     </dgm:pt>
     <dgm:pt modelId="{6784B503-ACAD-4FFF-A2C1-92B0C383147C}" type="pres">
@@ -7398,7 +7856,7 @@
       <dgm:spPr/>
     </dgm:pt>
     <dgm:pt modelId="{E4DB2F03-D1C2-424B-B452-1C66D834D6B9}" type="pres">
-      <dgm:prSet presAssocID="{72F1BA19-9AB6-43DD-9AB8-2638F8C5FF54}" presName="Name37" presStyleLbl="parChTrans1D3" presStyleIdx="20" presStyleCnt="39"/>
+      <dgm:prSet presAssocID="{72F1BA19-9AB6-43DD-9AB8-2638F8C5FF54}" presName="Name37" presStyleLbl="parChTrans1D3" presStyleIdx="20" presStyleCnt="42"/>
       <dgm:spPr/>
     </dgm:pt>
     <dgm:pt modelId="{50B9281A-E4DF-46C0-BC2A-A4E5B3BF4C56}" type="pres">
@@ -7414,7 +7872,7 @@
       <dgm:spPr/>
     </dgm:pt>
     <dgm:pt modelId="{0C3C952A-31CC-4B52-8859-B7561C4425F0}" type="pres">
-      <dgm:prSet presAssocID="{D4AD99D6-D6C6-4A29-B7AE-129718F031FF}" presName="rootText" presStyleLbl="node3" presStyleIdx="20" presStyleCnt="39">
+      <dgm:prSet presAssocID="{D4AD99D6-D6C6-4A29-B7AE-129718F031FF}" presName="rootText" presStyleLbl="node3" presStyleIdx="20" presStyleCnt="42">
         <dgm:presLayoutVars>
           <dgm:chPref val="3"/>
         </dgm:presLayoutVars>
@@ -7422,7 +7880,7 @@
       <dgm:spPr/>
     </dgm:pt>
     <dgm:pt modelId="{39E42C0C-1F5C-4BC6-9E2F-DC5924EF5E67}" type="pres">
-      <dgm:prSet presAssocID="{D4AD99D6-D6C6-4A29-B7AE-129718F031FF}" presName="rootConnector" presStyleLbl="node3" presStyleIdx="20" presStyleCnt="39"/>
+      <dgm:prSet presAssocID="{D4AD99D6-D6C6-4A29-B7AE-129718F031FF}" presName="rootConnector" presStyleLbl="node3" presStyleIdx="20" presStyleCnt="42"/>
       <dgm:spPr/>
     </dgm:pt>
     <dgm:pt modelId="{2BD48E83-9327-4425-94BE-612EB3747A64}" type="pres">
@@ -7434,7 +7892,7 @@
       <dgm:spPr/>
     </dgm:pt>
     <dgm:pt modelId="{0497F448-6DDB-4716-AC17-DAFC3A23BB11}" type="pres">
-      <dgm:prSet presAssocID="{D7953F7B-8A78-4E15-A884-B0C3BA5731AE}" presName="Name37" presStyleLbl="parChTrans1D3" presStyleIdx="21" presStyleCnt="39"/>
+      <dgm:prSet presAssocID="{D7953F7B-8A78-4E15-A884-B0C3BA5731AE}" presName="Name37" presStyleLbl="parChTrans1D3" presStyleIdx="21" presStyleCnt="42"/>
       <dgm:spPr/>
     </dgm:pt>
     <dgm:pt modelId="{89EAE8E5-C987-49C0-A19C-72576ED938AB}" type="pres">
@@ -7450,7 +7908,7 @@
       <dgm:spPr/>
     </dgm:pt>
     <dgm:pt modelId="{647CE34F-0F96-4B5F-852F-63AC6ECD69CA}" type="pres">
-      <dgm:prSet presAssocID="{A647937B-7244-468A-A98E-4E919D1663ED}" presName="rootText" presStyleLbl="node3" presStyleIdx="21" presStyleCnt="39">
+      <dgm:prSet presAssocID="{A647937B-7244-468A-A98E-4E919D1663ED}" presName="rootText" presStyleLbl="node3" presStyleIdx="21" presStyleCnt="42">
         <dgm:presLayoutVars>
           <dgm:chPref val="3"/>
         </dgm:presLayoutVars>
@@ -7458,7 +7916,7 @@
       <dgm:spPr/>
     </dgm:pt>
     <dgm:pt modelId="{00029D57-5996-44CE-85FD-864F73901C28}" type="pres">
-      <dgm:prSet presAssocID="{A647937B-7244-468A-A98E-4E919D1663ED}" presName="rootConnector" presStyleLbl="node3" presStyleIdx="21" presStyleCnt="39"/>
+      <dgm:prSet presAssocID="{A647937B-7244-468A-A98E-4E919D1663ED}" presName="rootConnector" presStyleLbl="node3" presStyleIdx="21" presStyleCnt="42"/>
       <dgm:spPr/>
     </dgm:pt>
     <dgm:pt modelId="{64F1BAFE-9CC8-41C1-A1DC-029701653436}" type="pres">
@@ -7614,7 +8072,7 @@
       <dgm:spPr/>
     </dgm:pt>
     <dgm:pt modelId="{7E5872AE-AAD3-4543-BA1C-21AE94ED3787}" type="pres">
-      <dgm:prSet presAssocID="{FAC3E23C-4CBE-4424-BD1C-F08BD45A230A}" presName="Name37" presStyleLbl="parChTrans1D3" presStyleIdx="22" presStyleCnt="39"/>
+      <dgm:prSet presAssocID="{FAC3E23C-4CBE-4424-BD1C-F08BD45A230A}" presName="Name37" presStyleLbl="parChTrans1D3" presStyleIdx="22" presStyleCnt="42"/>
       <dgm:spPr/>
     </dgm:pt>
     <dgm:pt modelId="{E9DF4ED9-FF0F-43AE-AFAE-E16142E03A0B}" type="pres">
@@ -7630,7 +8088,7 @@
       <dgm:spPr/>
     </dgm:pt>
     <dgm:pt modelId="{FCBBABD3-C46E-4E4C-B47A-9CA7A44AB6FF}" type="pres">
-      <dgm:prSet presAssocID="{4DA9F5B1-2004-4CCF-80EF-A932F842CE34}" presName="rootText" presStyleLbl="node3" presStyleIdx="22" presStyleCnt="39">
+      <dgm:prSet presAssocID="{4DA9F5B1-2004-4CCF-80EF-A932F842CE34}" presName="rootText" presStyleLbl="node3" presStyleIdx="22" presStyleCnt="42">
         <dgm:presLayoutVars>
           <dgm:chPref val="3"/>
         </dgm:presLayoutVars>
@@ -7638,7 +8096,7 @@
       <dgm:spPr/>
     </dgm:pt>
     <dgm:pt modelId="{EBBD2BE6-B6B9-4939-A604-783EFE2BBD7C}" type="pres">
-      <dgm:prSet presAssocID="{4DA9F5B1-2004-4CCF-80EF-A932F842CE34}" presName="rootConnector" presStyleLbl="node3" presStyleIdx="22" presStyleCnt="39"/>
+      <dgm:prSet presAssocID="{4DA9F5B1-2004-4CCF-80EF-A932F842CE34}" presName="rootConnector" presStyleLbl="node3" presStyleIdx="22" presStyleCnt="42"/>
       <dgm:spPr/>
     </dgm:pt>
     <dgm:pt modelId="{ED4C5098-9247-4711-A556-5C0AF3250A71}" type="pres">
@@ -7650,7 +8108,7 @@
       <dgm:spPr/>
     </dgm:pt>
     <dgm:pt modelId="{FF1CAC99-9662-4250-BC28-2FBCAD3D0A0B}" type="pres">
-      <dgm:prSet presAssocID="{CA20E918-B6D1-4EB3-99C2-4C48EE9740CC}" presName="Name37" presStyleLbl="parChTrans1D3" presStyleIdx="23" presStyleCnt="39"/>
+      <dgm:prSet presAssocID="{CA20E918-B6D1-4EB3-99C2-4C48EE9740CC}" presName="Name37" presStyleLbl="parChTrans1D3" presStyleIdx="23" presStyleCnt="42"/>
       <dgm:spPr/>
     </dgm:pt>
     <dgm:pt modelId="{108C4F60-19DF-419C-A7AB-81A02D89F2AD}" type="pres">
@@ -7666,7 +8124,7 @@
       <dgm:spPr/>
     </dgm:pt>
     <dgm:pt modelId="{3B123C67-5EB6-4807-810D-1909C8B1E2E1}" type="pres">
-      <dgm:prSet presAssocID="{66A904BF-A9BF-4221-9AB3-2F782D2A0FB3}" presName="rootText" presStyleLbl="node3" presStyleIdx="23" presStyleCnt="39">
+      <dgm:prSet presAssocID="{66A904BF-A9BF-4221-9AB3-2F782D2A0FB3}" presName="rootText" presStyleLbl="node3" presStyleIdx="23" presStyleCnt="42">
         <dgm:presLayoutVars>
           <dgm:chPref val="3"/>
         </dgm:presLayoutVars>
@@ -7674,7 +8132,7 @@
       <dgm:spPr/>
     </dgm:pt>
     <dgm:pt modelId="{172A92CE-74DE-40CD-BFCC-113B91F2F25F}" type="pres">
-      <dgm:prSet presAssocID="{66A904BF-A9BF-4221-9AB3-2F782D2A0FB3}" presName="rootConnector" presStyleLbl="node3" presStyleIdx="23" presStyleCnt="39"/>
+      <dgm:prSet presAssocID="{66A904BF-A9BF-4221-9AB3-2F782D2A0FB3}" presName="rootConnector" presStyleLbl="node3" presStyleIdx="23" presStyleCnt="42"/>
       <dgm:spPr/>
     </dgm:pt>
     <dgm:pt modelId="{51DDDE08-477D-4C1C-A2EE-EA6E2B85D205}" type="pres">
@@ -7686,7 +8144,7 @@
       <dgm:spPr/>
     </dgm:pt>
     <dgm:pt modelId="{244B5495-B9FB-40C7-B7F4-FABD4D044DF9}" type="pres">
-      <dgm:prSet presAssocID="{648ADD0E-CAEF-4370-91EC-F1EBAB97A53C}" presName="Name37" presStyleLbl="parChTrans1D3" presStyleIdx="24" presStyleCnt="39"/>
+      <dgm:prSet presAssocID="{648ADD0E-CAEF-4370-91EC-F1EBAB97A53C}" presName="Name37" presStyleLbl="parChTrans1D3" presStyleIdx="24" presStyleCnt="42"/>
       <dgm:spPr/>
     </dgm:pt>
     <dgm:pt modelId="{46747A2F-97FC-4009-99D5-6793C6566190}" type="pres">
@@ -7702,7 +8160,7 @@
       <dgm:spPr/>
     </dgm:pt>
     <dgm:pt modelId="{0C450B56-753D-459D-8D29-C271DA2494E8}" type="pres">
-      <dgm:prSet presAssocID="{43CEAE6B-C0BA-4D83-9C5C-D5CDFCC2938B}" presName="rootText" presStyleLbl="node3" presStyleIdx="24" presStyleCnt="39">
+      <dgm:prSet presAssocID="{43CEAE6B-C0BA-4D83-9C5C-D5CDFCC2938B}" presName="rootText" presStyleLbl="node3" presStyleIdx="24" presStyleCnt="42">
         <dgm:presLayoutVars>
           <dgm:chPref val="3"/>
         </dgm:presLayoutVars>
@@ -7710,7 +8168,7 @@
       <dgm:spPr/>
     </dgm:pt>
     <dgm:pt modelId="{9480A60F-2F9A-4AAC-90E1-5B1A2417EB09}" type="pres">
-      <dgm:prSet presAssocID="{43CEAE6B-C0BA-4D83-9C5C-D5CDFCC2938B}" presName="rootConnector" presStyleLbl="node3" presStyleIdx="24" presStyleCnt="39"/>
+      <dgm:prSet presAssocID="{43CEAE6B-C0BA-4D83-9C5C-D5CDFCC2938B}" presName="rootConnector" presStyleLbl="node3" presStyleIdx="24" presStyleCnt="42"/>
       <dgm:spPr/>
     </dgm:pt>
     <dgm:pt modelId="{E1F5B9DA-7A6C-4182-8734-6E4355B53654}" type="pres">
@@ -7722,7 +8180,7 @@
       <dgm:spPr/>
     </dgm:pt>
     <dgm:pt modelId="{03B9F8AD-5BC7-4C26-A743-E84531A71DD9}" type="pres">
-      <dgm:prSet presAssocID="{E900DCC9-8E4A-4B5B-86E0-D16A68D60FA1}" presName="Name37" presStyleLbl="parChTrans1D3" presStyleIdx="25" presStyleCnt="39"/>
+      <dgm:prSet presAssocID="{E900DCC9-8E4A-4B5B-86E0-D16A68D60FA1}" presName="Name37" presStyleLbl="parChTrans1D3" presStyleIdx="25" presStyleCnt="42"/>
       <dgm:spPr/>
     </dgm:pt>
     <dgm:pt modelId="{4B9C703B-75D4-4724-B8A7-73EAD5A4B610}" type="pres">
@@ -7738,7 +8196,7 @@
       <dgm:spPr/>
     </dgm:pt>
     <dgm:pt modelId="{9615A44E-6EC6-411F-A5D7-3C84BF74D5F1}" type="pres">
-      <dgm:prSet presAssocID="{AC06DB3E-AEA8-42A3-9C1C-F8684A9D3371}" presName="rootText" presStyleLbl="node3" presStyleIdx="25" presStyleCnt="39">
+      <dgm:prSet presAssocID="{AC06DB3E-AEA8-42A3-9C1C-F8684A9D3371}" presName="rootText" presStyleLbl="node3" presStyleIdx="25" presStyleCnt="42">
         <dgm:presLayoutVars>
           <dgm:chPref val="3"/>
         </dgm:presLayoutVars>
@@ -7746,7 +8204,7 @@
       <dgm:spPr/>
     </dgm:pt>
     <dgm:pt modelId="{0F3CFF23-E673-4EEA-9C96-CF1D44D8B86F}" type="pres">
-      <dgm:prSet presAssocID="{AC06DB3E-AEA8-42A3-9C1C-F8684A9D3371}" presName="rootConnector" presStyleLbl="node3" presStyleIdx="25" presStyleCnt="39"/>
+      <dgm:prSet presAssocID="{AC06DB3E-AEA8-42A3-9C1C-F8684A9D3371}" presName="rootConnector" presStyleLbl="node3" presStyleIdx="25" presStyleCnt="42"/>
       <dgm:spPr/>
     </dgm:pt>
     <dgm:pt modelId="{5E5C3477-D50F-4553-A1D9-7CB062368987}" type="pres">
@@ -7758,7 +8216,7 @@
       <dgm:spPr/>
     </dgm:pt>
     <dgm:pt modelId="{0ECD3A84-6CDB-4BE3-9C8D-93D3F4EAB1C9}" type="pres">
-      <dgm:prSet presAssocID="{0EE6AE0D-BEBB-4DA7-9881-2C241D773BDA}" presName="Name37" presStyleLbl="parChTrans1D3" presStyleIdx="26" presStyleCnt="39"/>
+      <dgm:prSet presAssocID="{0EE6AE0D-BEBB-4DA7-9881-2C241D773BDA}" presName="Name37" presStyleLbl="parChTrans1D3" presStyleIdx="26" presStyleCnt="42"/>
       <dgm:spPr/>
     </dgm:pt>
     <dgm:pt modelId="{5C26F63F-68AD-41DF-B84D-C9B63353BB25}" type="pres">
@@ -7774,7 +8232,7 @@
       <dgm:spPr/>
     </dgm:pt>
     <dgm:pt modelId="{E1BBA7C3-7684-46B7-A96E-98DC04E49F7A}" type="pres">
-      <dgm:prSet presAssocID="{BCA95684-5670-49C4-973F-685E6EA3E103}" presName="rootText" presStyleLbl="node3" presStyleIdx="26" presStyleCnt="39">
+      <dgm:prSet presAssocID="{BCA95684-5670-49C4-973F-685E6EA3E103}" presName="rootText" presStyleLbl="node3" presStyleIdx="26" presStyleCnt="42">
         <dgm:presLayoutVars>
           <dgm:chPref val="3"/>
         </dgm:presLayoutVars>
@@ -7782,7 +8240,7 @@
       <dgm:spPr/>
     </dgm:pt>
     <dgm:pt modelId="{867BBBB0-11E4-41A0-A795-28076741ACA4}" type="pres">
-      <dgm:prSet presAssocID="{BCA95684-5670-49C4-973F-685E6EA3E103}" presName="rootConnector" presStyleLbl="node3" presStyleIdx="26" presStyleCnt="39"/>
+      <dgm:prSet presAssocID="{BCA95684-5670-49C4-973F-685E6EA3E103}" presName="rootConnector" presStyleLbl="node3" presStyleIdx="26" presStyleCnt="42"/>
       <dgm:spPr/>
     </dgm:pt>
     <dgm:pt modelId="{96D7D2EE-74F1-4502-9022-CEDAB3C41C3F}" type="pres">
@@ -7794,7 +8252,7 @@
       <dgm:spPr/>
     </dgm:pt>
     <dgm:pt modelId="{F221A41D-F741-41D2-A703-F5F8D97FCB5B}" type="pres">
-      <dgm:prSet presAssocID="{EFEA3657-6C55-4904-A2CA-50B045CC658F}" presName="Name37" presStyleLbl="parChTrans1D3" presStyleIdx="27" presStyleCnt="39"/>
+      <dgm:prSet presAssocID="{EFEA3657-6C55-4904-A2CA-50B045CC658F}" presName="Name37" presStyleLbl="parChTrans1D3" presStyleIdx="27" presStyleCnt="42"/>
       <dgm:spPr/>
     </dgm:pt>
     <dgm:pt modelId="{B34DED4C-7208-4364-8455-F3A11BD58936}" type="pres">
@@ -7810,7 +8268,7 @@
       <dgm:spPr/>
     </dgm:pt>
     <dgm:pt modelId="{A194BB81-58E8-4B3D-8BA3-A3A6AC0F0619}" type="pres">
-      <dgm:prSet presAssocID="{7637ACDF-1EA4-40D1-A52C-5E0BC0BA9846}" presName="rootText" presStyleLbl="node3" presStyleIdx="27" presStyleCnt="39">
+      <dgm:prSet presAssocID="{7637ACDF-1EA4-40D1-A52C-5E0BC0BA9846}" presName="rootText" presStyleLbl="node3" presStyleIdx="27" presStyleCnt="42">
         <dgm:presLayoutVars>
           <dgm:chPref val="3"/>
         </dgm:presLayoutVars>
@@ -7818,7 +8276,7 @@
       <dgm:spPr/>
     </dgm:pt>
     <dgm:pt modelId="{FB7FF984-B415-4CC2-956E-EBCAD10EE1A3}" type="pres">
-      <dgm:prSet presAssocID="{7637ACDF-1EA4-40D1-A52C-5E0BC0BA9846}" presName="rootConnector" presStyleLbl="node3" presStyleIdx="27" presStyleCnt="39"/>
+      <dgm:prSet presAssocID="{7637ACDF-1EA4-40D1-A52C-5E0BC0BA9846}" presName="rootConnector" presStyleLbl="node3" presStyleIdx="27" presStyleCnt="42"/>
       <dgm:spPr/>
     </dgm:pt>
     <dgm:pt modelId="{B57404EE-2BD5-459A-B9F0-7A30E7B4C3FC}" type="pres">
@@ -7830,7 +8288,7 @@
       <dgm:spPr/>
     </dgm:pt>
     <dgm:pt modelId="{B785756B-19E3-4E87-AD21-C3AC222D5F2C}" type="pres">
-      <dgm:prSet presAssocID="{2F5A6876-4808-4961-9612-2CF24BDDF423}" presName="Name37" presStyleLbl="parChTrans1D3" presStyleIdx="28" presStyleCnt="39"/>
+      <dgm:prSet presAssocID="{2F5A6876-4808-4961-9612-2CF24BDDF423}" presName="Name37" presStyleLbl="parChTrans1D3" presStyleIdx="28" presStyleCnt="42"/>
       <dgm:spPr/>
     </dgm:pt>
     <dgm:pt modelId="{FB9F5560-18F0-4BD7-8855-F1CCAE1902BF}" type="pres">
@@ -7846,7 +8304,7 @@
       <dgm:spPr/>
     </dgm:pt>
     <dgm:pt modelId="{33C9CB74-68D5-4641-A22C-A49C0BDEA40B}" type="pres">
-      <dgm:prSet presAssocID="{85EFB4C4-EF1A-4095-BC86-8F2A54E3AA86}" presName="rootText" presStyleLbl="node3" presStyleIdx="28" presStyleCnt="39">
+      <dgm:prSet presAssocID="{85EFB4C4-EF1A-4095-BC86-8F2A54E3AA86}" presName="rootText" presStyleLbl="node3" presStyleIdx="28" presStyleCnt="42">
         <dgm:presLayoutVars>
           <dgm:chPref val="3"/>
         </dgm:presLayoutVars>
@@ -7854,7 +8312,7 @@
       <dgm:spPr/>
     </dgm:pt>
     <dgm:pt modelId="{C5DFC989-FC20-4905-A272-583715F5CB46}" type="pres">
-      <dgm:prSet presAssocID="{85EFB4C4-EF1A-4095-BC86-8F2A54E3AA86}" presName="rootConnector" presStyleLbl="node3" presStyleIdx="28" presStyleCnt="39"/>
+      <dgm:prSet presAssocID="{85EFB4C4-EF1A-4095-BC86-8F2A54E3AA86}" presName="rootConnector" presStyleLbl="node3" presStyleIdx="28" presStyleCnt="42"/>
       <dgm:spPr/>
     </dgm:pt>
     <dgm:pt modelId="{673D94CB-6812-420F-B339-5221F92C3A80}" type="pres">
@@ -7866,7 +8324,7 @@
       <dgm:spPr/>
     </dgm:pt>
     <dgm:pt modelId="{203ED884-437A-41DC-9526-7BD80DE4C658}" type="pres">
-      <dgm:prSet presAssocID="{355E6C13-773E-4F32-B6FF-730ED3808077}" presName="Name37" presStyleLbl="parChTrans1D3" presStyleIdx="29" presStyleCnt="39"/>
+      <dgm:prSet presAssocID="{355E6C13-773E-4F32-B6FF-730ED3808077}" presName="Name37" presStyleLbl="parChTrans1D3" presStyleIdx="29" presStyleCnt="42"/>
       <dgm:spPr/>
     </dgm:pt>
     <dgm:pt modelId="{52E0C935-411B-4ABA-8096-74ECE04A6539}" type="pres">
@@ -7882,7 +8340,7 @@
       <dgm:spPr/>
     </dgm:pt>
     <dgm:pt modelId="{E14CFB56-8358-46A1-AD0E-676A6002C8FC}" type="pres">
-      <dgm:prSet presAssocID="{439830AE-E1F4-4455-92CE-80ECBEBD8E38}" presName="rootText" presStyleLbl="node3" presStyleIdx="29" presStyleCnt="39">
+      <dgm:prSet presAssocID="{439830AE-E1F4-4455-92CE-80ECBEBD8E38}" presName="rootText" presStyleLbl="node3" presStyleIdx="29" presStyleCnt="42">
         <dgm:presLayoutVars>
           <dgm:chPref val="3"/>
         </dgm:presLayoutVars>
@@ -7890,7 +8348,7 @@
       <dgm:spPr/>
     </dgm:pt>
     <dgm:pt modelId="{413DEE8C-6D6C-4EB9-96A8-75113AC332C6}" type="pres">
-      <dgm:prSet presAssocID="{439830AE-E1F4-4455-92CE-80ECBEBD8E38}" presName="rootConnector" presStyleLbl="node3" presStyleIdx="29" presStyleCnt="39"/>
+      <dgm:prSet presAssocID="{439830AE-E1F4-4455-92CE-80ECBEBD8E38}" presName="rootConnector" presStyleLbl="node3" presStyleIdx="29" presStyleCnt="42"/>
       <dgm:spPr/>
     </dgm:pt>
     <dgm:pt modelId="{2BE1B757-ABF9-4EE3-8DCD-230528DFF6A3}" type="pres">
@@ -7938,7 +8396,7 @@
       <dgm:spPr/>
     </dgm:pt>
     <dgm:pt modelId="{10796F50-273E-492F-AAB4-5C328E8D0597}" type="pres">
-      <dgm:prSet presAssocID="{63F69247-18B0-4BCF-BB36-EA998B7AD344}" presName="Name37" presStyleLbl="parChTrans1D3" presStyleIdx="30" presStyleCnt="39"/>
+      <dgm:prSet presAssocID="{63F69247-18B0-4BCF-BB36-EA998B7AD344}" presName="Name37" presStyleLbl="parChTrans1D3" presStyleIdx="30" presStyleCnt="42"/>
       <dgm:spPr/>
     </dgm:pt>
     <dgm:pt modelId="{43AD6C93-4B74-450A-927E-11FD4220CA5C}" type="pres">
@@ -7954,7 +8412,7 @@
       <dgm:spPr/>
     </dgm:pt>
     <dgm:pt modelId="{423DCAA4-9E32-4201-8357-F0521E4C0C92}" type="pres">
-      <dgm:prSet presAssocID="{E4028CD6-A477-4A72-AD45-FDADC3542306}" presName="rootText" presStyleLbl="node3" presStyleIdx="30" presStyleCnt="39">
+      <dgm:prSet presAssocID="{E4028CD6-A477-4A72-AD45-FDADC3542306}" presName="rootText" presStyleLbl="node3" presStyleIdx="30" presStyleCnt="42">
         <dgm:presLayoutVars>
           <dgm:chPref val="3"/>
         </dgm:presLayoutVars>
@@ -7962,7 +8420,7 @@
       <dgm:spPr/>
     </dgm:pt>
     <dgm:pt modelId="{D7ED408D-2BBE-4166-9F25-8FDFAD3615FB}" type="pres">
-      <dgm:prSet presAssocID="{E4028CD6-A477-4A72-AD45-FDADC3542306}" presName="rootConnector" presStyleLbl="node3" presStyleIdx="30" presStyleCnt="39"/>
+      <dgm:prSet presAssocID="{E4028CD6-A477-4A72-AD45-FDADC3542306}" presName="rootConnector" presStyleLbl="node3" presStyleIdx="30" presStyleCnt="42"/>
       <dgm:spPr/>
     </dgm:pt>
     <dgm:pt modelId="{7EB554BB-B6AB-47D7-9EA0-B1843E6FE9F4}" type="pres">
@@ -7974,7 +8432,7 @@
       <dgm:spPr/>
     </dgm:pt>
     <dgm:pt modelId="{589AE44D-5901-4B67-B916-C56D0C2795FB}" type="pres">
-      <dgm:prSet presAssocID="{FE5386B8-FC13-4E18-8FD9-790507DA324F}" presName="Name37" presStyleLbl="parChTrans1D3" presStyleIdx="31" presStyleCnt="39"/>
+      <dgm:prSet presAssocID="{FE5386B8-FC13-4E18-8FD9-790507DA324F}" presName="Name37" presStyleLbl="parChTrans1D3" presStyleIdx="31" presStyleCnt="42"/>
       <dgm:spPr/>
     </dgm:pt>
     <dgm:pt modelId="{3133E8E5-9355-45C6-8B21-2521D90ED642}" type="pres">
@@ -7990,7 +8448,7 @@
       <dgm:spPr/>
     </dgm:pt>
     <dgm:pt modelId="{FC5643ED-8402-4080-A45B-F775AF4B0793}" type="pres">
-      <dgm:prSet presAssocID="{003E1F91-AA3B-4E79-9DFF-79C6FECC6DEC}" presName="rootText" presStyleLbl="node3" presStyleIdx="31" presStyleCnt="39">
+      <dgm:prSet presAssocID="{003E1F91-AA3B-4E79-9DFF-79C6FECC6DEC}" presName="rootText" presStyleLbl="node3" presStyleIdx="31" presStyleCnt="42">
         <dgm:presLayoutVars>
           <dgm:chPref val="3"/>
         </dgm:presLayoutVars>
@@ -7998,7 +8456,7 @@
       <dgm:spPr/>
     </dgm:pt>
     <dgm:pt modelId="{37864422-961C-4A5B-BCE1-374AA6043612}" type="pres">
-      <dgm:prSet presAssocID="{003E1F91-AA3B-4E79-9DFF-79C6FECC6DEC}" presName="rootConnector" presStyleLbl="node3" presStyleIdx="31" presStyleCnt="39"/>
+      <dgm:prSet presAssocID="{003E1F91-AA3B-4E79-9DFF-79C6FECC6DEC}" presName="rootConnector" presStyleLbl="node3" presStyleIdx="31" presStyleCnt="42"/>
       <dgm:spPr/>
     </dgm:pt>
     <dgm:pt modelId="{E905F6ED-CC0D-4818-97DD-48FBF5CE6E4C}" type="pres">
@@ -8010,7 +8468,7 @@
       <dgm:spPr/>
     </dgm:pt>
     <dgm:pt modelId="{092DBE6A-0AA4-4F73-AF8C-2B9FC36C7159}" type="pres">
-      <dgm:prSet presAssocID="{73D65557-5482-4E85-B0B3-A810B65B45A8}" presName="Name37" presStyleLbl="parChTrans1D3" presStyleIdx="32" presStyleCnt="39"/>
+      <dgm:prSet presAssocID="{73D65557-5482-4E85-B0B3-A810B65B45A8}" presName="Name37" presStyleLbl="parChTrans1D3" presStyleIdx="32" presStyleCnt="42"/>
       <dgm:spPr/>
     </dgm:pt>
     <dgm:pt modelId="{F726468A-6425-4B96-B80D-C68E93B9CA56}" type="pres">
@@ -8026,7 +8484,7 @@
       <dgm:spPr/>
     </dgm:pt>
     <dgm:pt modelId="{EA42C8F8-2EEB-437F-8B33-253FE672AFDB}" type="pres">
-      <dgm:prSet presAssocID="{45033BB9-499B-4544-8766-864D6186EC9A}" presName="rootText" presStyleLbl="node3" presStyleIdx="32" presStyleCnt="39">
+      <dgm:prSet presAssocID="{45033BB9-499B-4544-8766-864D6186EC9A}" presName="rootText" presStyleLbl="node3" presStyleIdx="32" presStyleCnt="42">
         <dgm:presLayoutVars>
           <dgm:chPref val="3"/>
         </dgm:presLayoutVars>
@@ -8034,7 +8492,7 @@
       <dgm:spPr/>
     </dgm:pt>
     <dgm:pt modelId="{D53D757B-C9A5-46C1-9E1C-6D15ADAB397B}" type="pres">
-      <dgm:prSet presAssocID="{45033BB9-499B-4544-8766-864D6186EC9A}" presName="rootConnector" presStyleLbl="node3" presStyleIdx="32" presStyleCnt="39"/>
+      <dgm:prSet presAssocID="{45033BB9-499B-4544-8766-864D6186EC9A}" presName="rootConnector" presStyleLbl="node3" presStyleIdx="32" presStyleCnt="42"/>
       <dgm:spPr/>
     </dgm:pt>
     <dgm:pt modelId="{364C28D0-DA1B-4CF1-A1E4-0B7D855F334E}" type="pres">
@@ -8082,7 +8540,7 @@
       <dgm:spPr/>
     </dgm:pt>
     <dgm:pt modelId="{2A00173F-F845-4B19-9475-12DBD3A756EB}" type="pres">
-      <dgm:prSet presAssocID="{C55A9472-C77E-4C80-8E52-679D1EE046A3}" presName="Name37" presStyleLbl="parChTrans1D3" presStyleIdx="33" presStyleCnt="39"/>
+      <dgm:prSet presAssocID="{C55A9472-C77E-4C80-8E52-679D1EE046A3}" presName="Name37" presStyleLbl="parChTrans1D3" presStyleIdx="33" presStyleCnt="42"/>
       <dgm:spPr/>
     </dgm:pt>
     <dgm:pt modelId="{4FBB25B0-350E-41E4-B37E-C9E750752872}" type="pres">
@@ -8098,7 +8556,7 @@
       <dgm:spPr/>
     </dgm:pt>
     <dgm:pt modelId="{2956E7B5-BB27-4AF1-AF50-3523BDF9E4B2}" type="pres">
-      <dgm:prSet presAssocID="{986C78EE-3ECC-4435-B9E1-6D421F75225B}" presName="rootText" presStyleLbl="node3" presStyleIdx="33" presStyleCnt="39">
+      <dgm:prSet presAssocID="{986C78EE-3ECC-4435-B9E1-6D421F75225B}" presName="rootText" presStyleLbl="node3" presStyleIdx="33" presStyleCnt="42">
         <dgm:presLayoutVars>
           <dgm:chPref val="3"/>
         </dgm:presLayoutVars>
@@ -8106,7 +8564,7 @@
       <dgm:spPr/>
     </dgm:pt>
     <dgm:pt modelId="{E67A7704-340B-464B-BB60-7612A9F4A079}" type="pres">
-      <dgm:prSet presAssocID="{986C78EE-3ECC-4435-B9E1-6D421F75225B}" presName="rootConnector" presStyleLbl="node3" presStyleIdx="33" presStyleCnt="39"/>
+      <dgm:prSet presAssocID="{986C78EE-3ECC-4435-B9E1-6D421F75225B}" presName="rootConnector" presStyleLbl="node3" presStyleIdx="33" presStyleCnt="42"/>
       <dgm:spPr/>
     </dgm:pt>
     <dgm:pt modelId="{5A288F52-54C4-4EDD-B8A4-969D03CB6125}" type="pres">
@@ -8118,7 +8576,7 @@
       <dgm:spPr/>
     </dgm:pt>
     <dgm:pt modelId="{332C5968-F61F-46BE-862D-8052AA247B81}" type="pres">
-      <dgm:prSet presAssocID="{8C60C8CD-97D5-4FAB-AC61-D2B940D62D74}" presName="Name37" presStyleLbl="parChTrans1D3" presStyleIdx="34" presStyleCnt="39"/>
+      <dgm:prSet presAssocID="{8C60C8CD-97D5-4FAB-AC61-D2B940D62D74}" presName="Name37" presStyleLbl="parChTrans1D3" presStyleIdx="34" presStyleCnt="42"/>
       <dgm:spPr/>
     </dgm:pt>
     <dgm:pt modelId="{9E92B724-FB15-4630-974F-C4AC927047DB}" type="pres">
@@ -8134,7 +8592,7 @@
       <dgm:spPr/>
     </dgm:pt>
     <dgm:pt modelId="{640EABBA-AA69-4325-B1D5-E4BB9E24F8CE}" type="pres">
-      <dgm:prSet presAssocID="{F2FE4658-5548-405D-8441-63259D02B22F}" presName="rootText" presStyleLbl="node3" presStyleIdx="34" presStyleCnt="39">
+      <dgm:prSet presAssocID="{F2FE4658-5548-405D-8441-63259D02B22F}" presName="rootText" presStyleLbl="node3" presStyleIdx="34" presStyleCnt="42">
         <dgm:presLayoutVars>
           <dgm:chPref val="3"/>
         </dgm:presLayoutVars>
@@ -8142,7 +8600,7 @@
       <dgm:spPr/>
     </dgm:pt>
     <dgm:pt modelId="{2CDBF3D5-DF6E-4EFE-ADEE-2FD0265935E8}" type="pres">
-      <dgm:prSet presAssocID="{F2FE4658-5548-405D-8441-63259D02B22F}" presName="rootConnector" presStyleLbl="node3" presStyleIdx="34" presStyleCnt="39"/>
+      <dgm:prSet presAssocID="{F2FE4658-5548-405D-8441-63259D02B22F}" presName="rootConnector" presStyleLbl="node3" presStyleIdx="34" presStyleCnt="42"/>
       <dgm:spPr/>
     </dgm:pt>
     <dgm:pt modelId="{5707B635-38CC-4533-94D3-7016F363E24D}" type="pres">
@@ -8154,7 +8612,7 @@
       <dgm:spPr/>
     </dgm:pt>
     <dgm:pt modelId="{18991D75-7151-40B3-8444-3BB8EAA2FECF}" type="pres">
-      <dgm:prSet presAssocID="{9884B704-045C-4948-AA81-5306235CD1F4}" presName="Name37" presStyleLbl="parChTrans1D3" presStyleIdx="35" presStyleCnt="39"/>
+      <dgm:prSet presAssocID="{9884B704-045C-4948-AA81-5306235CD1F4}" presName="Name37" presStyleLbl="parChTrans1D3" presStyleIdx="35" presStyleCnt="42"/>
       <dgm:spPr/>
     </dgm:pt>
     <dgm:pt modelId="{762BE594-996F-4FC1-8442-E8A4C04C90FD}" type="pres">
@@ -8170,7 +8628,7 @@
       <dgm:spPr/>
     </dgm:pt>
     <dgm:pt modelId="{CA676676-AF18-4CFA-B8BE-8CC93C919263}" type="pres">
-      <dgm:prSet presAssocID="{A95C9B5F-2955-4824-8C13-F3BFF6F5D712}" presName="rootText" presStyleLbl="node3" presStyleIdx="35" presStyleCnt="39">
+      <dgm:prSet presAssocID="{A95C9B5F-2955-4824-8C13-F3BFF6F5D712}" presName="rootText" presStyleLbl="node3" presStyleIdx="35" presStyleCnt="42">
         <dgm:presLayoutVars>
           <dgm:chPref val="3"/>
         </dgm:presLayoutVars>
@@ -8178,7 +8636,7 @@
       <dgm:spPr/>
     </dgm:pt>
     <dgm:pt modelId="{044AC500-BE3C-4059-B3EA-A0D3850A66F1}" type="pres">
-      <dgm:prSet presAssocID="{A95C9B5F-2955-4824-8C13-F3BFF6F5D712}" presName="rootConnector" presStyleLbl="node3" presStyleIdx="35" presStyleCnt="39"/>
+      <dgm:prSet presAssocID="{A95C9B5F-2955-4824-8C13-F3BFF6F5D712}" presName="rootConnector" presStyleLbl="node3" presStyleIdx="35" presStyleCnt="42"/>
       <dgm:spPr/>
     </dgm:pt>
     <dgm:pt modelId="{027135DB-F5F8-44FB-9284-F655F0F6C666}" type="pres">
@@ -8190,7 +8648,7 @@
       <dgm:spPr/>
     </dgm:pt>
     <dgm:pt modelId="{AF5E6DA1-C087-4ABF-9EE5-43CD8531DC4A}" type="pres">
-      <dgm:prSet presAssocID="{53D3C051-B6CE-49FE-B048-D1ABA29565D7}" presName="Name37" presStyleLbl="parChTrans1D3" presStyleIdx="36" presStyleCnt="39"/>
+      <dgm:prSet presAssocID="{53D3C051-B6CE-49FE-B048-D1ABA29565D7}" presName="Name37" presStyleLbl="parChTrans1D3" presStyleIdx="36" presStyleCnt="42"/>
       <dgm:spPr/>
     </dgm:pt>
     <dgm:pt modelId="{9AF77CD4-70CC-4843-AC8B-2E5D285285DC}" type="pres">
@@ -8206,7 +8664,7 @@
       <dgm:spPr/>
     </dgm:pt>
     <dgm:pt modelId="{B2D9A637-7FB1-4D72-AB92-7EE9236303DC}" type="pres">
-      <dgm:prSet presAssocID="{34055332-C0C8-4DC8-997D-54BF825AF7BE}" presName="rootText" presStyleLbl="node3" presStyleIdx="36" presStyleCnt="39">
+      <dgm:prSet presAssocID="{34055332-C0C8-4DC8-997D-54BF825AF7BE}" presName="rootText" presStyleLbl="node3" presStyleIdx="36" presStyleCnt="42">
         <dgm:presLayoutVars>
           <dgm:chPref val="3"/>
         </dgm:presLayoutVars>
@@ -8214,7 +8672,7 @@
       <dgm:spPr/>
     </dgm:pt>
     <dgm:pt modelId="{FFEC3247-B9BD-4502-AEBC-114200C701AF}" type="pres">
-      <dgm:prSet presAssocID="{34055332-C0C8-4DC8-997D-54BF825AF7BE}" presName="rootConnector" presStyleLbl="node3" presStyleIdx="36" presStyleCnt="39"/>
+      <dgm:prSet presAssocID="{34055332-C0C8-4DC8-997D-54BF825AF7BE}" presName="rootConnector" presStyleLbl="node3" presStyleIdx="36" presStyleCnt="42"/>
       <dgm:spPr/>
     </dgm:pt>
     <dgm:pt modelId="{6AC5AB0F-B46E-4717-B4E5-D59FF4B3EE41}" type="pres">
@@ -8226,7 +8684,7 @@
       <dgm:spPr/>
     </dgm:pt>
     <dgm:pt modelId="{09562FF2-9665-424C-B044-93040259FC22}" type="pres">
-      <dgm:prSet presAssocID="{48803F6E-BCC9-4C13-8DBE-D7CA0E9BF100}" presName="Name37" presStyleLbl="parChTrans1D3" presStyleIdx="37" presStyleCnt="39"/>
+      <dgm:prSet presAssocID="{48803F6E-BCC9-4C13-8DBE-D7CA0E9BF100}" presName="Name37" presStyleLbl="parChTrans1D3" presStyleIdx="37" presStyleCnt="42"/>
       <dgm:spPr/>
     </dgm:pt>
     <dgm:pt modelId="{BB8DD734-CACE-4BF3-B994-C6BCF49DEF79}" type="pres">
@@ -8242,7 +8700,7 @@
       <dgm:spPr/>
     </dgm:pt>
     <dgm:pt modelId="{7E7C6615-BF8E-4BBD-93BB-D376EB9B94B8}" type="pres">
-      <dgm:prSet presAssocID="{2BE8375E-7D5A-441B-8CF0-E1B2F7865D30}" presName="rootText" presStyleLbl="node3" presStyleIdx="37" presStyleCnt="39">
+      <dgm:prSet presAssocID="{2BE8375E-7D5A-441B-8CF0-E1B2F7865D30}" presName="rootText" presStyleLbl="node3" presStyleIdx="37" presStyleCnt="42">
         <dgm:presLayoutVars>
           <dgm:chPref val="3"/>
         </dgm:presLayoutVars>
@@ -8250,7 +8708,7 @@
       <dgm:spPr/>
     </dgm:pt>
     <dgm:pt modelId="{70A01C8B-9D8F-455D-A170-AB1EDD1D5F17}" type="pres">
-      <dgm:prSet presAssocID="{2BE8375E-7D5A-441B-8CF0-E1B2F7865D30}" presName="rootConnector" presStyleLbl="node3" presStyleIdx="37" presStyleCnt="39"/>
+      <dgm:prSet presAssocID="{2BE8375E-7D5A-441B-8CF0-E1B2F7865D30}" presName="rootConnector" presStyleLbl="node3" presStyleIdx="37" presStyleCnt="42"/>
       <dgm:spPr/>
     </dgm:pt>
     <dgm:pt modelId="{175A4630-292F-4AB4-8876-6F0AA73FF360}" type="pres">
@@ -8261,8 +8719,116 @@
       <dgm:prSet presAssocID="{2BE8375E-7D5A-441B-8CF0-E1B2F7865D30}" presName="hierChild5" presStyleCnt="0"/>
       <dgm:spPr/>
     </dgm:pt>
+    <dgm:pt modelId="{CF3E272D-3806-457D-9348-DC4D417ACC81}" type="pres">
+      <dgm:prSet presAssocID="{DC690A8B-C5CC-4D90-9221-5023C1B8E22C}" presName="Name37" presStyleLbl="parChTrans1D3" presStyleIdx="38" presStyleCnt="42"/>
+      <dgm:spPr/>
+    </dgm:pt>
+    <dgm:pt modelId="{919F7300-9C5C-4312-AAC0-471DA5625373}" type="pres">
+      <dgm:prSet presAssocID="{CCBBFFB6-F1A9-443D-8334-3F114775B334}" presName="hierRoot2" presStyleCnt="0">
+        <dgm:presLayoutVars>
+          <dgm:hierBranch val="init"/>
+        </dgm:presLayoutVars>
+      </dgm:prSet>
+      <dgm:spPr/>
+    </dgm:pt>
+    <dgm:pt modelId="{88AEEF63-38A3-4DD5-819B-9E369BBD682D}" type="pres">
+      <dgm:prSet presAssocID="{CCBBFFB6-F1A9-443D-8334-3F114775B334}" presName="rootComposite" presStyleCnt="0"/>
+      <dgm:spPr/>
+    </dgm:pt>
+    <dgm:pt modelId="{BD9D3738-138B-4407-AB55-30143F725213}" type="pres">
+      <dgm:prSet presAssocID="{CCBBFFB6-F1A9-443D-8334-3F114775B334}" presName="rootText" presStyleLbl="node3" presStyleIdx="38" presStyleCnt="42">
+        <dgm:presLayoutVars>
+          <dgm:chPref val="3"/>
+        </dgm:presLayoutVars>
+      </dgm:prSet>
+      <dgm:spPr/>
+    </dgm:pt>
+    <dgm:pt modelId="{C4EABFAE-71A8-4187-AF51-5D0549FD1004}" type="pres">
+      <dgm:prSet presAssocID="{CCBBFFB6-F1A9-443D-8334-3F114775B334}" presName="rootConnector" presStyleLbl="node3" presStyleIdx="38" presStyleCnt="42"/>
+      <dgm:spPr/>
+    </dgm:pt>
+    <dgm:pt modelId="{3E5BA383-36D7-431D-A62E-DC261820E45F}" type="pres">
+      <dgm:prSet presAssocID="{CCBBFFB6-F1A9-443D-8334-3F114775B334}" presName="hierChild4" presStyleCnt="0"/>
+      <dgm:spPr/>
+    </dgm:pt>
+    <dgm:pt modelId="{5D428BF1-B5C9-483B-A8EE-85A0207C6FDC}" type="pres">
+      <dgm:prSet presAssocID="{CCBBFFB6-F1A9-443D-8334-3F114775B334}" presName="hierChild5" presStyleCnt="0"/>
+      <dgm:spPr/>
+    </dgm:pt>
+    <dgm:pt modelId="{AAD071FF-C294-441D-A72D-74E63B168971}" type="pres">
+      <dgm:prSet presAssocID="{7E72306A-AAE1-4195-885E-7B99027A370A}" presName="Name37" presStyleLbl="parChTrans1D3" presStyleIdx="39" presStyleCnt="42"/>
+      <dgm:spPr/>
+    </dgm:pt>
+    <dgm:pt modelId="{C58DDE63-BA2C-480F-9293-FDD330B80A83}" type="pres">
+      <dgm:prSet presAssocID="{A3F42E35-A7BA-426A-8459-A15BCA56CAD4}" presName="hierRoot2" presStyleCnt="0">
+        <dgm:presLayoutVars>
+          <dgm:hierBranch val="init"/>
+        </dgm:presLayoutVars>
+      </dgm:prSet>
+      <dgm:spPr/>
+    </dgm:pt>
+    <dgm:pt modelId="{DAC1ECA3-2CA2-4319-9BB0-A84B569CCA83}" type="pres">
+      <dgm:prSet presAssocID="{A3F42E35-A7BA-426A-8459-A15BCA56CAD4}" presName="rootComposite" presStyleCnt="0"/>
+      <dgm:spPr/>
+    </dgm:pt>
+    <dgm:pt modelId="{731E4E59-CC08-4592-8E66-3ABE89B8F062}" type="pres">
+      <dgm:prSet presAssocID="{A3F42E35-A7BA-426A-8459-A15BCA56CAD4}" presName="rootText" presStyleLbl="node3" presStyleIdx="39" presStyleCnt="42">
+        <dgm:presLayoutVars>
+          <dgm:chPref val="3"/>
+        </dgm:presLayoutVars>
+      </dgm:prSet>
+      <dgm:spPr/>
+    </dgm:pt>
+    <dgm:pt modelId="{59B9C65F-A6E0-49D0-B388-9DB0913C6FBA}" type="pres">
+      <dgm:prSet presAssocID="{A3F42E35-A7BA-426A-8459-A15BCA56CAD4}" presName="rootConnector" presStyleLbl="node3" presStyleIdx="39" presStyleCnt="42"/>
+      <dgm:spPr/>
+    </dgm:pt>
+    <dgm:pt modelId="{7F7285C8-6D40-428E-85D7-4A6C4064BF06}" type="pres">
+      <dgm:prSet presAssocID="{A3F42E35-A7BA-426A-8459-A15BCA56CAD4}" presName="hierChild4" presStyleCnt="0"/>
+      <dgm:spPr/>
+    </dgm:pt>
+    <dgm:pt modelId="{EA43AEFE-BC0D-4FEA-A666-B1395CA52BB4}" type="pres">
+      <dgm:prSet presAssocID="{A3F42E35-A7BA-426A-8459-A15BCA56CAD4}" presName="hierChild5" presStyleCnt="0"/>
+      <dgm:spPr/>
+    </dgm:pt>
+    <dgm:pt modelId="{2B47C107-768A-45FE-AC03-2F5C368C8609}" type="pres">
+      <dgm:prSet presAssocID="{77397C4A-B6E5-469A-B7D5-1711900047F5}" presName="Name37" presStyleLbl="parChTrans1D3" presStyleIdx="40" presStyleCnt="42"/>
+      <dgm:spPr/>
+    </dgm:pt>
+    <dgm:pt modelId="{55765F19-AD21-4EBE-AE0A-FE070860F4D6}" type="pres">
+      <dgm:prSet presAssocID="{DB516021-8C5E-4D5C-B35E-013F1C714556}" presName="hierRoot2" presStyleCnt="0">
+        <dgm:presLayoutVars>
+          <dgm:hierBranch val="init"/>
+        </dgm:presLayoutVars>
+      </dgm:prSet>
+      <dgm:spPr/>
+    </dgm:pt>
+    <dgm:pt modelId="{CCC1D916-2958-423F-99C4-F900DC160139}" type="pres">
+      <dgm:prSet presAssocID="{DB516021-8C5E-4D5C-B35E-013F1C714556}" presName="rootComposite" presStyleCnt="0"/>
+      <dgm:spPr/>
+    </dgm:pt>
+    <dgm:pt modelId="{363CDD11-3DA3-4ED1-A668-6097F460FF22}" type="pres">
+      <dgm:prSet presAssocID="{DB516021-8C5E-4D5C-B35E-013F1C714556}" presName="rootText" presStyleLbl="node3" presStyleIdx="40" presStyleCnt="42">
+        <dgm:presLayoutVars>
+          <dgm:chPref val="3"/>
+        </dgm:presLayoutVars>
+      </dgm:prSet>
+      <dgm:spPr/>
+    </dgm:pt>
+    <dgm:pt modelId="{79A4CCDF-605F-4033-A579-503E0C01D0C9}" type="pres">
+      <dgm:prSet presAssocID="{DB516021-8C5E-4D5C-B35E-013F1C714556}" presName="rootConnector" presStyleLbl="node3" presStyleIdx="40" presStyleCnt="42"/>
+      <dgm:spPr/>
+    </dgm:pt>
+    <dgm:pt modelId="{E8CE6CED-3AAC-46D9-B26B-4C8197953DAA}" type="pres">
+      <dgm:prSet presAssocID="{DB516021-8C5E-4D5C-B35E-013F1C714556}" presName="hierChild4" presStyleCnt="0"/>
+      <dgm:spPr/>
+    </dgm:pt>
+    <dgm:pt modelId="{AE89E908-B5FC-4F89-B174-64E250741C45}" type="pres">
+      <dgm:prSet presAssocID="{DB516021-8C5E-4D5C-B35E-013F1C714556}" presName="hierChild5" presStyleCnt="0"/>
+      <dgm:spPr/>
+    </dgm:pt>
     <dgm:pt modelId="{8DD948FE-F6E4-498A-9E69-4CFA27FF25F2}" type="pres">
-      <dgm:prSet presAssocID="{C11BBC13-0627-43E1-A74E-0D26754FD28D}" presName="Name37" presStyleLbl="parChTrans1D3" presStyleIdx="38" presStyleCnt="39"/>
+      <dgm:prSet presAssocID="{C11BBC13-0627-43E1-A74E-0D26754FD28D}" presName="Name37" presStyleLbl="parChTrans1D3" presStyleIdx="41" presStyleCnt="42"/>
       <dgm:spPr/>
     </dgm:pt>
     <dgm:pt modelId="{BBBAB0EF-6221-4307-8211-27944777ABE0}" type="pres">
@@ -8278,7 +8844,7 @@
       <dgm:spPr/>
     </dgm:pt>
     <dgm:pt modelId="{70B712C1-09D0-40FF-B57B-AC006ECB8ED8}" type="pres">
-      <dgm:prSet presAssocID="{017ED40D-D4EB-448B-9D8F-E14EBC8DC3AF}" presName="rootText" presStyleLbl="node3" presStyleIdx="38" presStyleCnt="39">
+      <dgm:prSet presAssocID="{017ED40D-D4EB-448B-9D8F-E14EBC8DC3AF}" presName="rootText" presStyleLbl="node3" presStyleIdx="41" presStyleCnt="42">
         <dgm:presLayoutVars>
           <dgm:chPref val="3"/>
         </dgm:presLayoutVars>
@@ -8286,7 +8852,7 @@
       <dgm:spPr/>
     </dgm:pt>
     <dgm:pt modelId="{B3CFAEE1-3B02-42C4-9691-F0864DF859BE}" type="pres">
-      <dgm:prSet presAssocID="{017ED40D-D4EB-448B-9D8F-E14EBC8DC3AF}" presName="rootConnector" presStyleLbl="node3" presStyleIdx="38" presStyleCnt="39"/>
+      <dgm:prSet presAssocID="{017ED40D-D4EB-448B-9D8F-E14EBC8DC3AF}" presName="rootConnector" presStyleLbl="node3" presStyleIdx="41" presStyleCnt="42"/>
       <dgm:spPr/>
     </dgm:pt>
     <dgm:pt modelId="{C73C587C-9B39-472C-81AD-F1F3E0F14F76}" type="pres">
@@ -8389,6 +8955,7 @@
     <dgm:cxn modelId="{B57A6B07-FA05-470A-9191-4C9C5413EC69}" type="presOf" srcId="{0EE6AE0D-BEBB-4DA7-9881-2C241D773BDA}" destId="{0ECD3A84-6CDB-4BE3-9C8D-93D3F4EAB1C9}" srcOrd="0" destOrd="0" presId="urn:microsoft.com/office/officeart/2005/8/layout/orgChart1"/>
     <dgm:cxn modelId="{45C25507-3031-4153-8331-1E908E1C8129}" type="presOf" srcId="{CA20E918-B6D1-4EB3-99C2-4C48EE9740CC}" destId="{FF1CAC99-9662-4250-BC28-2FBCAD3D0A0B}" srcOrd="0" destOrd="0" presId="urn:microsoft.com/office/officeart/2005/8/layout/orgChart1"/>
     <dgm:cxn modelId="{093E6F08-959D-49DE-9950-81C3AC19F299}" type="presOf" srcId="{9C46B290-1522-4775-8CC2-28736FB54E67}" destId="{5E201F50-3F59-45EF-BDE3-27506BF5F3B7}" srcOrd="0" destOrd="0" presId="urn:microsoft.com/office/officeart/2005/8/layout/orgChart1"/>
+    <dgm:cxn modelId="{6A6CB508-651C-460B-B268-D4F90868F930}" type="presOf" srcId="{77397C4A-B6E5-469A-B7D5-1711900047F5}" destId="{2B47C107-768A-45FE-AC03-2F5C368C8609}" srcOrd="0" destOrd="0" presId="urn:microsoft.com/office/officeart/2005/8/layout/orgChart1"/>
     <dgm:cxn modelId="{87BC9009-D914-4E55-BF29-A5321B3EED92}" type="presOf" srcId="{850186C7-70D0-43AE-BBC8-2D749A09761C}" destId="{094876B0-2146-40DE-AF4E-CDF965D608B5}" srcOrd="1" destOrd="0" presId="urn:microsoft.com/office/officeart/2005/8/layout/orgChart1"/>
     <dgm:cxn modelId="{391A9909-2E9F-43CA-BF58-D405CF938A52}" type="presOf" srcId="{2F5A6876-4808-4961-9612-2CF24BDDF423}" destId="{B785756B-19E3-4E87-AD21-C3AC222D5F2C}" srcOrd="0" destOrd="0" presId="urn:microsoft.com/office/officeart/2005/8/layout/orgChart1"/>
     <dgm:cxn modelId="{A2D5A009-D584-4C67-90F7-8D9192FEF1C1}" srcId="{A647937B-7244-468A-A98E-4E919D1663ED}" destId="{578F1A26-4D5D-4BF0-91FA-640D66870050}" srcOrd="2" destOrd="0" parTransId="{E0E3B071-3326-4ECE-8F22-25F7AEAA71C8}" sibTransId="{F0C177B0-5FE3-4154-B5A7-E135F05F3991}"/>
@@ -8427,7 +8994,7 @@
     <dgm:cxn modelId="{1BD72630-8961-4FE1-A2CF-F0DE25A1AC36}" srcId="{E97DF581-A188-4EE3-AB46-D8E39D409986}" destId="{EB20F65D-CDDB-4F7B-ABF6-DFD09CF35FEB}" srcOrd="10" destOrd="0" parTransId="{E200E546-E23B-46FF-AF7C-5981B7A054F6}" sibTransId="{79BE4FEA-2A8B-479D-92C9-778F38260BD3}"/>
     <dgm:cxn modelId="{AB291331-4475-45B6-BE13-14D35FC8FFCC}" type="presOf" srcId="{AC06DB3E-AEA8-42A3-9C1C-F8684A9D3371}" destId="{9615A44E-6EC6-411F-A5D7-3C84BF74D5F1}" srcOrd="0" destOrd="0" presId="urn:microsoft.com/office/officeart/2005/8/layout/orgChart1"/>
     <dgm:cxn modelId="{72E93031-6007-4E1A-965F-1B0B0CFDEB03}" type="presOf" srcId="{46C395F1-464B-4F92-BCC2-DC00C75DB691}" destId="{5780B87C-519C-4AAE-B2EE-3A5CF654DB41}" srcOrd="0" destOrd="0" presId="urn:microsoft.com/office/officeart/2005/8/layout/orgChart1"/>
-    <dgm:cxn modelId="{969CC731-A4E3-4EC1-A0CF-0AF26F21103E}" srcId="{249D3BF1-F9D0-48E6-B2D5-E9E6D2FCAB34}" destId="{017ED40D-D4EB-448B-9D8F-E14EBC8DC3AF}" srcOrd="5" destOrd="0" parTransId="{C11BBC13-0627-43E1-A74E-0D26754FD28D}" sibTransId="{43772CFF-DAEB-49AC-AC76-0D4B9877558F}"/>
+    <dgm:cxn modelId="{969CC731-A4E3-4EC1-A0CF-0AF26F21103E}" srcId="{249D3BF1-F9D0-48E6-B2D5-E9E6D2FCAB34}" destId="{017ED40D-D4EB-448B-9D8F-E14EBC8DC3AF}" srcOrd="8" destOrd="0" parTransId="{C11BBC13-0627-43E1-A74E-0D26754FD28D}" sibTransId="{43772CFF-DAEB-49AC-AC76-0D4B9877558F}"/>
     <dgm:cxn modelId="{732A8532-68D9-4538-A3C5-E54A127B2C92}" type="presOf" srcId="{9DE4C152-4B17-4883-83A0-103D8C7CE8D7}" destId="{651716A4-277A-4738-9C5A-CACA3AD429C3}" srcOrd="0" destOrd="0" presId="urn:microsoft.com/office/officeart/2005/8/layout/orgChart1"/>
     <dgm:cxn modelId="{97C70B33-C2BD-4FE5-8DB0-B8E3969D2153}" type="presOf" srcId="{C8B94B85-3A83-4572-B14A-D84B7BF111BD}" destId="{8B73F24F-1CBC-4467-B54E-53AB90FA4D13}" srcOrd="0" destOrd="0" presId="urn:microsoft.com/office/officeart/2005/8/layout/orgChart1"/>
     <dgm:cxn modelId="{AD971333-0C6E-4C5F-AD37-715B7C6AEF58}" type="presOf" srcId="{74FED873-35B1-47EC-A0B8-AF96FD3A5AA3}" destId="{146CE186-BD03-4E5D-9001-9D1D5D8D6ACF}" srcOrd="0" destOrd="0" presId="urn:microsoft.com/office/officeart/2005/8/layout/orgChart1"/>
@@ -8437,6 +9004,7 @@
     <dgm:cxn modelId="{27B58635-17F2-4D02-85F6-45DA39F5CD39}" type="presOf" srcId="{FAC3E23C-4CBE-4424-BD1C-F08BD45A230A}" destId="{7E5872AE-AAD3-4543-BA1C-21AE94ED3787}" srcOrd="0" destOrd="0" presId="urn:microsoft.com/office/officeart/2005/8/layout/orgChart1"/>
     <dgm:cxn modelId="{0EEDFB35-D460-4134-98A2-B7E3757D4A69}" type="presOf" srcId="{B89D9460-2634-400C-92E8-6E27B8BC2356}" destId="{86181A4A-5F19-42F3-8857-686B7CD8CA21}" srcOrd="0" destOrd="0" presId="urn:microsoft.com/office/officeart/2005/8/layout/orgChart1"/>
     <dgm:cxn modelId="{366FC83A-392E-47BE-9F4F-932248FB2693}" type="presOf" srcId="{0CA791C6-7206-4133-9E5B-DFFDCC1FF0C9}" destId="{79070E88-CA3B-40F8-B380-F80E2976187D}" srcOrd="1" destOrd="0" presId="urn:microsoft.com/office/officeart/2005/8/layout/orgChart1"/>
+    <dgm:cxn modelId="{01E9273B-5C21-4E5A-BEF9-90907333BC09}" type="presOf" srcId="{A3F42E35-A7BA-426A-8459-A15BCA56CAD4}" destId="{731E4E59-CC08-4592-8E66-3ABE89B8F062}" srcOrd="0" destOrd="0" presId="urn:microsoft.com/office/officeart/2005/8/layout/orgChart1"/>
     <dgm:cxn modelId="{E9C7953E-9CA0-4DD1-9548-FF6D2BE015C0}" type="presOf" srcId="{77593DEB-2BAE-4116-9FEA-A4587966B5EE}" destId="{C8F24443-BC9A-453E-83F5-AFADE9E5149E}" srcOrd="0" destOrd="0" presId="urn:microsoft.com/office/officeart/2005/8/layout/orgChart1"/>
     <dgm:cxn modelId="{0C9ADD3E-B8C8-4A67-BD2D-754347758E9B}" type="presOf" srcId="{2F82EAAC-60F6-4A9D-87E4-9566824935E2}" destId="{929BE454-8E56-41A1-8EB8-7912BCF25AFE}" srcOrd="0" destOrd="0" presId="urn:microsoft.com/office/officeart/2005/8/layout/orgChart1"/>
     <dgm:cxn modelId="{94D6163F-A530-4432-8E5D-A4EA558D3E96}" type="presOf" srcId="{48D04769-5EC8-4F67-AFD4-719D532F5D1D}" destId="{ED515164-AA01-4958-B54D-C32A7F4547E2}" srcOrd="1" destOrd="0" presId="urn:microsoft.com/office/officeart/2005/8/layout/orgChart1"/>
@@ -8456,12 +9024,14 @@
     <dgm:cxn modelId="{3E7C8865-3173-4CFE-A4F1-2A96D96559D2}" type="presOf" srcId="{AC06DB3E-AEA8-42A3-9C1C-F8684A9D3371}" destId="{0F3CFF23-E673-4EEA-9C96-CF1D44D8B86F}" srcOrd="1" destOrd="0" presId="urn:microsoft.com/office/officeart/2005/8/layout/orgChart1"/>
     <dgm:cxn modelId="{9843BC65-D61A-470F-9DCB-88C0F8D19C99}" type="presOf" srcId="{832782A9-28DC-4C35-92B2-602C5A75885F}" destId="{FF07DF66-CE6A-4956-890A-2E4A4967BDDB}" srcOrd="0" destOrd="0" presId="urn:microsoft.com/office/officeart/2005/8/layout/orgChart1"/>
     <dgm:cxn modelId="{B4FAC746-15A9-4774-ACFD-E7127FCD1F1B}" srcId="{F4FA1DAB-3A0A-42D5-969B-F967631EE91A}" destId="{350739C4-E1B6-4707-8CBC-CAC84FFEDF4D}" srcOrd="1" destOrd="0" parTransId="{059D749D-8711-4927-BCFF-490369B72C5A}" sibTransId="{D7C1FF17-3F1E-4A91-A11A-8C2759E74B6E}"/>
+    <dgm:cxn modelId="{28641947-97F2-44DB-B346-1902120EF9CA}" srcId="{249D3BF1-F9D0-48E6-B2D5-E9E6D2FCAB34}" destId="{CCBBFFB6-F1A9-443D-8334-3F114775B334}" srcOrd="5" destOrd="0" parTransId="{DC690A8B-C5CC-4D90-9221-5023C1B8E22C}" sibTransId="{EC8A4E16-4CA7-44EE-AFAF-E7034DD06105}"/>
     <dgm:cxn modelId="{D5C27147-1D9A-473B-B8A2-CE891F1ED61F}" type="presOf" srcId="{00E8D541-397E-48CC-974D-F70EC89B4BB8}" destId="{17337A55-CF2B-4A58-B285-3E75CE6123F3}" srcOrd="0" destOrd="0" presId="urn:microsoft.com/office/officeart/2005/8/layout/orgChart1"/>
     <dgm:cxn modelId="{35E87867-B472-4415-820D-43FCA8DF00FA}" type="presOf" srcId="{45DBEED3-AFCC-4F75-A69D-1D46B19C9511}" destId="{6B64B582-88F4-422C-B761-9E2B8CAE4BBD}" srcOrd="1" destOrd="0" presId="urn:microsoft.com/office/officeart/2005/8/layout/orgChart1"/>
     <dgm:cxn modelId="{C21ED067-0544-403A-B0AC-59618FB4B1B5}" type="presOf" srcId="{017ED40D-D4EB-448B-9D8F-E14EBC8DC3AF}" destId="{B3CFAEE1-3B02-42C4-9691-F0864DF859BE}" srcOrd="1" destOrd="0" presId="urn:microsoft.com/office/officeart/2005/8/layout/orgChart1"/>
     <dgm:cxn modelId="{0EE45A48-C6DF-4C55-82EF-4320E94F782B}" type="presOf" srcId="{003E1F91-AA3B-4E79-9DFF-79C6FECC6DEC}" destId="{FC5643ED-8402-4080-A45B-F775AF4B0793}" srcOrd="0" destOrd="0" presId="urn:microsoft.com/office/officeart/2005/8/layout/orgChart1"/>
     <dgm:cxn modelId="{2829D868-7E49-4F8D-A20F-438C71A494A1}" type="presOf" srcId="{205093FC-AC0C-43A0-8991-84577DE85C42}" destId="{7C16F29D-B18E-4036-872F-6FBA3933CB22}" srcOrd="1" destOrd="0" presId="urn:microsoft.com/office/officeart/2005/8/layout/orgChart1"/>
     <dgm:cxn modelId="{84668F69-45FD-41B0-80E8-2FC7D0C909C4}" type="presOf" srcId="{D30AA744-0EF9-49FF-98BC-7D5634C18ABD}" destId="{DDC29B54-A548-45E2-9A79-22BB4AAB5564}" srcOrd="0" destOrd="0" presId="urn:microsoft.com/office/officeart/2005/8/layout/orgChart1"/>
+    <dgm:cxn modelId="{4281866A-48B8-4C16-8D69-A11FE3CF6788}" type="presOf" srcId="{7E72306A-AAE1-4195-885E-7B99027A370A}" destId="{AAD071FF-C294-441D-A72D-74E63B168971}" srcOrd="0" destOrd="0" presId="urn:microsoft.com/office/officeart/2005/8/layout/orgChart1"/>
     <dgm:cxn modelId="{2127DD6A-761D-4AF4-89CC-CF9F9F40E45E}" type="presOf" srcId="{3B5B4DD2-E5FC-4D9A-A8DB-277064ADD657}" destId="{B8391E82-4DE1-493F-A21A-701B7EDE96A0}" srcOrd="0" destOrd="0" presId="urn:microsoft.com/office/officeart/2005/8/layout/orgChart1"/>
     <dgm:cxn modelId="{C24F164B-3678-4B9E-83FB-B10E29AC0FD5}" type="presOf" srcId="{66A904BF-A9BF-4221-9AB3-2F782D2A0FB3}" destId="{172A92CE-74DE-40CD-BFCC-113B91F2F25F}" srcOrd="1" destOrd="0" presId="urn:microsoft.com/office/officeart/2005/8/layout/orgChart1"/>
     <dgm:cxn modelId="{9E116B4B-9A43-4531-A21E-16C9BE8971E8}" srcId="{9E27BF82-05D7-4071-9703-5AB67C92418F}" destId="{9DE4C152-4B17-4883-83A0-103D8C7CE8D7}" srcOrd="0" destOrd="0" parTransId="{80F48289-AC4C-41AC-9302-7AC00EF4E483}" sibTransId="{88C6105B-2875-41D9-9501-850709FFFD65}"/>
@@ -8469,6 +9039,8 @@
     <dgm:cxn modelId="{55471A4D-4471-47F2-BB5B-DDFEF1167718}" type="presOf" srcId="{51A7B78C-EE78-44CF-992C-A24C7535615B}" destId="{6F69378A-7481-4FC8-AC56-F95C9C5C9E8D}" srcOrd="0" destOrd="0" presId="urn:microsoft.com/office/officeart/2005/8/layout/orgChart1"/>
     <dgm:cxn modelId="{5599FF6D-EBA9-4729-A258-1E209053BE59}" srcId="{8B7FFCFF-8B9E-4C93-AD85-D5356A683D26}" destId="{45DBEED3-AFCC-4F75-A69D-1D46B19C9511}" srcOrd="3" destOrd="0" parTransId="{A372DFE5-A2FC-40B0-89F4-BB8E7429DE13}" sibTransId="{797FAE8E-BF0F-4074-8FBA-B15C94FE4052}"/>
     <dgm:cxn modelId="{07616B6E-EF81-42B2-8FE4-A6C5F0B65DFD}" type="presOf" srcId="{1F89051E-7F28-4534-A61C-8F09B6A07BFB}" destId="{55DE8A58-8E5B-4C98-ACD7-257FDCFA846B}" srcOrd="0" destOrd="0" presId="urn:microsoft.com/office/officeart/2005/8/layout/orgChart1"/>
+    <dgm:cxn modelId="{0039454F-D1C5-477B-B681-72769D2B075B}" type="presOf" srcId="{CCBBFFB6-F1A9-443D-8334-3F114775B334}" destId="{C4EABFAE-71A8-4187-AF51-5D0549FD1004}" srcOrd="1" destOrd="0" presId="urn:microsoft.com/office/officeart/2005/8/layout/orgChart1"/>
+    <dgm:cxn modelId="{9FAC9C6F-4AEA-49CB-9E5C-0B0CEF762917}" type="presOf" srcId="{DB516021-8C5E-4D5C-B35E-013F1C714556}" destId="{363CDD11-3DA3-4ED1-A668-6097F460FF22}" srcOrd="0" destOrd="0" presId="urn:microsoft.com/office/officeart/2005/8/layout/orgChart1"/>
     <dgm:cxn modelId="{D7D7CA6F-CCC0-49C6-BD62-89D065F091F9}" srcId="{8B7FFCFF-8B9E-4C93-AD85-D5356A683D26}" destId="{2F53DBF0-F566-4589-B53B-DC770FEA8ECF}" srcOrd="1" destOrd="0" parTransId="{6B708CF5-A837-454E-84A0-49612E6A0894}" sibTransId="{47587D73-828F-4EB0-9EBF-7BCEE8199DB3}"/>
     <dgm:cxn modelId="{9ECEBE50-6B84-46CC-84EF-3DF968E32349}" type="presOf" srcId="{5BB89271-DD0B-4D04-9AA8-379F492E4EA1}" destId="{CD7CFE21-DA91-45D6-9FB7-F6FC7CFE659E}" srcOrd="0" destOrd="0" presId="urn:microsoft.com/office/officeart/2005/8/layout/orgChart1"/>
     <dgm:cxn modelId="{1E5C1952-5042-4285-B81E-7E447C39BA56}" srcId="{8B7FFCFF-8B9E-4C93-AD85-D5356A683D26}" destId="{850186C7-70D0-43AE-BBC8-2D749A09761C}" srcOrd="0" destOrd="0" parTransId="{9C46B290-1522-4775-8CC2-28736FB54E67}" sibTransId="{CF6AA3EC-F0ED-42D4-AD7E-F56863FCA5D4}"/>
@@ -8518,15 +9090,19 @@
     <dgm:cxn modelId="{A5EF9B9B-A131-417D-87EA-E2BFC463F943}" type="presOf" srcId="{249D3BF1-F9D0-48E6-B2D5-E9E6D2FCAB34}" destId="{BA25E744-5E4A-43D4-8DFD-EB7919555ED9}" srcOrd="1" destOrd="0" presId="urn:microsoft.com/office/officeart/2005/8/layout/orgChart1"/>
     <dgm:cxn modelId="{8955B89B-5277-4157-8064-A13CCF8F069F}" type="presOf" srcId="{72F1BA19-9AB6-43DD-9AB8-2638F8C5FF54}" destId="{E4DB2F03-D1C2-424B-B452-1C66D834D6B9}" srcOrd="0" destOrd="0" presId="urn:microsoft.com/office/officeart/2005/8/layout/orgChart1"/>
     <dgm:cxn modelId="{2002CC9B-7F93-49FB-A501-CF58F5AB307C}" type="presOf" srcId="{DC680FC5-371E-40E1-B608-B43CA3802D2C}" destId="{F9B5114C-1152-4B38-AEF9-B3460B259D5F}" srcOrd="1" destOrd="0" presId="urn:microsoft.com/office/officeart/2005/8/layout/orgChart1"/>
+    <dgm:cxn modelId="{DCBD3C9D-FED1-4759-9754-695BFA72CA5C}" srcId="{249D3BF1-F9D0-48E6-B2D5-E9E6D2FCAB34}" destId="{A3F42E35-A7BA-426A-8459-A15BCA56CAD4}" srcOrd="6" destOrd="0" parTransId="{7E72306A-AAE1-4195-885E-7B99027A370A}" sibTransId="{07E1904B-1A49-4C07-9D77-C7E31EAF2E18}"/>
     <dgm:cxn modelId="{AE0F889E-EE1A-4DF2-BABE-B29468C81F71}" type="presOf" srcId="{D2267218-6601-464B-A591-6C9360ED0082}" destId="{15783440-0AE6-49F3-A85E-1708D1C4FA2F}" srcOrd="0" destOrd="0" presId="urn:microsoft.com/office/officeart/2005/8/layout/orgChart1"/>
     <dgm:cxn modelId="{5543119F-B403-4287-AF20-FB03649CF43D}" type="presOf" srcId="{80F48289-AC4C-41AC-9302-7AC00EF4E483}" destId="{6B901699-4DEB-4957-BB3B-95181C009C37}" srcOrd="0" destOrd="0" presId="urn:microsoft.com/office/officeart/2005/8/layout/orgChart1"/>
     <dgm:cxn modelId="{877DB19F-5CE8-4D91-84DA-A2BC31E3282C}" type="presOf" srcId="{A647937B-7244-468A-A98E-4E919D1663ED}" destId="{00029D57-5996-44CE-85FD-864F73901C28}" srcOrd="1" destOrd="0" presId="urn:microsoft.com/office/officeart/2005/8/layout/orgChart1"/>
     <dgm:cxn modelId="{A9216EA0-66C6-4EBF-A84E-D8FB212B1138}" type="presOf" srcId="{355E6C13-773E-4F32-B6FF-730ED3808077}" destId="{203ED884-437A-41DC-9526-7BD80DE4C658}" srcOrd="0" destOrd="0" presId="urn:microsoft.com/office/officeart/2005/8/layout/orgChart1"/>
+    <dgm:cxn modelId="{ECDE81A0-0DF5-4FA3-87D5-7EEAC5FB5C01}" type="presOf" srcId="{A3F42E35-A7BA-426A-8459-A15BCA56CAD4}" destId="{59B9C65F-A6E0-49D0-B388-9DB0913C6FBA}" srcOrd="1" destOrd="0" presId="urn:microsoft.com/office/officeart/2005/8/layout/orgChart1"/>
     <dgm:cxn modelId="{AA7F87A1-F658-4326-84F4-9E644C4C6F60}" srcId="{8B7FFCFF-8B9E-4C93-AD85-D5356A683D26}" destId="{205093FC-AC0C-43A0-8991-84577DE85C42}" srcOrd="2" destOrd="0" parTransId="{51A7B78C-EE78-44CF-992C-A24C7535615B}" sibTransId="{DEDF3CB7-DA1D-4EB9-A6A2-103BE5434841}"/>
     <dgm:cxn modelId="{F4D3D4A1-C7B6-4E29-9B31-0403EA01EA24}" type="presOf" srcId="{578F1A26-4D5D-4BF0-91FA-640D66870050}" destId="{BA1C6D1D-AA6B-4DAB-A3B7-367AF46CA8C0}" srcOrd="0" destOrd="0" presId="urn:microsoft.com/office/officeart/2005/8/layout/orgChart1"/>
     <dgm:cxn modelId="{B39026A5-61CD-4184-BBAF-67FBD27BCF11}" srcId="{E97DF581-A188-4EE3-AB46-D8E39D409986}" destId="{2268E15D-6513-4EDC-B4D0-9F2D8ED0460D}" srcOrd="4" destOrd="0" parTransId="{6E58D1D0-EB2A-41E0-9D0D-4807D6F09E67}" sibTransId="{A02E136A-11A7-4723-A105-BE5EFB4C377D}"/>
     <dgm:cxn modelId="{0B4D33A5-464C-44E3-BC10-1624D9132FF6}" srcId="{46C395F1-464B-4F92-BCC2-DC00C75DB691}" destId="{439830AE-E1F4-4455-92CE-80ECBEBD8E38}" srcOrd="7" destOrd="0" parTransId="{355E6C13-773E-4F32-B6FF-730ED3808077}" sibTransId="{408D5DF3-F5DF-4F25-BD1D-2D5FEE65E147}"/>
+    <dgm:cxn modelId="{3A35B7A5-5E26-4FB6-918A-57D0D240D1CF}" type="presOf" srcId="{DB516021-8C5E-4D5C-B35E-013F1C714556}" destId="{79A4CCDF-605F-4033-A579-503E0C01D0C9}" srcOrd="1" destOrd="0" presId="urn:microsoft.com/office/officeart/2005/8/layout/orgChart1"/>
     <dgm:cxn modelId="{2B9707A9-4C47-4CE2-9507-BB5E25B8E2FF}" srcId="{B37F6D78-ECAE-47C6-88D1-173D818C6765}" destId="{003E1F91-AA3B-4E79-9DFF-79C6FECC6DEC}" srcOrd="1" destOrd="0" parTransId="{FE5386B8-FC13-4E18-8FD9-790507DA324F}" sibTransId="{877F8261-A8F3-4D6C-9A80-A62D2D8C6AC3}"/>
+    <dgm:cxn modelId="{C5EAABA9-6EAC-40FD-939C-8086F59C935E}" srcId="{249D3BF1-F9D0-48E6-B2D5-E9E6D2FCAB34}" destId="{DB516021-8C5E-4D5C-B35E-013F1C714556}" srcOrd="7" destOrd="0" parTransId="{77397C4A-B6E5-469A-B7D5-1711900047F5}" sibTransId="{E74197F0-36B6-48D2-BEB7-5FC62F27E5B4}"/>
     <dgm:cxn modelId="{AFFBC6AA-8DF2-4361-A137-ADD3FA74DE17}" type="presOf" srcId="{BCA95684-5670-49C4-973F-685E6EA3E103}" destId="{E1BBA7C3-7684-46B7-A96E-98DC04E49F7A}" srcOrd="0" destOrd="0" presId="urn:microsoft.com/office/officeart/2005/8/layout/orgChart1"/>
     <dgm:cxn modelId="{ED4091AD-9C60-416B-AF3A-5223DAB494C2}" srcId="{249D3BF1-F9D0-48E6-B2D5-E9E6D2FCAB34}" destId="{34055332-C0C8-4DC8-997D-54BF825AF7BE}" srcOrd="3" destOrd="0" parTransId="{53D3C051-B6CE-49FE-B048-D1ABA29565D7}" sibTransId="{E3DE264D-46EE-498F-B554-D964C6E0234E}"/>
     <dgm:cxn modelId="{0C01D8AD-CC40-4493-ACB0-E0E2E1DB506A}" type="presOf" srcId="{66A904BF-A9BF-4221-9AB3-2F782D2A0FB3}" destId="{3B123C67-5EB6-4807-810D-1909C8B1E2E1}" srcOrd="0" destOrd="0" presId="urn:microsoft.com/office/officeart/2005/8/layout/orgChart1"/>
@@ -8543,6 +9119,7 @@
     <dgm:cxn modelId="{E10E4ABB-AC6D-40BB-904F-245BF55C2BAB}" type="presOf" srcId="{B37F6D78-ECAE-47C6-88D1-173D818C6765}" destId="{976669D4-787C-4633-975A-2C8CF0D18294}" srcOrd="0" destOrd="0" presId="urn:microsoft.com/office/officeart/2005/8/layout/orgChart1"/>
     <dgm:cxn modelId="{22E703BC-1152-482A-BADA-5A02AEFF6267}" type="presOf" srcId="{059D749D-8711-4927-BCFF-490369B72C5A}" destId="{BC607AE8-5C65-4881-B7A6-25368DC207A3}" srcOrd="0" destOrd="0" presId="urn:microsoft.com/office/officeart/2005/8/layout/orgChart1"/>
     <dgm:cxn modelId="{47B41BBD-4C3D-4351-8274-13AEE285CB49}" type="presOf" srcId="{B83AD9C0-33F2-460F-B839-8AE725BE4554}" destId="{68F854EA-0A6D-4E2E-9ED8-35DD3CE67753}" srcOrd="0" destOrd="0" presId="urn:microsoft.com/office/officeart/2005/8/layout/orgChart1"/>
+    <dgm:cxn modelId="{C90B0CBE-C84A-49A6-8A7D-AE396EB05FA7}" type="presOf" srcId="{DC690A8B-C5CC-4D90-9221-5023C1B8E22C}" destId="{CF3E272D-3806-457D-9348-DC4D417ACC81}" srcOrd="0" destOrd="0" presId="urn:microsoft.com/office/officeart/2005/8/layout/orgChart1"/>
     <dgm:cxn modelId="{6C724ABF-CB6A-42F0-86F3-C90645A3532E}" type="presOf" srcId="{E97DF581-A188-4EE3-AB46-D8E39D409986}" destId="{0B4F16E9-5E1A-49BA-BF2A-2E6A538EB8C0}" srcOrd="0" destOrd="0" presId="urn:microsoft.com/office/officeart/2005/8/layout/orgChart1"/>
     <dgm:cxn modelId="{226FFDC0-526F-453A-8E33-6A5BFC0195D8}" type="presOf" srcId="{1911027F-35F8-404B-B591-2286AFE84223}" destId="{F66F0655-AB63-4F30-B212-0473C27940A7}" srcOrd="0" destOrd="0" presId="urn:microsoft.com/office/officeart/2005/8/layout/orgChart1"/>
     <dgm:cxn modelId="{FED126C2-C9AE-4F70-8B86-F04DF77EC227}" type="presOf" srcId="{FE5386B8-FC13-4E18-8FD9-790507DA324F}" destId="{589AE44D-5901-4B67-B916-C56D0C2795FB}" srcOrd="0" destOrd="0" presId="urn:microsoft.com/office/officeart/2005/8/layout/orgChart1"/>
@@ -8569,6 +9146,7 @@
     <dgm:cxn modelId="{5F7BAEE4-5E38-4033-B736-49DC8198CED4}" type="presOf" srcId="{9E27BF82-05D7-4071-9703-5AB67C92418F}" destId="{1C3879E1-189C-4D39-8292-AAB48EDF5693}" srcOrd="0" destOrd="0" presId="urn:microsoft.com/office/officeart/2005/8/layout/orgChart1"/>
     <dgm:cxn modelId="{DA9DEBE9-0A60-462A-9CA0-73769E494AAE}" type="presOf" srcId="{7637ACDF-1EA4-40D1-A52C-5E0BC0BA9846}" destId="{FB7FF984-B415-4CC2-956E-EBCAD10EE1A3}" srcOrd="1" destOrd="0" presId="urn:microsoft.com/office/officeart/2005/8/layout/orgChart1"/>
     <dgm:cxn modelId="{9E4B5DEB-4A7A-4D5B-8AB4-8D3F9DC59B8F}" srcId="{DC680FC5-371E-40E1-B608-B43CA3802D2C}" destId="{6A31A88A-0252-4AE0-BF6D-CFC7CBBFF3F3}" srcOrd="8" destOrd="0" parTransId="{C7A2542B-6098-4B5E-A840-F5CDBAD46409}" sibTransId="{2A357E1D-A9F2-40BD-9273-D54E88A6F99E}"/>
+    <dgm:cxn modelId="{7A758FEB-90A3-4C49-8060-6BD1D4CF2D19}" type="presOf" srcId="{CCBBFFB6-F1A9-443D-8334-3F114775B334}" destId="{BD9D3738-138B-4407-AB55-30143F725213}" srcOrd="0" destOrd="0" presId="urn:microsoft.com/office/officeart/2005/8/layout/orgChart1"/>
     <dgm:cxn modelId="{D8548CED-6C9A-4466-98B7-6518C1D4CA7D}" srcId="{46C395F1-464B-4F92-BCC2-DC00C75DB691}" destId="{43CEAE6B-C0BA-4D83-9C5C-D5CDFCC2938B}" srcOrd="2" destOrd="0" parTransId="{648ADD0E-CAEF-4370-91EC-F1EBAB97A53C}" sibTransId="{EA7A611D-85DA-403A-BDD1-92124FCCBA15}"/>
     <dgm:cxn modelId="{CBBB39EE-74C3-44AB-A20F-09DE02BDD64F}" type="presOf" srcId="{43CEAE6B-C0BA-4D83-9C5C-D5CDFCC2938B}" destId="{9480A60F-2F9A-4AAC-90E1-5B1A2417EB09}" srcOrd="1" destOrd="0" presId="urn:microsoft.com/office/officeart/2005/8/layout/orgChart1"/>
     <dgm:cxn modelId="{CC844BEF-C05D-4EDD-A0BA-799EDF8DD2C5}" type="presOf" srcId="{6B708CF5-A837-454E-84A0-49612E6A0894}" destId="{605E2BC3-DFC7-4438-8747-989277DD3357}" srcOrd="0" destOrd="0" presId="urn:microsoft.com/office/officeart/2005/8/layout/orgChart1"/>
@@ -8927,8 +9505,29 @@
     <dgm:cxn modelId="{379711F2-75A2-47B3-A45F-7ABD28D492B2}" type="presParOf" srcId="{F9CFF7D8-2DC5-4A01-AEBA-6693676C276B}" destId="{70A01C8B-9D8F-455D-A170-AB1EDD1D5F17}" srcOrd="1" destOrd="0" presId="urn:microsoft.com/office/officeart/2005/8/layout/orgChart1"/>
     <dgm:cxn modelId="{D56D6931-4176-40A8-91B0-5972344174FF}" type="presParOf" srcId="{BB8DD734-CACE-4BF3-B994-C6BCF49DEF79}" destId="{175A4630-292F-4AB4-8876-6F0AA73FF360}" srcOrd="1" destOrd="0" presId="urn:microsoft.com/office/officeart/2005/8/layout/orgChart1"/>
     <dgm:cxn modelId="{A5ADA035-1D96-4CE3-B6EB-409F5F31950F}" type="presParOf" srcId="{BB8DD734-CACE-4BF3-B994-C6BCF49DEF79}" destId="{608FD5EB-D505-467B-9957-D1048FE881BC}" srcOrd="2" destOrd="0" presId="urn:microsoft.com/office/officeart/2005/8/layout/orgChart1"/>
-    <dgm:cxn modelId="{01836329-E5EC-458B-90FB-C0A14FF539D6}" type="presParOf" srcId="{4180FABD-426C-4DAE-A258-B1ED74DEB377}" destId="{8DD948FE-F6E4-498A-9E69-4CFA27FF25F2}" srcOrd="10" destOrd="0" presId="urn:microsoft.com/office/officeart/2005/8/layout/orgChart1"/>
-    <dgm:cxn modelId="{C7FD0724-5E8C-42D4-B59F-BC1346E7B00F}" type="presParOf" srcId="{4180FABD-426C-4DAE-A258-B1ED74DEB377}" destId="{BBBAB0EF-6221-4307-8211-27944777ABE0}" srcOrd="11" destOrd="0" presId="urn:microsoft.com/office/officeart/2005/8/layout/orgChart1"/>
+    <dgm:cxn modelId="{AFB92BFC-7515-4922-85A5-22A9F13F2BF0}" type="presParOf" srcId="{4180FABD-426C-4DAE-A258-B1ED74DEB377}" destId="{CF3E272D-3806-457D-9348-DC4D417ACC81}" srcOrd="10" destOrd="0" presId="urn:microsoft.com/office/officeart/2005/8/layout/orgChart1"/>
+    <dgm:cxn modelId="{C208EFD3-53A8-4EDD-B56A-BAA5837BF171}" type="presParOf" srcId="{4180FABD-426C-4DAE-A258-B1ED74DEB377}" destId="{919F7300-9C5C-4312-AAC0-471DA5625373}" srcOrd="11" destOrd="0" presId="urn:microsoft.com/office/officeart/2005/8/layout/orgChart1"/>
+    <dgm:cxn modelId="{B66316FD-1F3E-4EFE-8689-BCDC376484B3}" type="presParOf" srcId="{919F7300-9C5C-4312-AAC0-471DA5625373}" destId="{88AEEF63-38A3-4DD5-819B-9E369BBD682D}" srcOrd="0" destOrd="0" presId="urn:microsoft.com/office/officeart/2005/8/layout/orgChart1"/>
+    <dgm:cxn modelId="{14FBE796-1878-40F0-9176-2AB6CCD5FE8D}" type="presParOf" srcId="{88AEEF63-38A3-4DD5-819B-9E369BBD682D}" destId="{BD9D3738-138B-4407-AB55-30143F725213}" srcOrd="0" destOrd="0" presId="urn:microsoft.com/office/officeart/2005/8/layout/orgChart1"/>
+    <dgm:cxn modelId="{A7EE35AE-ACF8-4D7B-8A60-6CA3144FD868}" type="presParOf" srcId="{88AEEF63-38A3-4DD5-819B-9E369BBD682D}" destId="{C4EABFAE-71A8-4187-AF51-5D0549FD1004}" srcOrd="1" destOrd="0" presId="urn:microsoft.com/office/officeart/2005/8/layout/orgChart1"/>
+    <dgm:cxn modelId="{99AA53EB-D625-4A51-91F8-19BF30FDEB0F}" type="presParOf" srcId="{919F7300-9C5C-4312-AAC0-471DA5625373}" destId="{3E5BA383-36D7-431D-A62E-DC261820E45F}" srcOrd="1" destOrd="0" presId="urn:microsoft.com/office/officeart/2005/8/layout/orgChart1"/>
+    <dgm:cxn modelId="{66BD1193-5351-4DA0-910F-36FA97BE0DBD}" type="presParOf" srcId="{919F7300-9C5C-4312-AAC0-471DA5625373}" destId="{5D428BF1-B5C9-483B-A8EE-85A0207C6FDC}" srcOrd="2" destOrd="0" presId="urn:microsoft.com/office/officeart/2005/8/layout/orgChart1"/>
+    <dgm:cxn modelId="{AD6BDFE1-B9B6-4C71-B690-96F8C687CB26}" type="presParOf" srcId="{4180FABD-426C-4DAE-A258-B1ED74DEB377}" destId="{AAD071FF-C294-441D-A72D-74E63B168971}" srcOrd="12" destOrd="0" presId="urn:microsoft.com/office/officeart/2005/8/layout/orgChart1"/>
+    <dgm:cxn modelId="{D4FCA75D-A237-42F7-A52E-39B7C466C62E}" type="presParOf" srcId="{4180FABD-426C-4DAE-A258-B1ED74DEB377}" destId="{C58DDE63-BA2C-480F-9293-FDD330B80A83}" srcOrd="13" destOrd="0" presId="urn:microsoft.com/office/officeart/2005/8/layout/orgChart1"/>
+    <dgm:cxn modelId="{DA289C96-FF61-4C10-A497-D7E693CD7410}" type="presParOf" srcId="{C58DDE63-BA2C-480F-9293-FDD330B80A83}" destId="{DAC1ECA3-2CA2-4319-9BB0-A84B569CCA83}" srcOrd="0" destOrd="0" presId="urn:microsoft.com/office/officeart/2005/8/layout/orgChart1"/>
+    <dgm:cxn modelId="{EAD7F5D6-0605-4050-964C-25DD49CA6AB7}" type="presParOf" srcId="{DAC1ECA3-2CA2-4319-9BB0-A84B569CCA83}" destId="{731E4E59-CC08-4592-8E66-3ABE89B8F062}" srcOrd="0" destOrd="0" presId="urn:microsoft.com/office/officeart/2005/8/layout/orgChart1"/>
+    <dgm:cxn modelId="{278C8A70-5D24-4595-9C01-315B0AB2351B}" type="presParOf" srcId="{DAC1ECA3-2CA2-4319-9BB0-A84B569CCA83}" destId="{59B9C65F-A6E0-49D0-B388-9DB0913C6FBA}" srcOrd="1" destOrd="0" presId="urn:microsoft.com/office/officeart/2005/8/layout/orgChart1"/>
+    <dgm:cxn modelId="{5951EB07-FF3D-4851-B2C5-314196594299}" type="presParOf" srcId="{C58DDE63-BA2C-480F-9293-FDD330B80A83}" destId="{7F7285C8-6D40-428E-85D7-4A6C4064BF06}" srcOrd="1" destOrd="0" presId="urn:microsoft.com/office/officeart/2005/8/layout/orgChart1"/>
+    <dgm:cxn modelId="{02625C4C-86F9-4D90-9160-D46ECF5B5DF5}" type="presParOf" srcId="{C58DDE63-BA2C-480F-9293-FDD330B80A83}" destId="{EA43AEFE-BC0D-4FEA-A666-B1395CA52BB4}" srcOrd="2" destOrd="0" presId="urn:microsoft.com/office/officeart/2005/8/layout/orgChart1"/>
+    <dgm:cxn modelId="{82DED579-9E9A-4FB7-80B1-94724C17AECA}" type="presParOf" srcId="{4180FABD-426C-4DAE-A258-B1ED74DEB377}" destId="{2B47C107-768A-45FE-AC03-2F5C368C8609}" srcOrd="14" destOrd="0" presId="urn:microsoft.com/office/officeart/2005/8/layout/orgChart1"/>
+    <dgm:cxn modelId="{C87D36C4-E449-4F97-858E-2553C10C0796}" type="presParOf" srcId="{4180FABD-426C-4DAE-A258-B1ED74DEB377}" destId="{55765F19-AD21-4EBE-AE0A-FE070860F4D6}" srcOrd="15" destOrd="0" presId="urn:microsoft.com/office/officeart/2005/8/layout/orgChart1"/>
+    <dgm:cxn modelId="{D3E39C07-1A11-452E-BAD3-006CC85F77C6}" type="presParOf" srcId="{55765F19-AD21-4EBE-AE0A-FE070860F4D6}" destId="{CCC1D916-2958-423F-99C4-F900DC160139}" srcOrd="0" destOrd="0" presId="urn:microsoft.com/office/officeart/2005/8/layout/orgChart1"/>
+    <dgm:cxn modelId="{F79821E7-F3E7-4E6E-AEEC-28F5B38E0195}" type="presParOf" srcId="{CCC1D916-2958-423F-99C4-F900DC160139}" destId="{363CDD11-3DA3-4ED1-A668-6097F460FF22}" srcOrd="0" destOrd="0" presId="urn:microsoft.com/office/officeart/2005/8/layout/orgChart1"/>
+    <dgm:cxn modelId="{100ABE1B-94C1-4347-B5FE-257F4338E3E0}" type="presParOf" srcId="{CCC1D916-2958-423F-99C4-F900DC160139}" destId="{79A4CCDF-605F-4033-A579-503E0C01D0C9}" srcOrd="1" destOrd="0" presId="urn:microsoft.com/office/officeart/2005/8/layout/orgChart1"/>
+    <dgm:cxn modelId="{DBE5849A-C54B-42D5-8A90-AD364372EAC2}" type="presParOf" srcId="{55765F19-AD21-4EBE-AE0A-FE070860F4D6}" destId="{E8CE6CED-3AAC-46D9-B26B-4C8197953DAA}" srcOrd="1" destOrd="0" presId="urn:microsoft.com/office/officeart/2005/8/layout/orgChart1"/>
+    <dgm:cxn modelId="{45C3DE65-5C34-4F81-BBFD-2C3C1653980E}" type="presParOf" srcId="{55765F19-AD21-4EBE-AE0A-FE070860F4D6}" destId="{AE89E908-B5FC-4F89-B174-64E250741C45}" srcOrd="2" destOrd="0" presId="urn:microsoft.com/office/officeart/2005/8/layout/orgChart1"/>
+    <dgm:cxn modelId="{01836329-E5EC-458B-90FB-C0A14FF539D6}" type="presParOf" srcId="{4180FABD-426C-4DAE-A258-B1ED74DEB377}" destId="{8DD948FE-F6E4-498A-9E69-4CFA27FF25F2}" srcOrd="16" destOrd="0" presId="urn:microsoft.com/office/officeart/2005/8/layout/orgChart1"/>
+    <dgm:cxn modelId="{C7FD0724-5E8C-42D4-B59F-BC1346E7B00F}" type="presParOf" srcId="{4180FABD-426C-4DAE-A258-B1ED74DEB377}" destId="{BBBAB0EF-6221-4307-8211-27944777ABE0}" srcOrd="17" destOrd="0" presId="urn:microsoft.com/office/officeart/2005/8/layout/orgChart1"/>
     <dgm:cxn modelId="{6A41896F-9BD2-4F86-88F6-645349AEAEE5}" type="presParOf" srcId="{BBBAB0EF-6221-4307-8211-27944777ABE0}" destId="{38DAAEA5-CF33-489F-9F1F-88EA75333A7A}" srcOrd="0" destOrd="0" presId="urn:microsoft.com/office/officeart/2005/8/layout/orgChart1"/>
     <dgm:cxn modelId="{66BAFA0F-107C-4837-8CA0-C342C13429F8}" type="presParOf" srcId="{38DAAEA5-CF33-489F-9F1F-88EA75333A7A}" destId="{70B712C1-09D0-40FF-B57B-AC006ECB8ED8}" srcOrd="0" destOrd="0" presId="urn:microsoft.com/office/officeart/2005/8/layout/orgChart1"/>
     <dgm:cxn modelId="{C68FE1B9-3446-491C-A00A-49F337D0170B}" type="presParOf" srcId="{38DAAEA5-CF33-489F-9F1F-88EA75333A7A}" destId="{B3CFAEE1-3B02-42C4-9691-F0864DF859BE}" srcOrd="1" destOrd="0" presId="urn:microsoft.com/office/officeart/2005/8/layout/orgChart1"/>
@@ -9099,6 +9698,180 @@
       <dsp:spPr>
         <a:xfrm>
           <a:off x="4254857" y="429385"/>
+          <a:ext cx="91440" cy="2178424"/>
+        </a:xfrm>
+        <a:custGeom>
+          <a:avLst/>
+          <a:gdLst/>
+          <a:ahLst/>
+          <a:cxnLst/>
+          <a:rect l="0" t="0" r="0" b="0"/>
+          <a:pathLst>
+            <a:path>
+              <a:moveTo>
+                <a:pt x="45720" y="0"/>
+              </a:moveTo>
+              <a:lnTo>
+                <a:pt x="45720" y="2178424"/>
+              </a:lnTo>
+              <a:lnTo>
+                <a:pt x="98938" y="2178424"/>
+              </a:lnTo>
+            </a:path>
+          </a:pathLst>
+        </a:custGeom>
+        <a:noFill/>
+        <a:ln w="25400" cap="flat" cmpd="sng" algn="ctr">
+          <a:solidFill>
+            <a:schemeClr val="accent1">
+              <a:shade val="80000"/>
+              <a:hueOff val="0"/>
+              <a:satOff val="0"/>
+              <a:lumOff val="0"/>
+              <a:alphaOff val="0"/>
+            </a:schemeClr>
+          </a:solidFill>
+          <a:prstDash val="solid"/>
+        </a:ln>
+        <a:effectLst/>
+      </dsp:spPr>
+      <dsp:style>
+        <a:lnRef idx="2">
+          <a:scrgbClr r="0" g="0" b="0"/>
+        </a:lnRef>
+        <a:fillRef idx="0">
+          <a:scrgbClr r="0" g="0" b="0"/>
+        </a:fillRef>
+        <a:effectRef idx="0">
+          <a:scrgbClr r="0" g="0" b="0"/>
+        </a:effectRef>
+        <a:fontRef idx="minor"/>
+      </dsp:style>
+    </dsp:sp>
+    <dsp:sp modelId="{2B47C107-768A-45FE-AC03-2F5C368C8609}">
+      <dsp:nvSpPr>
+        <dsp:cNvPr id="0" name=""/>
+        <dsp:cNvSpPr/>
+      </dsp:nvSpPr>
+      <dsp:spPr>
+        <a:xfrm>
+          <a:off x="4254857" y="429385"/>
+          <a:ext cx="91440" cy="1926522"/>
+        </a:xfrm>
+        <a:custGeom>
+          <a:avLst/>
+          <a:gdLst/>
+          <a:ahLst/>
+          <a:cxnLst/>
+          <a:rect l="0" t="0" r="0" b="0"/>
+          <a:pathLst>
+            <a:path>
+              <a:moveTo>
+                <a:pt x="45720" y="0"/>
+              </a:moveTo>
+              <a:lnTo>
+                <a:pt x="45720" y="1926522"/>
+              </a:lnTo>
+              <a:lnTo>
+                <a:pt x="98938" y="1926522"/>
+              </a:lnTo>
+            </a:path>
+          </a:pathLst>
+        </a:custGeom>
+        <a:noFill/>
+        <a:ln w="25400" cap="flat" cmpd="sng" algn="ctr">
+          <a:solidFill>
+            <a:schemeClr val="accent1">
+              <a:shade val="80000"/>
+              <a:hueOff val="0"/>
+              <a:satOff val="0"/>
+              <a:lumOff val="0"/>
+              <a:alphaOff val="0"/>
+            </a:schemeClr>
+          </a:solidFill>
+          <a:prstDash val="solid"/>
+        </a:ln>
+        <a:effectLst/>
+      </dsp:spPr>
+      <dsp:style>
+        <a:lnRef idx="2">
+          <a:scrgbClr r="0" g="0" b="0"/>
+        </a:lnRef>
+        <a:fillRef idx="0">
+          <a:scrgbClr r="0" g="0" b="0"/>
+        </a:fillRef>
+        <a:effectRef idx="0">
+          <a:scrgbClr r="0" g="0" b="0"/>
+        </a:effectRef>
+        <a:fontRef idx="minor"/>
+      </dsp:style>
+    </dsp:sp>
+    <dsp:sp modelId="{AAD071FF-C294-441D-A72D-74E63B168971}">
+      <dsp:nvSpPr>
+        <dsp:cNvPr id="0" name=""/>
+        <dsp:cNvSpPr/>
+      </dsp:nvSpPr>
+      <dsp:spPr>
+        <a:xfrm>
+          <a:off x="4254857" y="429385"/>
+          <a:ext cx="91440" cy="1674619"/>
+        </a:xfrm>
+        <a:custGeom>
+          <a:avLst/>
+          <a:gdLst/>
+          <a:ahLst/>
+          <a:cxnLst/>
+          <a:rect l="0" t="0" r="0" b="0"/>
+          <a:pathLst>
+            <a:path>
+              <a:moveTo>
+                <a:pt x="45720" y="0"/>
+              </a:moveTo>
+              <a:lnTo>
+                <a:pt x="45720" y="1674619"/>
+              </a:lnTo>
+              <a:lnTo>
+                <a:pt x="98938" y="1674619"/>
+              </a:lnTo>
+            </a:path>
+          </a:pathLst>
+        </a:custGeom>
+        <a:noFill/>
+        <a:ln w="25400" cap="flat" cmpd="sng" algn="ctr">
+          <a:solidFill>
+            <a:schemeClr val="accent1">
+              <a:shade val="80000"/>
+              <a:hueOff val="0"/>
+              <a:satOff val="0"/>
+              <a:lumOff val="0"/>
+              <a:alphaOff val="0"/>
+            </a:schemeClr>
+          </a:solidFill>
+          <a:prstDash val="solid"/>
+        </a:ln>
+        <a:effectLst/>
+      </dsp:spPr>
+      <dsp:style>
+        <a:lnRef idx="2">
+          <a:scrgbClr r="0" g="0" b="0"/>
+        </a:lnRef>
+        <a:fillRef idx="0">
+          <a:scrgbClr r="0" g="0" b="0"/>
+        </a:fillRef>
+        <a:effectRef idx="0">
+          <a:scrgbClr r="0" g="0" b="0"/>
+        </a:effectRef>
+        <a:fontRef idx="minor"/>
+      </dsp:style>
+    </dsp:sp>
+    <dsp:sp modelId="{CF3E272D-3806-457D-9348-DC4D417ACC81}">
+      <dsp:nvSpPr>
+        <dsp:cNvPr id="0" name=""/>
+        <dsp:cNvSpPr/>
+      </dsp:nvSpPr>
+      <dsp:spPr>
+        <a:xfrm>
+          <a:off x="4254857" y="429385"/>
           <a:ext cx="91440" cy="1422717"/>
         </a:xfrm>
         <a:custGeom>
@@ -15739,7 +16512,7 @@
         <a:ext cx="354792" cy="177396"/>
       </dsp:txXfrm>
     </dsp:sp>
-    <dsp:sp modelId="{70B712C1-09D0-40FF-B57B-AC006ECB8ED8}">
+    <dsp:sp modelId="{BD9D3738-138B-4407-AB55-30143F725213}">
       <dsp:nvSpPr>
         <dsp:cNvPr id="0" name=""/>
         <dsp:cNvSpPr/>
@@ -15807,12 +16580,243 @@
           </a:pPr>
           <a:r>
             <a:rPr lang="en-US" sz="500" kern="1200"/>
-            <a:t>BlueTooth Link</a:t>
+            <a:t>Dial Direction</a:t>
           </a:r>
         </a:p>
       </dsp:txBody>
       <dsp:txXfrm>
         <a:off x="4353796" y="1763404"/>
+        <a:ext cx="354792" cy="177396"/>
+      </dsp:txXfrm>
+    </dsp:sp>
+    <dsp:sp modelId="{731E4E59-CC08-4592-8E66-3ABE89B8F062}">
+      <dsp:nvSpPr>
+        <dsp:cNvPr id="0" name=""/>
+        <dsp:cNvSpPr/>
+      </dsp:nvSpPr>
+      <dsp:spPr>
+        <a:xfrm>
+          <a:off x="4353796" y="2015306"/>
+          <a:ext cx="354792" cy="177396"/>
+        </a:xfrm>
+        <a:prstGeom prst="rect">
+          <a:avLst/>
+        </a:prstGeom>
+        <a:solidFill>
+          <a:schemeClr val="accent1">
+            <a:hueOff val="0"/>
+            <a:satOff val="0"/>
+            <a:lumOff val="0"/>
+            <a:alphaOff val="0"/>
+          </a:schemeClr>
+        </a:solidFill>
+        <a:ln w="25400" cap="flat" cmpd="sng" algn="ctr">
+          <a:solidFill>
+            <a:schemeClr val="lt1">
+              <a:hueOff val="0"/>
+              <a:satOff val="0"/>
+              <a:lumOff val="0"/>
+              <a:alphaOff val="0"/>
+            </a:schemeClr>
+          </a:solidFill>
+          <a:prstDash val="solid"/>
+        </a:ln>
+        <a:effectLst/>
+      </dsp:spPr>
+      <dsp:style>
+        <a:lnRef idx="2">
+          <a:scrgbClr r="0" g="0" b="0"/>
+        </a:lnRef>
+        <a:fillRef idx="1">
+          <a:scrgbClr r="0" g="0" b="0"/>
+        </a:fillRef>
+        <a:effectRef idx="0">
+          <a:scrgbClr r="0" g="0" b="0"/>
+        </a:effectRef>
+        <a:fontRef idx="minor">
+          <a:schemeClr val="lt1"/>
+        </a:fontRef>
+      </dsp:style>
+      <dsp:txBody>
+        <a:bodyPr spcFirstLastPara="0" vert="horz" wrap="square" lIns="3175" tIns="3175" rIns="3175" bIns="3175" numCol="1" spcCol="1270" anchor="ctr" anchorCtr="0">
+          <a:noAutofit/>
+        </a:bodyPr>
+        <a:lstStyle/>
+        <a:p>
+          <a:pPr marL="0" lvl="0" indent="0" algn="ctr" defTabSz="222250">
+            <a:lnSpc>
+              <a:spcPct val="90000"/>
+            </a:lnSpc>
+            <a:spcBef>
+              <a:spcPct val="0"/>
+            </a:spcBef>
+            <a:spcAft>
+              <a:spcPct val="35000"/>
+            </a:spcAft>
+            <a:buNone/>
+          </a:pPr>
+          <a:r>
+            <a:rPr lang="en-US" sz="500" kern="1200"/>
+            <a:t>Dial Sensitivity</a:t>
+          </a:r>
+        </a:p>
+      </dsp:txBody>
+      <dsp:txXfrm>
+        <a:off x="4353796" y="2015306"/>
+        <a:ext cx="354792" cy="177396"/>
+      </dsp:txXfrm>
+    </dsp:sp>
+    <dsp:sp modelId="{363CDD11-3DA3-4ED1-A668-6097F460FF22}">
+      <dsp:nvSpPr>
+        <dsp:cNvPr id="0" name=""/>
+        <dsp:cNvSpPr/>
+      </dsp:nvSpPr>
+      <dsp:spPr>
+        <a:xfrm>
+          <a:off x="4353796" y="2267209"/>
+          <a:ext cx="354792" cy="177396"/>
+        </a:xfrm>
+        <a:prstGeom prst="rect">
+          <a:avLst/>
+        </a:prstGeom>
+        <a:solidFill>
+          <a:schemeClr val="accent1">
+            <a:hueOff val="0"/>
+            <a:satOff val="0"/>
+            <a:lumOff val="0"/>
+            <a:alphaOff val="0"/>
+          </a:schemeClr>
+        </a:solidFill>
+        <a:ln w="25400" cap="flat" cmpd="sng" algn="ctr">
+          <a:solidFill>
+            <a:schemeClr val="lt1">
+              <a:hueOff val="0"/>
+              <a:satOff val="0"/>
+              <a:lumOff val="0"/>
+              <a:alphaOff val="0"/>
+            </a:schemeClr>
+          </a:solidFill>
+          <a:prstDash val="solid"/>
+        </a:ln>
+        <a:effectLst/>
+      </dsp:spPr>
+      <dsp:style>
+        <a:lnRef idx="2">
+          <a:scrgbClr r="0" g="0" b="0"/>
+        </a:lnRef>
+        <a:fillRef idx="1">
+          <a:scrgbClr r="0" g="0" b="0"/>
+        </a:fillRef>
+        <a:effectRef idx="0">
+          <a:scrgbClr r="0" g="0" b="0"/>
+        </a:effectRef>
+        <a:fontRef idx="minor">
+          <a:schemeClr val="lt1"/>
+        </a:fontRef>
+      </dsp:style>
+      <dsp:txBody>
+        <a:bodyPr spcFirstLastPara="0" vert="horz" wrap="square" lIns="3175" tIns="3175" rIns="3175" bIns="3175" numCol="1" spcCol="1270" anchor="ctr" anchorCtr="0">
+          <a:noAutofit/>
+        </a:bodyPr>
+        <a:lstStyle/>
+        <a:p>
+          <a:pPr marL="0" lvl="0" indent="0" algn="ctr" defTabSz="222250">
+            <a:lnSpc>
+              <a:spcPct val="90000"/>
+            </a:lnSpc>
+            <a:spcBef>
+              <a:spcPct val="0"/>
+            </a:spcBef>
+            <a:spcAft>
+              <a:spcPct val="35000"/>
+            </a:spcAft>
+            <a:buNone/>
+          </a:pPr>
+          <a:r>
+            <a:rPr lang="en-US" sz="500" kern="1200"/>
+            <a:t>Dial Speed</a:t>
+          </a:r>
+        </a:p>
+      </dsp:txBody>
+      <dsp:txXfrm>
+        <a:off x="4353796" y="2267209"/>
+        <a:ext cx="354792" cy="177396"/>
+      </dsp:txXfrm>
+    </dsp:sp>
+    <dsp:sp modelId="{70B712C1-09D0-40FF-B57B-AC006ECB8ED8}">
+      <dsp:nvSpPr>
+        <dsp:cNvPr id="0" name=""/>
+        <dsp:cNvSpPr/>
+      </dsp:nvSpPr>
+      <dsp:spPr>
+        <a:xfrm>
+          <a:off x="4353796" y="2519112"/>
+          <a:ext cx="354792" cy="177396"/>
+        </a:xfrm>
+        <a:prstGeom prst="rect">
+          <a:avLst/>
+        </a:prstGeom>
+        <a:solidFill>
+          <a:schemeClr val="accent1">
+            <a:hueOff val="0"/>
+            <a:satOff val="0"/>
+            <a:lumOff val="0"/>
+            <a:alphaOff val="0"/>
+          </a:schemeClr>
+        </a:solidFill>
+        <a:ln w="25400" cap="flat" cmpd="sng" algn="ctr">
+          <a:solidFill>
+            <a:schemeClr val="lt1">
+              <a:hueOff val="0"/>
+              <a:satOff val="0"/>
+              <a:lumOff val="0"/>
+              <a:alphaOff val="0"/>
+            </a:schemeClr>
+          </a:solidFill>
+          <a:prstDash val="solid"/>
+        </a:ln>
+        <a:effectLst/>
+      </dsp:spPr>
+      <dsp:style>
+        <a:lnRef idx="2">
+          <a:scrgbClr r="0" g="0" b="0"/>
+        </a:lnRef>
+        <a:fillRef idx="1">
+          <a:scrgbClr r="0" g="0" b="0"/>
+        </a:fillRef>
+        <a:effectRef idx="0">
+          <a:scrgbClr r="0" g="0" b="0"/>
+        </a:effectRef>
+        <a:fontRef idx="minor">
+          <a:schemeClr val="lt1"/>
+        </a:fontRef>
+      </dsp:style>
+      <dsp:txBody>
+        <a:bodyPr spcFirstLastPara="0" vert="horz" wrap="square" lIns="3175" tIns="3175" rIns="3175" bIns="3175" numCol="1" spcCol="1270" anchor="ctr" anchorCtr="0">
+          <a:noAutofit/>
+        </a:bodyPr>
+        <a:lstStyle/>
+        <a:p>
+          <a:pPr marL="0" lvl="0" indent="0" algn="ctr" defTabSz="222250">
+            <a:lnSpc>
+              <a:spcPct val="90000"/>
+            </a:lnSpc>
+            <a:spcBef>
+              <a:spcPct val="0"/>
+            </a:spcBef>
+            <a:spcAft>
+              <a:spcPct val="35000"/>
+            </a:spcAft>
+            <a:buNone/>
+          </a:pPr>
+          <a:r>
+            <a:rPr lang="en-US" sz="500" kern="1200"/>
+            <a:t>BlueTooth Link</a:t>
+          </a:r>
+        </a:p>
+      </dsp:txBody>
+      <dsp:txXfrm>
+        <a:off x="4353796" y="2519112"/>
         <a:ext cx="354792" cy="177396"/>
       </dsp:txXfrm>
     </dsp:sp>

</xml_diff>